<commit_message>
[UPDATE] Modification dossier de conception
</commit_message>
<xml_diff>
--- a/Dossier conception/DOSSIERDESYNTHESE_Valentin_ACEBES_MplayZ.docx
+++ b/Dossier conception/DOSSIERDESYNTHESE_Valentin_ACEBES_MplayZ.docx
@@ -5520,13 +5520,27 @@
         <w:t>Règles</w:t>
       </w:r>
       <w:r>
-        <w:t xml:space="preserve"> de base </w:t>
+        <w:t xml:space="preserve"> </w:t>
+      </w:r>
+      <w:r>
+        <w:t xml:space="preserve">adopté </w:t>
+      </w:r>
+      <w:proofErr w:type="gramStart"/>
+      <w:r>
+        <w:t xml:space="preserve">de </w:t>
+      </w:r>
+      <w:r>
+        <w:t xml:space="preserve"> </w:t>
       </w:r>
       <w:proofErr w:type="spellStart"/>
       <w:r>
+        <w:t>l’</w:t>
+      </w:r>
+      <w:r>
         <w:t>Ux</w:t>
       </w:r>
       <w:proofErr w:type="spellEnd"/>
+      <w:proofErr w:type="gramEnd"/>
       <w:r>
         <w:t xml:space="preserve"> et</w:t>
       </w:r>
@@ -5744,8 +5758,9 @@
           <w:sz w:val="28"/>
           <w:szCs w:val="28"/>
         </w:rPr>
-        <w:t xml:space="preserve">, les textes sur fond gris ... Engagé sur un choix personnel, j’ai pris la décision d’utilisé une typographie spécialisé pour les dyslexique ou les personnes avec des troubles de la lecture. Etant </w:t>
-      </w:r>
+        <w:t xml:space="preserve">, les textes sur fond gris ... Engagé sur un choix personnel, j’ai pris la décision d’utilisé une typographie spécialisé pour </w:t>
+      </w:r>
+      <w:proofErr w:type="gramStart"/>
       <w:r>
         <w:rPr>
           <w:rFonts w:asciiTheme="minorHAnsi" w:hAnsiTheme="minorHAnsi" w:cs="Aharoni"/>
@@ -5753,8 +5768,9 @@
           <w:sz w:val="28"/>
           <w:szCs w:val="28"/>
         </w:rPr>
-        <w:t xml:space="preserve">moi-même </w:t>
-      </w:r>
+        <w:t>les dyslexique</w:t>
+      </w:r>
+      <w:proofErr w:type="gramEnd"/>
       <w:r>
         <w:rPr>
           <w:rFonts w:asciiTheme="minorHAnsi" w:hAnsiTheme="minorHAnsi" w:cs="Aharoni"/>
@@ -5762,20 +5778,17 @@
           <w:sz w:val="28"/>
           <w:szCs w:val="28"/>
         </w:rPr>
-        <w:t>dyslexique, je souhaite apporté des facilitées et intégré des outils de lecture-t-elle que celui-ci.</w:t>
-      </w:r>
-    </w:p>
-    <w:p>
-      <w:pPr>
-        <w:pStyle w:val="NormalWeb"/>
-        <w:shd w:val="clear" w:color="auto" w:fill="FEFEFE"/>
+        <w:t xml:space="preserve"> ou les personnes avec des troubles de la lecture. Etant </w:t>
+      </w:r>
+      <w:r>
         <w:rPr>
           <w:rFonts w:asciiTheme="minorHAnsi" w:hAnsiTheme="minorHAnsi" w:cs="Aharoni"/>
           <w:color w:val="161615"/>
           <w:sz w:val="28"/>
           <w:szCs w:val="28"/>
         </w:rPr>
-      </w:pPr>
+        <w:t xml:space="preserve">moi-même </w:t>
+      </w:r>
       <w:r>
         <w:rPr>
           <w:rFonts w:asciiTheme="minorHAnsi" w:hAnsiTheme="minorHAnsi" w:cs="Aharoni"/>
@@ -5783,8 +5796,9 @@
           <w:sz w:val="28"/>
           <w:szCs w:val="28"/>
         </w:rPr>
-        <w:t>Voici les points a privilégiez</w:t>
-      </w:r>
+        <w:t xml:space="preserve">dyslexique, je souhaite </w:t>
+      </w:r>
+      <w:proofErr w:type="gramStart"/>
       <w:r>
         <w:rPr>
           <w:rFonts w:asciiTheme="minorHAnsi" w:hAnsiTheme="minorHAnsi" w:cs="Aharoni"/>
@@ -5792,8 +5806,59 @@
           <w:sz w:val="28"/>
           <w:szCs w:val="28"/>
         </w:rPr>
+        <w:t>apporté</w:t>
+      </w:r>
+      <w:proofErr w:type="gramEnd"/>
+      <w:r>
+        <w:rPr>
+          <w:rFonts w:asciiTheme="minorHAnsi" w:hAnsiTheme="minorHAnsi" w:cs="Aharoni"/>
+          <w:color w:val="161615"/>
+          <w:sz w:val="28"/>
+          <w:szCs w:val="28"/>
+        </w:rPr>
+        <w:t xml:space="preserve"> des facilitées et intégré des outils de lecture-t-elle que celui-ci.</w:t>
+      </w:r>
+    </w:p>
+    <w:p>
+      <w:pPr>
+        <w:pStyle w:val="NormalWeb"/>
+        <w:shd w:val="clear" w:color="auto" w:fill="FEFEFE"/>
+        <w:rPr>
+          <w:rFonts w:asciiTheme="minorHAnsi" w:hAnsiTheme="minorHAnsi" w:cs="Aharoni"/>
+          <w:color w:val="161615"/>
+          <w:sz w:val="28"/>
+          <w:szCs w:val="28"/>
+        </w:rPr>
+      </w:pPr>
+      <w:r>
+        <w:rPr>
+          <w:rFonts w:asciiTheme="minorHAnsi" w:hAnsiTheme="minorHAnsi" w:cs="Aharoni"/>
+          <w:color w:val="161615"/>
+          <w:sz w:val="28"/>
+          <w:szCs w:val="28"/>
+        </w:rPr>
+        <w:t xml:space="preserve">Voici les points a </w:t>
+      </w:r>
+      <w:proofErr w:type="gramStart"/>
+      <w:r>
+        <w:rPr>
+          <w:rFonts w:asciiTheme="minorHAnsi" w:hAnsiTheme="minorHAnsi" w:cs="Aharoni"/>
+          <w:color w:val="161615"/>
+          <w:sz w:val="28"/>
+          <w:szCs w:val="28"/>
+        </w:rPr>
+        <w:t>privilégiez</w:t>
+      </w:r>
+      <w:r>
+        <w:rPr>
+          <w:rFonts w:asciiTheme="minorHAnsi" w:hAnsiTheme="minorHAnsi" w:cs="Aharoni"/>
+          <w:color w:val="161615"/>
+          <w:sz w:val="28"/>
+          <w:szCs w:val="28"/>
+        </w:rPr>
         <w:t>:</w:t>
       </w:r>
+      <w:proofErr w:type="gramEnd"/>
     </w:p>
     <w:p>
       <w:pPr>
@@ -5940,6 +6005,7 @@
           <w:szCs w:val="28"/>
         </w:rPr>
       </w:pPr>
+      <w:proofErr w:type="gramStart"/>
       <w:r>
         <w:rPr>
           <w:rFonts w:cs="Aharoni"/>
@@ -5947,7 +6013,17 @@
           <w:sz w:val="28"/>
           <w:szCs w:val="28"/>
         </w:rPr>
-        <w:t>le soulignage des liens exclusivement</w:t>
+        <w:t>le</w:t>
+      </w:r>
+      <w:proofErr w:type="gramEnd"/>
+      <w:r>
+        <w:rPr>
+          <w:rFonts w:cs="Aharoni"/>
+          <w:color w:val="161615"/>
+          <w:sz w:val="28"/>
+          <w:szCs w:val="28"/>
+        </w:rPr>
+        <w:t xml:space="preserve"> soulignage des liens exclusivement</w:t>
       </w:r>
     </w:p>
     <w:p>
@@ -5965,6 +6041,7 @@
           <w:szCs w:val="28"/>
         </w:rPr>
       </w:pPr>
+      <w:proofErr w:type="gramStart"/>
       <w:r>
         <w:rPr>
           <w:rFonts w:cs="Aharoni"/>
@@ -5972,7 +6049,17 @@
           <w:sz w:val="28"/>
           <w:szCs w:val="28"/>
         </w:rPr>
-        <w:t>des plans de page découpés en paragraphes avec titres, sous titres</w:t>
+        <w:t>des</w:t>
+      </w:r>
+      <w:proofErr w:type="gramEnd"/>
+      <w:r>
+        <w:rPr>
+          <w:rFonts w:cs="Aharoni"/>
+          <w:color w:val="161615"/>
+          <w:sz w:val="28"/>
+          <w:szCs w:val="28"/>
+        </w:rPr>
+        <w:t xml:space="preserve"> plans de page découpés en paragraphes avec titres, sous titres</w:t>
       </w:r>
     </w:p>
     <w:p>
@@ -6351,8 +6438,19 @@
           <w:sz w:val="28"/>
           <w:szCs w:val="28"/>
         </w:rPr>
-        <w:t>sque de leur donner le tournis. Le teste à suivre : flouter légèrement une page avec Photoshop et constater ou</w:t>
-      </w:r>
+        <w:t xml:space="preserve">sque de leur donner le tournis. Le teste à suivre : flouter légèrement une page avec Photoshop et constater </w:t>
+      </w:r>
+      <w:proofErr w:type="gramStart"/>
+      <w:r>
+        <w:rPr>
+          <w:rFonts w:asciiTheme="minorHAnsi" w:hAnsiTheme="minorHAnsi" w:cs="Aharoni"/>
+          <w:color w:val="161615"/>
+          <w:sz w:val="28"/>
+          <w:szCs w:val="28"/>
+        </w:rPr>
+        <w:t>ou</w:t>
+      </w:r>
+      <w:proofErr w:type="gramEnd"/>
       <w:r>
         <w:rPr>
           <w:rFonts w:asciiTheme="minorHAnsi" w:hAnsiTheme="minorHAnsi" w:cs="Aharoni"/>
@@ -6529,63 +6627,39 @@
         </w:numPr>
         <w:rPr>
           <w:rFonts w:cs="Aharoni"/>
-          <w:sz w:val="28"/>
-          <w:szCs w:val="28"/>
-        </w:rPr>
-      </w:pPr>
-      <w:r>
-        <w:rPr>
-          <w:rFonts w:cs="Aharoni"/>
+          <w:b w:val="0"/>
+          <w:bCs w:val="0"/>
+          <w:sz w:val="28"/>
+          <w:szCs w:val="28"/>
+        </w:rPr>
+      </w:pPr>
+      <w:r>
+        <w:rPr>
+          <w:rStyle w:val="Titre2Car"/>
+          <w:b/>
+          <w:bCs/>
+        </w:rPr>
+        <w:t>Les outils utilisés pour la recherche et le développement, ont été</w:t>
+      </w:r>
+      <w:r>
+        <w:rPr>
+          <w:rFonts w:cs="Aharoni"/>
+          <w:b w:val="0"/>
+          <w:bCs w:val="0"/>
           <w:color w:val="000000"/>
           <w:sz w:val="28"/>
           <w:szCs w:val="28"/>
         </w:rPr>
-        <w:t>Les outils utilisés pour la recherche et le développement, ont été :</w:t>
-      </w:r>
-    </w:p>
-    <w:p>
-      <w:pPr>
-        <w:pStyle w:val="NormalWeb"/>
-        <w:spacing w:after="0"/>
-        <w:ind w:left="360"/>
-        <w:rPr>
-          <w:rFonts w:cs="Aharoni"/>
-          <w:sz w:val="28"/>
-          <w:szCs w:val="28"/>
-        </w:rPr>
-      </w:pPr>
-      <w:r>
-        <w:rPr>
-          <w:rFonts w:cs="Aharoni"/>
-          <w:sz w:val="28"/>
-          <w:szCs w:val="28"/>
-        </w:rPr>
-        <w:t xml:space="preserve">L’étude s’appuie sur des besoins real de joueur de jeux </w:t>
-      </w:r>
-      <w:r>
-        <w:rPr>
-          <w:rFonts w:cs="Aharoni"/>
-          <w:sz w:val="28"/>
-          <w:szCs w:val="28"/>
-        </w:rPr>
-        <w:t>vidéo</w:t>
-      </w:r>
-      <w:r>
-        <w:rPr>
-          <w:rFonts w:cs="Aharoni"/>
-          <w:sz w:val="28"/>
-          <w:szCs w:val="28"/>
-        </w:rPr>
         <w:t>.</w:t>
       </w:r>
     </w:p>
     <w:p>
       <w:pPr>
-        <w:pStyle w:val="NormalWeb"/>
-        <w:spacing w:after="0"/>
-        <w:ind w:left="360"/>
-        <w:rPr>
-          <w:rFonts w:asciiTheme="minorHAnsi" w:hAnsiTheme="minorHAnsi" w:cs="Aharoni"/>
+        <w:pStyle w:val="Titre1"/>
+        <w:rPr>
+          <w:rFonts w:cs="Aharoni"/>
+          <w:b w:val="0"/>
+          <w:bCs w:val="0"/>
           <w:sz w:val="28"/>
           <w:szCs w:val="28"/>
         </w:rPr>
@@ -6767,21 +6841,13 @@
           <w:szCs w:val="28"/>
         </w:rPr>
       </w:pPr>
-      <w:r>
+    </w:p>
+    <w:p>
+      <w:pPr>
+        <w:pStyle w:val="NormalWeb"/>
+        <w:spacing w:beforeAutospacing="0" w:after="0"/>
         <w:rPr>
           <w:rFonts w:asciiTheme="minorHAnsi" w:hAnsiTheme="minorHAnsi" w:cs="Aharoni"/>
-          <w:sz w:val="28"/>
-          <w:szCs w:val="28"/>
-        </w:rPr>
-        <w:t>Règle comparative utilisé dans les tableaux suivants :</w:t>
-      </w:r>
-    </w:p>
-    <w:p>
-      <w:pPr>
-        <w:pStyle w:val="Titre1"/>
-        <w:ind w:left="720"/>
-        <w:rPr>
-          <w:rFonts w:cs="Aharoni"/>
           <w:sz w:val="28"/>
           <w:szCs w:val="28"/>
         </w:rPr>
@@ -6823,16 +6889,7 @@
           <w:szCs w:val="28"/>
           <w:u w:val="single"/>
         </w:rPr>
-        <w:t xml:space="preserve">Les logiciels de </w:t>
-      </w:r>
-      <w:r>
-        <w:rPr>
-          <w:rFonts w:ascii="Calibri" w:hAnsi="Calibri" w:cs="Aharoni"/>
-          <w:sz w:val="28"/>
-          <w:szCs w:val="28"/>
-          <w:u w:val="single"/>
-        </w:rPr>
-        <w:t>développement :</w:t>
+        <w:t>Les logiciels de développement :</w:t>
       </w:r>
     </w:p>
     <w:p>
@@ -7229,7 +7286,27 @@
           <w:sz w:val="28"/>
           <w:szCs w:val="28"/>
         </w:rPr>
-        <w:t xml:space="preserve"> est une bibliothèque JavaScript responsable de la construction d’une hiérarchie de composants de l’interface utilisateur ou, en d’autres termes, responsable de la génération des composants de l’interface utilisateur. Il fournit un support pour front-end et côté serveur. Rappelez-vous que React.js est le V du pattern MVC, c’est donc une bibliothèque uniquement destinée à générer vos vues.</w:t>
+        <w:t xml:space="preserve"> est une bibliothèque JavaScript responsable de la construction d’une hiérarchie de composants de l’interface utilisateur ou, en d’autres termes, responsable de la génération des composants de l’interface utilisateur. Il fournit un support pour </w:t>
+      </w:r>
+      <w:proofErr w:type="spellStart"/>
+      <w:r>
+        <w:rPr>
+          <w:rFonts w:asciiTheme="minorHAnsi" w:hAnsiTheme="minorHAnsi" w:cs="Aharoni"/>
+          <w:color w:val="333333"/>
+          <w:sz w:val="28"/>
+          <w:szCs w:val="28"/>
+        </w:rPr>
+        <w:t>front-end</w:t>
+      </w:r>
+      <w:proofErr w:type="spellEnd"/>
+      <w:r>
+        <w:rPr>
+          <w:rFonts w:asciiTheme="minorHAnsi" w:hAnsiTheme="minorHAnsi" w:cs="Aharoni"/>
+          <w:color w:val="333333"/>
+          <w:sz w:val="28"/>
+          <w:szCs w:val="28"/>
+        </w:rPr>
+        <w:t xml:space="preserve"> et côté serveur. Rappelez-vous que React.js est le V du pattern MVC, c’est donc une bibliothèque uniquement destinée à générer vos vues.</w:t>
       </w:r>
     </w:p>
     <w:p>
@@ -7658,8 +7735,9 @@
           <w:sz w:val="28"/>
           <w:szCs w:val="28"/>
         </w:rPr>
-        <w:t>AVANTAGES DE REACT</w:t>
-      </w:r>
+        <w:t xml:space="preserve">AVANTAGES DE </w:t>
+      </w:r>
+      <w:proofErr w:type="gramStart"/>
       <w:r>
         <w:rPr>
           <w:rFonts w:asciiTheme="minorHAnsi" w:hAnsiTheme="minorHAnsi" w:cs="Aharoni"/>
@@ -7670,7 +7748,20 @@
           <w:sz w:val="28"/>
           <w:szCs w:val="28"/>
         </w:rPr>
-        <w:t xml:space="preserve"> , METEOR ,  NODE.JS</w:t>
+        <w:t>REACT ,</w:t>
+      </w:r>
+      <w:proofErr w:type="gramEnd"/>
+      <w:r>
+        <w:rPr>
+          <w:rFonts w:asciiTheme="minorHAnsi" w:hAnsiTheme="minorHAnsi" w:cs="Aharoni"/>
+          <w:b/>
+          <w:bCs/>
+          <w:caps/>
+          <w:color w:val="333333"/>
+          <w:sz w:val="28"/>
+          <w:szCs w:val="28"/>
+        </w:rPr>
+        <w:t xml:space="preserve"> METEOR ,  NODE.JS</w:t>
       </w:r>
     </w:p>
     <w:p>
@@ -7742,7 +7833,27 @@
           <w:szCs w:val="28"/>
         </w:rPr>
         <w:lastRenderedPageBreak/>
-        <w:t xml:space="preserve">rafraîchissement partiel du DOM était juste une bonne solution. Au final, cela augmente les performances et accélère la programmation. Vous pouvez réutiliser des composants de code dans </w:t>
+        <w:t xml:space="preserve">rafraîchissement partiel du DOM était juste une bonne solution. </w:t>
+      </w:r>
+      <w:proofErr w:type="gramStart"/>
+      <w:r>
+        <w:rPr>
+          <w:rFonts w:asciiTheme="minorHAnsi" w:hAnsiTheme="minorHAnsi" w:cs="Aharoni"/>
+          <w:color w:val="333333"/>
+          <w:sz w:val="28"/>
+          <w:szCs w:val="28"/>
+        </w:rPr>
+        <w:t>Au final</w:t>
+      </w:r>
+      <w:proofErr w:type="gramEnd"/>
+      <w:r>
+        <w:rPr>
+          <w:rFonts w:asciiTheme="minorHAnsi" w:hAnsiTheme="minorHAnsi" w:cs="Aharoni"/>
+          <w:color w:val="333333"/>
+          <w:sz w:val="28"/>
+          <w:szCs w:val="28"/>
+        </w:rPr>
+        <w:t xml:space="preserve">, cela augmente les performances et accélère la programmation. Vous pouvez réutiliser des composants de code dans </w:t>
       </w:r>
       <w:proofErr w:type="spellStart"/>
       <w:r>
@@ -7966,25 +8077,7 @@
           <w:szCs w:val="28"/>
           <w:u w:val="single"/>
         </w:rPr>
-        <w:t>Environnement</w:t>
-      </w:r>
-      <w:r>
-        <w:rPr>
-          <w:rFonts w:ascii="Calibri" w:hAnsi="Calibri" w:cs="Aharoni"/>
-          <w:sz w:val="28"/>
-          <w:szCs w:val="28"/>
-          <w:u w:val="single"/>
-        </w:rPr>
-        <w:t xml:space="preserve"> de </w:t>
-      </w:r>
-      <w:r>
-        <w:rPr>
-          <w:rFonts w:ascii="Calibri" w:hAnsi="Calibri" w:cs="Aharoni"/>
-          <w:sz w:val="28"/>
-          <w:szCs w:val="28"/>
-          <w:u w:val="single"/>
-        </w:rPr>
-        <w:t>développement :</w:t>
+        <w:t>Environnement de développement :</w:t>
       </w:r>
     </w:p>
     <w:p>
@@ -8008,10 +8101,7 @@
       </w:pPr>
       <w:bookmarkStart w:id="14" w:name="_Toc52979068"/>
       <w:r>
-        <w:t xml:space="preserve">Tools de </w:t>
-      </w:r>
-      <w:r>
-        <w:t>design :</w:t>
+        <w:t>Tools de design :</w:t>
       </w:r>
       <w:bookmarkEnd w:id="14"/>
     </w:p>
@@ -8271,10 +8361,7 @@
       </w:pPr>
       <w:bookmarkStart w:id="15" w:name="_Toc52979069"/>
       <w:r>
-        <w:t xml:space="preserve">Environnement de </w:t>
-      </w:r>
-      <w:r>
-        <w:t>travail :</w:t>
+        <w:t>Environnement de travail :</w:t>
       </w:r>
       <w:bookmarkEnd w:id="15"/>
     </w:p>
@@ -8307,31 +8394,7 @@
           <w:sz w:val="28"/>
           <w:szCs w:val="28"/>
         </w:rPr>
-        <w:t xml:space="preserve">Ordinateur disponible </w:t>
-      </w:r>
-      <w:r>
-        <w:rPr>
-          <w:rFonts w:ascii="Calibri" w:hAnsi="Calibri" w:cs="Aharoni"/>
-          <w:sz w:val="28"/>
-          <w:szCs w:val="28"/>
-        </w:rPr>
-        <w:t>à</w:t>
-      </w:r>
-      <w:r>
-        <w:rPr>
-          <w:rFonts w:ascii="Calibri" w:hAnsi="Calibri" w:cs="Aharoni"/>
-          <w:sz w:val="28"/>
-          <w:szCs w:val="28"/>
-        </w:rPr>
-        <w:t xml:space="preserve"> l'école </w:t>
-      </w:r>
-      <w:r>
-        <w:rPr>
-          <w:rFonts w:ascii="Calibri" w:hAnsi="Calibri" w:cs="Aharoni"/>
-          <w:sz w:val="28"/>
-          <w:szCs w:val="28"/>
-        </w:rPr>
-        <w:t>Ariès</w:t>
+        <w:t>Ordinateur disponible à l'école Ariès</w:t>
       </w:r>
     </w:p>
     <w:p>
@@ -9053,13 +9116,22 @@
     <w:p>
       <w:pPr>
         <w:pStyle w:val="NormalWeb"/>
-        <w:spacing w:after="0"/>
-        <w:rPr>
-          <w:rFonts w:ascii="Calibri" w:hAnsi="Calibri" w:cs="Aharoni"/>
-          <w:color w:val="000000"/>
-          <w:sz w:val="28"/>
-          <w:szCs w:val="28"/>
-          <w:shd w:val="clear" w:color="auto" w:fill="FFFFFF"/>
+        <w:spacing w:beforeAutospacing="0" w:after="0"/>
+        <w:rPr>
+          <w:rFonts w:asciiTheme="minorHAnsi" w:hAnsiTheme="minorHAnsi" w:cs="Aharoni"/>
+          <w:sz w:val="28"/>
+          <w:szCs w:val="28"/>
+        </w:rPr>
+      </w:pPr>
+    </w:p>
+    <w:p>
+      <w:pPr>
+        <w:pStyle w:val="NormalWeb"/>
+        <w:spacing w:beforeAutospacing="0" w:after="0"/>
+        <w:rPr>
+          <w:rFonts w:asciiTheme="minorHAnsi" w:hAnsiTheme="minorHAnsi" w:cs="Aharoni"/>
+          <w:sz w:val="28"/>
+          <w:szCs w:val="28"/>
         </w:rPr>
       </w:pPr>
     </w:p>
@@ -9073,7 +9145,7 @@
       </w:pPr>
       <w:bookmarkStart w:id="17" w:name="_Toc52979071"/>
       <w:r>
-        <w:t>Charte graphique avec Logo</w:t>
+        <w:t>Charte graphique</w:t>
       </w:r>
       <w:bookmarkEnd w:id="17"/>
     </w:p>
@@ -9971,8 +10043,8 @@
           <w:szCs w:val="28"/>
         </w:rPr>
       </w:pPr>
-      <w:bookmarkStart w:id="25" w:name="_Toc52979079"/>
-      <w:bookmarkStart w:id="26" w:name="_Toc52979081"/>
+      <w:bookmarkStart w:id="25" w:name="_Toc52979081"/>
+      <w:bookmarkStart w:id="26" w:name="_Toc52979079"/>
       <w:r>
         <w:rPr>
           <w:rFonts w:cs="Aharoni"/>
@@ -9981,7 +10053,7 @@
         </w:rPr>
         <w:t>Prototypage Bureau et Mobile</w:t>
       </w:r>
-      <w:bookmarkEnd w:id="26"/>
+      <w:bookmarkEnd w:id="25"/>
       <w:r>
         <w:rPr>
           <w:rFonts w:cs="Aharoni"/>
@@ -10574,7 +10646,7 @@
         </w:rPr>
         <w:t>Présentation base de données</w:t>
       </w:r>
-      <w:bookmarkEnd w:id="25"/>
+      <w:bookmarkEnd w:id="26"/>
       <w:r>
         <w:rPr>
           <w:rFonts w:cs="Aharoni"/>
@@ -11603,8 +11675,8 @@
           <w:szCs w:val="28"/>
         </w:rPr>
       </w:pPr>
-      <w:bookmarkStart w:id="28" w:name="_Toc52979084"/>
-      <w:bookmarkStart w:id="29" w:name="_Toc52979086"/>
+      <w:bookmarkStart w:id="28" w:name="_Toc52979086"/>
+      <w:bookmarkStart w:id="29" w:name="_Toc52979084"/>
       <w:r>
         <w:rPr>
           <w:rFonts w:cs="Aharoni"/>
@@ -11613,7 +11685,7 @@
         </w:rPr>
         <w:t>Sécurisation</w:t>
       </w:r>
-      <w:bookmarkEnd w:id="29"/>
+      <w:bookmarkEnd w:id="28"/>
     </w:p>
     <w:p>
       <w:pPr>
@@ -11841,7 +11913,7 @@
         </w:rPr>
         <w:t>Description des principales fonctionnalités</w:t>
       </w:r>
-      <w:bookmarkEnd w:id="28"/>
+      <w:bookmarkEnd w:id="29"/>
       <w:r>
         <w:rPr>
           <w:rFonts w:cs="Aharoni"/>
@@ -13917,17 +13989,19 @@
   <w:abstractNum w:abstractNumId="0" w15:restartNumberingAfterBreak="0">
     <w:nsid w:val="02B63062"/>
     <w:multiLevelType w:val="hybridMultilevel"/>
-    <w:tmpl w:val="91AE5842"/>
-    <w:lvl w:ilvl="0" w:tplc="040C0011">
+    <w:tmpl w:val="E2CE73C8"/>
+    <w:lvl w:ilvl="0" w:tplc="32820D3C">
       <w:start w:val="1"/>
       <w:numFmt w:val="decimal"/>
       <w:lvlText w:val="%1)"/>
       <w:lvlJc w:val="left"/>
       <w:pPr>
-        <w:ind w:left="720" w:hanging="360"/>
+        <w:ind w:left="1211" w:hanging="360"/>
       </w:pPr>
       <w:rPr>
         <w:rFonts w:hint="default"/>
+        <w:b/>
+        <w:bCs/>
       </w:rPr>
     </w:lvl>
     <w:lvl w:ilvl="1" w:tplc="040C0019" w:tentative="1">
@@ -13936,7 +14010,7 @@
       <w:lvlText w:val="%2."/>
       <w:lvlJc w:val="left"/>
       <w:pPr>
-        <w:ind w:left="1440" w:hanging="360"/>
+        <w:ind w:left="1931" w:hanging="360"/>
       </w:pPr>
     </w:lvl>
     <w:lvl w:ilvl="2" w:tplc="040C001B" w:tentative="1">
@@ -13945,7 +14019,7 @@
       <w:lvlText w:val="%3."/>
       <w:lvlJc w:val="right"/>
       <w:pPr>
-        <w:ind w:left="2160" w:hanging="180"/>
+        <w:ind w:left="2651" w:hanging="180"/>
       </w:pPr>
     </w:lvl>
     <w:lvl w:ilvl="3" w:tplc="040C000F" w:tentative="1">
@@ -13954,7 +14028,7 @@
       <w:lvlText w:val="%4."/>
       <w:lvlJc w:val="left"/>
       <w:pPr>
-        <w:ind w:left="2880" w:hanging="360"/>
+        <w:ind w:left="3371" w:hanging="360"/>
       </w:pPr>
     </w:lvl>
     <w:lvl w:ilvl="4" w:tplc="040C0019" w:tentative="1">
@@ -13963,7 +14037,7 @@
       <w:lvlText w:val="%5."/>
       <w:lvlJc w:val="left"/>
       <w:pPr>
-        <w:ind w:left="3600" w:hanging="360"/>
+        <w:ind w:left="4091" w:hanging="360"/>
       </w:pPr>
     </w:lvl>
     <w:lvl w:ilvl="5" w:tplc="040C001B" w:tentative="1">
@@ -13972,7 +14046,7 @@
       <w:lvlText w:val="%6."/>
       <w:lvlJc w:val="right"/>
       <w:pPr>
-        <w:ind w:left="4320" w:hanging="180"/>
+        <w:ind w:left="4811" w:hanging="180"/>
       </w:pPr>
     </w:lvl>
     <w:lvl w:ilvl="6" w:tplc="040C000F" w:tentative="1">
@@ -13981,7 +14055,7 @@
       <w:lvlText w:val="%7."/>
       <w:lvlJc w:val="left"/>
       <w:pPr>
-        <w:ind w:left="5040" w:hanging="360"/>
+        <w:ind w:left="5531" w:hanging="360"/>
       </w:pPr>
     </w:lvl>
     <w:lvl w:ilvl="7" w:tplc="040C0019" w:tentative="1">
@@ -13990,7 +14064,7 @@
       <w:lvlText w:val="%8."/>
       <w:lvlJc w:val="left"/>
       <w:pPr>
-        <w:ind w:left="5760" w:hanging="360"/>
+        <w:ind w:left="6251" w:hanging="360"/>
       </w:pPr>
     </w:lvl>
     <w:lvl w:ilvl="8" w:tplc="040C001B" w:tentative="1">
@@ -13999,7 +14073,7 @@
       <w:lvlText w:val="%9."/>
       <w:lvlJc w:val="right"/>
       <w:pPr>
-        <w:ind w:left="6480" w:hanging="180"/>
+        <w:ind w:left="6971" w:hanging="180"/>
       </w:pPr>
     </w:lvl>
   </w:abstractNum>

</xml_diff>

<commit_message>
[UPDATE] PFE folder and add doc
</commit_message>
<xml_diff>
--- a/Dossier conception/DOSSIERDESYNTHESE_Valentin_ACEBES_MplayZ.docx
+++ b/Dossier conception/DOSSIERDESYNTHESE_Valentin_ACEBES_MplayZ.docx
@@ -1,6 +1,6 @@
 
 <file path=word/document.xml><?xml version="1.0" encoding="utf-8"?>
-<w:document xmlns:wpc="http://schemas.microsoft.com/office/word/2010/wordprocessingCanvas" xmlns:mc="http://schemas.openxmlformats.org/markup-compatibility/2006" xmlns:o="urn:schemas-microsoft-com:office:office" xmlns:r="http://schemas.openxmlformats.org/officeDocument/2006/relationships" xmlns:m="http://schemas.openxmlformats.org/officeDocument/2006/math" xmlns:v="urn:schemas-microsoft-com:vml" xmlns:wp14="http://schemas.microsoft.com/office/word/2010/wordprocessingDrawing" xmlns:wp="http://schemas.openxmlformats.org/drawingml/2006/wordprocessingDrawing" xmlns:w10="urn:schemas-microsoft-com:office:word" xmlns:w="http://schemas.openxmlformats.org/wordprocessingml/2006/main" xmlns:w14="http://schemas.microsoft.com/office/word/2010/wordml" xmlns:wpg="http://schemas.microsoft.com/office/word/2010/wordprocessingGroup" xmlns:wpi="http://schemas.microsoft.com/office/word/2010/wordprocessingInk" xmlns:wne="http://schemas.microsoft.com/office/word/2006/wordml" xmlns:wps="http://schemas.microsoft.com/office/word/2010/wordprocessingShape" mc:Ignorable="w14 wp14">
+<w:document xmlns:wpc="http://schemas.microsoft.com/office/word/2010/wordprocessingCanvas" xmlns:cx="http://schemas.microsoft.com/office/drawing/2014/chartex" xmlns:cx1="http://schemas.microsoft.com/office/drawing/2015/9/8/chartex" xmlns:cx2="http://schemas.microsoft.com/office/drawing/2015/10/21/chartex" xmlns:cx3="http://schemas.microsoft.com/office/drawing/2016/5/9/chartex" xmlns:cx4="http://schemas.microsoft.com/office/drawing/2016/5/10/chartex" xmlns:cx5="http://schemas.microsoft.com/office/drawing/2016/5/11/chartex" xmlns:cx6="http://schemas.microsoft.com/office/drawing/2016/5/12/chartex" xmlns:cx7="http://schemas.microsoft.com/office/drawing/2016/5/13/chartex" xmlns:cx8="http://schemas.microsoft.com/office/drawing/2016/5/14/chartex" xmlns:mc="http://schemas.openxmlformats.org/markup-compatibility/2006" xmlns:aink="http://schemas.microsoft.com/office/drawing/2016/ink" xmlns:am3d="http://schemas.microsoft.com/office/drawing/2017/model3d" xmlns:o="urn:schemas-microsoft-com:office:office" xmlns:r="http://schemas.openxmlformats.org/officeDocument/2006/relationships" xmlns:m="http://schemas.openxmlformats.org/officeDocument/2006/math" xmlns:v="urn:schemas-microsoft-com:vml" xmlns:wp14="http://schemas.microsoft.com/office/word/2010/wordprocessingDrawing" xmlns:wp="http://schemas.openxmlformats.org/drawingml/2006/wordprocessingDrawing" xmlns:w10="urn:schemas-microsoft-com:office:word" xmlns:w="http://schemas.openxmlformats.org/wordprocessingml/2006/main" xmlns:w14="http://schemas.microsoft.com/office/word/2010/wordml" xmlns:w15="http://schemas.microsoft.com/office/word/2012/wordml" xmlns:w16cex="http://schemas.microsoft.com/office/word/2018/wordml/cex" xmlns:w16cid="http://schemas.microsoft.com/office/word/2016/wordml/cid" xmlns:w16="http://schemas.microsoft.com/office/word/2018/wordml" xmlns:w16se="http://schemas.microsoft.com/office/word/2015/wordml/symex" xmlns:wpg="http://schemas.microsoft.com/office/word/2010/wordprocessingGroup" xmlns:wpi="http://schemas.microsoft.com/office/word/2010/wordprocessingInk" xmlns:wne="http://schemas.microsoft.com/office/word/2006/wordml" xmlns:wps="http://schemas.microsoft.com/office/word/2010/wordprocessingShape" mc:Ignorable="w14 w15 w16se w16cid w16 w16cex wp14">
   <w:body>
     <w:p>
       <w:pPr>
@@ -4711,421 +4711,335 @@
           <w:szCs w:val="28"/>
           <w:lang w:eastAsia="fr-FR"/>
         </w:rPr>
+        <w:t xml:space="preserve"> Meteor</w:t>
+      </w:r>
+      <w:r>
+        <w:rPr>
+          <w:rFonts w:cs="Aharoni"/>
+          <w:sz w:val="28"/>
+          <w:szCs w:val="28"/>
+          <w:lang w:eastAsia="fr-FR"/>
+        </w:rPr>
+        <w:t xml:space="preserve"> en utilisent node.js et </w:t>
+      </w:r>
+      <w:proofErr w:type="spellStart"/>
+      <w:r>
+        <w:rPr>
+          <w:rFonts w:cs="Aharoni"/>
+          <w:sz w:val="28"/>
+          <w:szCs w:val="28"/>
+          <w:lang w:eastAsia="fr-FR"/>
+        </w:rPr>
+        <w:t>mongoDB</w:t>
+      </w:r>
+      <w:proofErr w:type="spellEnd"/>
+      <w:r>
+        <w:rPr>
+          <w:rFonts w:cs="Aharoni"/>
+          <w:sz w:val="28"/>
+          <w:szCs w:val="28"/>
+          <w:lang w:eastAsia="fr-FR"/>
+        </w:rPr>
+        <w:t xml:space="preserve"> pour le modèle de donnée</w:t>
+      </w:r>
+      <w:r>
+        <w:rPr>
+          <w:rFonts w:cs="Aharoni"/>
+          <w:sz w:val="28"/>
+          <w:szCs w:val="28"/>
+          <w:lang w:eastAsia="fr-FR"/>
+        </w:rPr>
+        <w:t xml:space="preserve">. Cette plateforme permettrait </w:t>
+      </w:r>
+      <w:r>
+        <w:rPr>
+          <w:rFonts w:cs="Aharoni"/>
+          <w:sz w:val="28"/>
+          <w:szCs w:val="28"/>
+          <w:lang w:eastAsia="fr-FR"/>
+        </w:rPr>
+        <w:t>à l’utilisateur</w:t>
+      </w:r>
+      <w:r>
+        <w:rPr>
+          <w:rFonts w:cs="Aharoni"/>
+          <w:sz w:val="28"/>
+          <w:szCs w:val="28"/>
+          <w:lang w:eastAsia="fr-FR"/>
+        </w:rPr>
+        <w:t xml:space="preserve"> de </w:t>
+      </w:r>
+      <w:r>
+        <w:rPr>
+          <w:rFonts w:cs="Aharoni"/>
+          <w:sz w:val="28"/>
+          <w:szCs w:val="28"/>
+          <w:lang w:eastAsia="fr-FR"/>
+        </w:rPr>
+        <w:t xml:space="preserve">pouvoir publier des vidéos sur le thème des jeux vidéo vers des plateformes </w:t>
+      </w:r>
+      <w:r>
+        <w:rPr>
+          <w:rFonts w:cs="Aharoni"/>
+          <w:sz w:val="28"/>
+          <w:szCs w:val="28"/>
+          <w:lang w:eastAsia="fr-FR"/>
+        </w:rPr>
+        <w:t>spécifique de type</w:t>
+      </w:r>
+      <w:r>
+        <w:rPr>
+          <w:rFonts w:cs="Aharoni"/>
+          <w:sz w:val="28"/>
+          <w:szCs w:val="28"/>
+          <w:lang w:eastAsia="fr-FR"/>
+        </w:rPr>
+        <w:t xml:space="preserve"> Twitch, </w:t>
+      </w:r>
+      <w:proofErr w:type="spellStart"/>
+      <w:r>
+        <w:rPr>
+          <w:rFonts w:cs="Aharoni"/>
+          <w:sz w:val="28"/>
+          <w:szCs w:val="28"/>
+          <w:lang w:eastAsia="fr-FR"/>
+        </w:rPr>
+        <w:t>Youtube</w:t>
+      </w:r>
+      <w:proofErr w:type="spellEnd"/>
+      <w:r>
+        <w:rPr>
+          <w:rFonts w:cs="Aharoni"/>
+          <w:sz w:val="28"/>
+          <w:szCs w:val="28"/>
+          <w:lang w:eastAsia="fr-FR"/>
+        </w:rPr>
+        <w:t>, Tweeter simultanément. Et un espace personnel développé autour de l’utilisateur.</w:t>
+      </w:r>
+      <w:r>
+        <w:rPr>
+          <w:rFonts w:cs="Aharoni"/>
+          <w:sz w:val="28"/>
+          <w:szCs w:val="28"/>
+          <w:lang w:eastAsia="fr-FR"/>
+        </w:rPr>
+        <w:t xml:space="preserve"> Pour le début du développement, nous utiliseront la plus simple des plateformes et la plus représentatives. Puis avec le temps nous agrémenterons de plateforme et de fonctionnalité. </w:t>
+      </w:r>
+    </w:p>
+    <w:p>
+      <w:pPr>
+        <w:rPr>
+          <w:rFonts w:cs="Aharoni"/>
+          <w:sz w:val="28"/>
+          <w:szCs w:val="28"/>
+          <w:lang w:eastAsia="fr-FR"/>
+        </w:rPr>
+      </w:pPr>
+      <w:r>
+        <w:rPr>
+          <w:rFonts w:cs="Aharoni"/>
+          <w:sz w:val="28"/>
+          <w:szCs w:val="28"/>
+          <w:lang w:eastAsia="fr-FR"/>
+        </w:rPr>
+        <w:t xml:space="preserve">La fonctionnalité principale est de pouvoir poster une vidéo courte sur plusieurs réseaux aux </w:t>
+      </w:r>
+      <w:r>
+        <w:rPr>
+          <w:rFonts w:cs="Aharoni"/>
+          <w:sz w:val="28"/>
+          <w:szCs w:val="28"/>
+          <w:lang w:eastAsia="fr-FR"/>
+        </w:rPr>
+        <w:t>types</w:t>
+      </w:r>
+      <w:r>
+        <w:rPr>
+          <w:rFonts w:cs="Aharoni"/>
+          <w:sz w:val="28"/>
+          <w:szCs w:val="28"/>
+          <w:lang w:eastAsia="fr-FR"/>
+        </w:rPr>
+        <w:t xml:space="preserve"> et format adapté à celui-ci. Le facteur principal</w:t>
+      </w:r>
+      <w:r>
+        <w:rPr>
+          <w:rFonts w:cs="Aharoni"/>
+          <w:sz w:val="28"/>
+          <w:szCs w:val="28"/>
+          <w:lang w:eastAsia="fr-FR"/>
+        </w:rPr>
+        <w:t xml:space="preserve"> est la persistance de donnée sans hébergement mais avec un hébergement indirect. </w:t>
+      </w:r>
+    </w:p>
+    <w:p>
+      <w:pPr>
+        <w:rPr>
+          <w:rFonts w:cs="Aharoni"/>
+          <w:sz w:val="28"/>
+          <w:szCs w:val="28"/>
+          <w:lang w:eastAsia="fr-FR"/>
+        </w:rPr>
+      </w:pPr>
+      <w:r>
+        <w:rPr>
+          <w:rFonts w:cs="Aharoni"/>
+          <w:sz w:val="28"/>
+          <w:szCs w:val="28"/>
+          <w:lang w:eastAsia="fr-FR"/>
+        </w:rPr>
+        <w:t xml:space="preserve">Ce projet est un tremplin vers une succession d’activité qui nous permettrons avec les accords des différents distributeurs comme exemple </w:t>
+      </w:r>
+      <w:proofErr w:type="spellStart"/>
+      <w:r>
+        <w:rPr>
+          <w:rFonts w:cs="Aharoni"/>
+          <w:sz w:val="28"/>
+          <w:szCs w:val="28"/>
+          <w:lang w:eastAsia="fr-FR"/>
+        </w:rPr>
+        <w:t>facebook</w:t>
+      </w:r>
+      <w:proofErr w:type="spellEnd"/>
+      <w:r>
+        <w:rPr>
+          <w:rFonts w:cs="Aharoni"/>
+          <w:sz w:val="28"/>
+          <w:szCs w:val="28"/>
+          <w:lang w:eastAsia="fr-FR"/>
+        </w:rPr>
+        <w:t xml:space="preserve">, </w:t>
+      </w:r>
+      <w:proofErr w:type="spellStart"/>
+      <w:r>
+        <w:rPr>
+          <w:rFonts w:cs="Aharoni"/>
+          <w:sz w:val="28"/>
+          <w:szCs w:val="28"/>
+          <w:lang w:eastAsia="fr-FR"/>
+        </w:rPr>
+        <w:t>instagram</w:t>
+      </w:r>
+      <w:proofErr w:type="spellEnd"/>
+      <w:r>
+        <w:rPr>
+          <w:rFonts w:cs="Aharoni"/>
+          <w:sz w:val="28"/>
+          <w:szCs w:val="28"/>
+          <w:lang w:eastAsia="fr-FR"/>
+        </w:rPr>
+        <w:t xml:space="preserve">, </w:t>
+      </w:r>
+      <w:proofErr w:type="spellStart"/>
+      <w:r>
+        <w:rPr>
+          <w:rFonts w:cs="Aharoni"/>
+          <w:sz w:val="28"/>
+          <w:szCs w:val="28"/>
+          <w:lang w:eastAsia="fr-FR"/>
+        </w:rPr>
+        <w:t>snapchat</w:t>
+      </w:r>
+      <w:proofErr w:type="spellEnd"/>
+      <w:r>
+        <w:rPr>
+          <w:rFonts w:cs="Aharoni"/>
+          <w:sz w:val="28"/>
+          <w:szCs w:val="28"/>
+          <w:lang w:eastAsia="fr-FR"/>
+        </w:rPr>
+        <w:t xml:space="preserve">. </w:t>
+      </w:r>
+      <w:r>
+        <w:rPr>
+          <w:rFonts w:cs="Aharoni"/>
+          <w:sz w:val="28"/>
+          <w:szCs w:val="28"/>
+          <w:lang w:eastAsia="fr-FR"/>
+        </w:rPr>
+        <w:t xml:space="preserve">Pour crée des Clips de publication avec des outils d’éditions. </w:t>
+      </w:r>
+    </w:p>
+    <w:p>
+      <w:pPr>
+        <w:rPr>
+          <w:rFonts w:cs="Aharoni"/>
+          <w:sz w:val="28"/>
+          <w:szCs w:val="28"/>
+          <w:lang w:eastAsia="fr-FR"/>
+        </w:rPr>
+      </w:pPr>
+      <w:r>
+        <w:rPr>
+          <w:rFonts w:cs="Aharoni"/>
+          <w:sz w:val="28"/>
+          <w:szCs w:val="28"/>
+          <w:lang w:eastAsia="fr-FR"/>
+        </w:rPr>
+        <w:t>Avec l’ambition de</w:t>
+      </w:r>
+      <w:r>
+        <w:rPr>
+          <w:rFonts w:cs="Aharoni"/>
+          <w:sz w:val="28"/>
+          <w:szCs w:val="28"/>
+          <w:lang w:eastAsia="fr-FR"/>
+        </w:rPr>
+        <w:t xml:space="preserve"> crée un outil de management de medias pour le monde professionnel</w:t>
+      </w:r>
+      <w:r>
+        <w:rPr>
+          <w:rFonts w:cs="Aharoni"/>
+          <w:sz w:val="28"/>
+          <w:szCs w:val="28"/>
+          <w:lang w:eastAsia="fr-FR"/>
+        </w:rPr>
+        <w:t xml:space="preserve"> et public</w:t>
+      </w:r>
+      <w:r>
+        <w:rPr>
+          <w:rFonts w:cs="Aharoni"/>
+          <w:sz w:val="28"/>
+          <w:szCs w:val="28"/>
+          <w:lang w:eastAsia="fr-FR"/>
+        </w:rPr>
+        <w:t xml:space="preserve"> du jeu vidéo</w:t>
+      </w:r>
+      <w:r>
+        <w:rPr>
+          <w:rFonts w:cs="Aharoni"/>
+          <w:sz w:val="28"/>
+          <w:szCs w:val="28"/>
+          <w:lang w:eastAsia="fr-FR"/>
+        </w:rPr>
+        <w:t xml:space="preserve"> ou</w:t>
+      </w:r>
+      <w:r>
+        <w:rPr>
+          <w:rFonts w:cs="Aharoni"/>
+          <w:sz w:val="28"/>
+          <w:szCs w:val="28"/>
+          <w:lang w:eastAsia="fr-FR"/>
+        </w:rPr>
+        <w:t xml:space="preserve"> des activités médiatiques qui permettre aux différents acteurs de pouvoir organisés sont plannings de publications mais aussi de les différée.</w:t>
+      </w:r>
+      <w:r>
+        <w:rPr>
+          <w:rFonts w:cs="Aharoni"/>
+          <w:sz w:val="28"/>
+          <w:szCs w:val="28"/>
+          <w:lang w:eastAsia="fr-FR"/>
+        </w:rPr>
         <w:t xml:space="preserve"> </w:t>
       </w:r>
-      <w:proofErr w:type="spellStart"/>
-      <w:r>
+    </w:p>
+    <w:p>
+      <w:pPr>
         <w:rPr>
           <w:rFonts w:cs="Aharoni"/>
           <w:sz w:val="28"/>
           <w:szCs w:val="28"/>
           <w:lang w:eastAsia="fr-FR"/>
-        </w:rPr>
-        <w:t>Meteor</w:t>
-      </w:r>
-      <w:proofErr w:type="spellEnd"/>
-      <w:r>
-        <w:rPr>
-          <w:rFonts w:cs="Aharoni"/>
-          <w:sz w:val="28"/>
-          <w:szCs w:val="28"/>
-          <w:lang w:eastAsia="fr-FR"/>
-        </w:rPr>
-        <w:t xml:space="preserve"> en utilisent node.js et </w:t>
-      </w:r>
-      <w:proofErr w:type="spellStart"/>
-      <w:r>
-        <w:rPr>
-          <w:rFonts w:cs="Aharoni"/>
-          <w:sz w:val="28"/>
-          <w:szCs w:val="28"/>
-          <w:lang w:eastAsia="fr-FR"/>
-        </w:rPr>
-        <w:t>mongoDB</w:t>
-      </w:r>
-      <w:proofErr w:type="spellEnd"/>
-      <w:r>
-        <w:rPr>
-          <w:rFonts w:cs="Aharoni"/>
-          <w:sz w:val="28"/>
-          <w:szCs w:val="28"/>
-          <w:lang w:eastAsia="fr-FR"/>
-        </w:rPr>
-        <w:t xml:space="preserve"> pour le modèle de donnée</w:t>
-      </w:r>
-      <w:r>
-        <w:rPr>
-          <w:rFonts w:cs="Aharoni"/>
-          <w:sz w:val="28"/>
-          <w:szCs w:val="28"/>
-          <w:lang w:eastAsia="fr-FR"/>
-        </w:rPr>
-        <w:t xml:space="preserve">. Cette plateforme permettrait </w:t>
-      </w:r>
-      <w:r>
-        <w:rPr>
-          <w:rFonts w:cs="Aharoni"/>
-          <w:sz w:val="28"/>
-          <w:szCs w:val="28"/>
-          <w:lang w:eastAsia="fr-FR"/>
-        </w:rPr>
-        <w:t>à l’utilisateur</w:t>
-      </w:r>
-      <w:r>
-        <w:rPr>
-          <w:rFonts w:cs="Aharoni"/>
-          <w:sz w:val="28"/>
-          <w:szCs w:val="28"/>
-          <w:lang w:eastAsia="fr-FR"/>
-        </w:rPr>
-        <w:t xml:space="preserve"> de </w:t>
-      </w:r>
-      <w:r>
-        <w:rPr>
-          <w:rFonts w:cs="Aharoni"/>
-          <w:sz w:val="28"/>
-          <w:szCs w:val="28"/>
-          <w:lang w:eastAsia="fr-FR"/>
-        </w:rPr>
-        <w:t xml:space="preserve">pouvoir publier des vidéos sur le thème des jeux vidéo vers des plateformes </w:t>
-      </w:r>
-      <w:r>
-        <w:rPr>
-          <w:rFonts w:cs="Aharoni"/>
-          <w:sz w:val="28"/>
-          <w:szCs w:val="28"/>
-          <w:lang w:eastAsia="fr-FR"/>
-        </w:rPr>
-        <w:t>spécifique de type</w:t>
-      </w:r>
-      <w:r>
-        <w:rPr>
-          <w:rFonts w:cs="Aharoni"/>
-          <w:sz w:val="28"/>
-          <w:szCs w:val="28"/>
-          <w:lang w:eastAsia="fr-FR"/>
-        </w:rPr>
-        <w:t xml:space="preserve"> </w:t>
-      </w:r>
-      <w:proofErr w:type="spellStart"/>
-      <w:r>
-        <w:rPr>
-          <w:rFonts w:cs="Aharoni"/>
-          <w:sz w:val="28"/>
-          <w:szCs w:val="28"/>
-          <w:lang w:eastAsia="fr-FR"/>
-        </w:rPr>
-        <w:t>Twitch</w:t>
-      </w:r>
-      <w:proofErr w:type="spellEnd"/>
-      <w:r>
-        <w:rPr>
-          <w:rFonts w:cs="Aharoni"/>
-          <w:sz w:val="28"/>
-          <w:szCs w:val="28"/>
-          <w:lang w:eastAsia="fr-FR"/>
-        </w:rPr>
-        <w:t xml:space="preserve">, </w:t>
-      </w:r>
-      <w:proofErr w:type="spellStart"/>
-      <w:r>
-        <w:rPr>
-          <w:rFonts w:cs="Aharoni"/>
-          <w:sz w:val="28"/>
-          <w:szCs w:val="28"/>
-          <w:lang w:eastAsia="fr-FR"/>
-        </w:rPr>
-        <w:t>Youtube</w:t>
-      </w:r>
-      <w:proofErr w:type="spellEnd"/>
-      <w:r>
-        <w:rPr>
-          <w:rFonts w:cs="Aharoni"/>
-          <w:sz w:val="28"/>
-          <w:szCs w:val="28"/>
-          <w:lang w:eastAsia="fr-FR"/>
-        </w:rPr>
-        <w:t>, Tweeter simultanément. Et un espace personnel développé autour de l’utilisateur.</w:t>
-      </w:r>
-      <w:r>
-        <w:rPr>
-          <w:rFonts w:cs="Aharoni"/>
-          <w:sz w:val="28"/>
-          <w:szCs w:val="28"/>
-          <w:lang w:eastAsia="fr-FR"/>
-        </w:rPr>
-        <w:t xml:space="preserve"> Pour le début du développement, nous utiliseront la plus simple des plateformes et la plus représentatives. Puis avec le temps nous agrémenterons de plateforme et de fonctionnalité. </w:t>
-      </w:r>
-    </w:p>
-    <w:p>
-      <w:pPr>
-        <w:rPr>
-          <w:rFonts w:cs="Aharoni"/>
-          <w:sz w:val="28"/>
-          <w:szCs w:val="28"/>
-          <w:lang w:eastAsia="fr-FR"/>
-        </w:rPr>
-      </w:pPr>
-      <w:r>
-        <w:rPr>
-          <w:rFonts w:cs="Aharoni"/>
-          <w:sz w:val="28"/>
-          <w:szCs w:val="28"/>
-          <w:lang w:eastAsia="fr-FR"/>
-        </w:rPr>
-        <w:t xml:space="preserve">La fonctionnalité principale est de pouvoir poster une vidéo courte sur plusieurs réseaux aux </w:t>
-      </w:r>
-      <w:r>
-        <w:rPr>
-          <w:rFonts w:cs="Aharoni"/>
-          <w:sz w:val="28"/>
-          <w:szCs w:val="28"/>
-          <w:lang w:eastAsia="fr-FR"/>
-        </w:rPr>
-        <w:t>types</w:t>
-      </w:r>
-      <w:r>
-        <w:rPr>
-          <w:rFonts w:cs="Aharoni"/>
-          <w:sz w:val="28"/>
-          <w:szCs w:val="28"/>
-          <w:lang w:eastAsia="fr-FR"/>
-        </w:rPr>
-        <w:t xml:space="preserve"> et format adapté à celui-ci. Le facteur principal</w:t>
-      </w:r>
-      <w:r>
-        <w:rPr>
-          <w:rFonts w:cs="Aharoni"/>
-          <w:sz w:val="28"/>
-          <w:szCs w:val="28"/>
-          <w:lang w:eastAsia="fr-FR"/>
-        </w:rPr>
-        <w:t xml:space="preserve"> est la persistance de donnée sans hébergement mais avec un hébergement indirect. </w:t>
-      </w:r>
-    </w:p>
-    <w:p>
-      <w:pPr>
-        <w:rPr>
-          <w:rFonts w:cs="Aharoni"/>
-          <w:sz w:val="28"/>
-          <w:szCs w:val="28"/>
-          <w:lang w:eastAsia="fr-FR"/>
-        </w:rPr>
-      </w:pPr>
-      <w:r>
-        <w:rPr>
-          <w:rFonts w:cs="Aharoni"/>
-          <w:sz w:val="28"/>
-          <w:szCs w:val="28"/>
-          <w:lang w:eastAsia="fr-FR"/>
-        </w:rPr>
-        <w:t xml:space="preserve">Ce projet est un tremplin vers une succession d’activité qui nous permettrons avec les accords des différents distributeurs comme exemple </w:t>
-      </w:r>
-      <w:proofErr w:type="spellStart"/>
-      <w:r>
-        <w:rPr>
-          <w:rFonts w:cs="Aharoni"/>
-          <w:sz w:val="28"/>
-          <w:szCs w:val="28"/>
-          <w:lang w:eastAsia="fr-FR"/>
-        </w:rPr>
-        <w:t>facebook</w:t>
-      </w:r>
-      <w:proofErr w:type="spellEnd"/>
-      <w:r>
-        <w:rPr>
-          <w:rFonts w:cs="Aharoni"/>
-          <w:sz w:val="28"/>
-          <w:szCs w:val="28"/>
-          <w:lang w:eastAsia="fr-FR"/>
-        </w:rPr>
-        <w:t xml:space="preserve">, </w:t>
-      </w:r>
-      <w:proofErr w:type="spellStart"/>
-      <w:r>
-        <w:rPr>
-          <w:rFonts w:cs="Aharoni"/>
-          <w:sz w:val="28"/>
-          <w:szCs w:val="28"/>
-          <w:lang w:eastAsia="fr-FR"/>
-        </w:rPr>
-        <w:t>instagram</w:t>
-      </w:r>
-      <w:proofErr w:type="spellEnd"/>
-      <w:r>
-        <w:rPr>
-          <w:rFonts w:cs="Aharoni"/>
-          <w:sz w:val="28"/>
-          <w:szCs w:val="28"/>
-          <w:lang w:eastAsia="fr-FR"/>
-        </w:rPr>
-        <w:t xml:space="preserve">, </w:t>
-      </w:r>
-      <w:proofErr w:type="spellStart"/>
-      <w:r>
-        <w:rPr>
-          <w:rFonts w:cs="Aharoni"/>
-          <w:sz w:val="28"/>
-          <w:szCs w:val="28"/>
-          <w:lang w:eastAsia="fr-FR"/>
-        </w:rPr>
-        <w:t>snapchat</w:t>
-      </w:r>
-      <w:proofErr w:type="spellEnd"/>
-      <w:r>
-        <w:rPr>
-          <w:rFonts w:cs="Aharoni"/>
-          <w:sz w:val="28"/>
-          <w:szCs w:val="28"/>
-          <w:lang w:eastAsia="fr-FR"/>
-        </w:rPr>
-        <w:t xml:space="preserve">. </w:t>
-      </w:r>
-      <w:r>
-        <w:rPr>
-          <w:rFonts w:cs="Aharoni"/>
-          <w:sz w:val="28"/>
-          <w:szCs w:val="28"/>
-          <w:lang w:eastAsia="fr-FR"/>
-        </w:rPr>
-        <w:t xml:space="preserve">Pour crée des Clips de publication avec des outils d’éditions. </w:t>
-      </w:r>
-    </w:p>
-    <w:p>
-      <w:pPr>
-        <w:rPr>
-          <w:rFonts w:cs="Aharoni"/>
-          <w:sz w:val="28"/>
-          <w:szCs w:val="28"/>
-          <w:lang w:eastAsia="fr-FR"/>
-        </w:rPr>
-      </w:pPr>
-      <w:r>
-        <w:rPr>
-          <w:rFonts w:cs="Aharoni"/>
-          <w:sz w:val="28"/>
-          <w:szCs w:val="28"/>
-          <w:lang w:eastAsia="fr-FR"/>
-        </w:rPr>
-        <w:t>Avec l’ambition de</w:t>
-      </w:r>
-      <w:r>
-        <w:rPr>
-          <w:rFonts w:cs="Aharoni"/>
-          <w:sz w:val="28"/>
-          <w:szCs w:val="28"/>
-          <w:lang w:eastAsia="fr-FR"/>
-        </w:rPr>
-        <w:t xml:space="preserve"> crée un outil de management de medias pour le monde professionnel</w:t>
-      </w:r>
-      <w:r>
-        <w:rPr>
-          <w:rFonts w:cs="Aharoni"/>
-          <w:sz w:val="28"/>
-          <w:szCs w:val="28"/>
-          <w:lang w:eastAsia="fr-FR"/>
-        </w:rPr>
-        <w:t xml:space="preserve"> et public</w:t>
-      </w:r>
-      <w:r>
-        <w:rPr>
-          <w:rFonts w:cs="Aharoni"/>
-          <w:sz w:val="28"/>
-          <w:szCs w:val="28"/>
-          <w:lang w:eastAsia="fr-FR"/>
-        </w:rPr>
-        <w:t xml:space="preserve"> du jeu vidéo</w:t>
-      </w:r>
-      <w:r>
-        <w:rPr>
-          <w:rFonts w:cs="Aharoni"/>
-          <w:sz w:val="28"/>
-          <w:szCs w:val="28"/>
-          <w:lang w:eastAsia="fr-FR"/>
-        </w:rPr>
-        <w:t xml:space="preserve"> ou</w:t>
-      </w:r>
-      <w:r>
-        <w:rPr>
-          <w:rFonts w:cs="Aharoni"/>
-          <w:sz w:val="28"/>
-          <w:szCs w:val="28"/>
-          <w:lang w:eastAsia="fr-FR"/>
-        </w:rPr>
-        <w:t xml:space="preserve"> des activités médiatiques qui permettre aux différents acteurs de pouvoir organisés sont plannings de publications mais aussi de les différée.</w:t>
-      </w:r>
-      <w:r>
-        <w:rPr>
-          <w:rFonts w:cs="Aharoni"/>
-          <w:sz w:val="28"/>
-          <w:szCs w:val="28"/>
-          <w:lang w:eastAsia="fr-FR"/>
-        </w:rPr>
-        <w:t xml:space="preserve"> </w:t>
-      </w:r>
-    </w:p>
-    <w:p>
-      <w:pPr>
-        <w:rPr>
-          <w:rFonts w:cs="Aharoni"/>
-          <w:sz w:val="28"/>
-          <w:szCs w:val="28"/>
-          <w:lang w:eastAsia="fr-FR"/>
-        </w:rPr>
-      </w:pPr>
-    </w:p>
-    <w:p>
-      <w:pPr>
-        <w:pStyle w:val="NormalWeb"/>
-        <w:spacing w:after="0"/>
-        <w:rPr>
-          <w:rFonts w:cs="Aharoni"/>
-          <w:sz w:val="28"/>
-          <w:szCs w:val="28"/>
-        </w:rPr>
-      </w:pPr>
-    </w:p>
-    <w:p>
-      <w:pPr>
-        <w:pStyle w:val="NormalWeb"/>
-        <w:spacing w:after="0"/>
-        <w:rPr>
-          <w:rFonts w:cs="Aharoni"/>
-          <w:sz w:val="28"/>
-          <w:szCs w:val="28"/>
-        </w:rPr>
-      </w:pPr>
-    </w:p>
-    <w:p>
-      <w:pPr>
-        <w:pStyle w:val="NormalWeb"/>
-        <w:spacing w:after="0"/>
-        <w:rPr>
-          <w:rFonts w:cs="Aharoni"/>
-          <w:sz w:val="28"/>
-          <w:szCs w:val="28"/>
-        </w:rPr>
-      </w:pPr>
-    </w:p>
-    <w:p>
-      <w:pPr>
-        <w:pStyle w:val="NormalWeb"/>
-        <w:spacing w:after="0"/>
-        <w:rPr>
-          <w:rFonts w:cs="Aharoni"/>
-          <w:sz w:val="28"/>
-          <w:szCs w:val="28"/>
-        </w:rPr>
-      </w:pPr>
-    </w:p>
-    <w:p>
-      <w:pPr>
-        <w:pStyle w:val="NormalWeb"/>
-        <w:spacing w:after="0"/>
-        <w:rPr>
-          <w:rFonts w:cs="Aharoni"/>
-          <w:sz w:val="28"/>
-          <w:szCs w:val="28"/>
         </w:rPr>
       </w:pPr>
     </w:p>
@@ -5216,6 +5130,7 @@
           <w:sz w:val="28"/>
           <w:szCs w:val="28"/>
         </w:rPr>
+        <w:lastRenderedPageBreak/>
         <w:t>Etude concurrentielle</w:t>
       </w:r>
       <w:bookmarkEnd w:id="2"/>
@@ -5240,20 +5155,10 @@
         <w:spacing w:after="0"/>
         <w:rPr>
           <w:rFonts w:eastAsiaTheme="majorEastAsia" w:cs="Aharoni"/>
-          <w:sz w:val="28"/>
-          <w:szCs w:val="28"/>
-        </w:rPr>
-      </w:pPr>
-    </w:p>
-    <w:p>
-      <w:pPr>
-        <w:pStyle w:val="NormalWeb"/>
-        <w:spacing w:after="0"/>
-        <w:rPr>
-          <w:rStyle w:val="Lienhypertexte"/>
-          <w:rFonts w:eastAsiaTheme="majorEastAsia" w:cs="Aharoni"/>
-          <w:sz w:val="28"/>
-          <w:szCs w:val="28"/>
+          <w:color w:val="0000FF"/>
+          <w:sz w:val="28"/>
+          <w:szCs w:val="28"/>
+          <w:u w:val="single"/>
           <w:lang w:val="nl-NL"/>
         </w:rPr>
       </w:pPr>
@@ -5266,7 +5171,7 @@
         </w:rPr>
         <w:t xml:space="preserve">Site web </w:t>
       </w:r>
-      <w:hyperlink r:id="rId10" w:history="1">
+      <w:hyperlink r:id="rId9" w:history="1">
         <w:r>
           <w:rPr>
             <w:rStyle w:val="Lienhypertexte"/>
@@ -5285,132 +5190,155 @@
           <w:rFonts w:cs="Aharoni"/>
           <w:sz w:val="28"/>
           <w:szCs w:val="28"/>
-          <w:lang w:val="nl-NL"/>
-        </w:rPr>
-      </w:pPr>
-    </w:p>
-    <w:p>
-      <w:pPr>
-        <w:rPr>
-          <w:rFonts w:cs="Aharoni"/>
-          <w:sz w:val="28"/>
-          <w:szCs w:val="28"/>
-        </w:rPr>
-      </w:pPr>
-      <w:r>
-        <w:rPr>
-          <w:rFonts w:cs="Aharoni"/>
-          <w:sz w:val="28"/>
-          <w:szCs w:val="28"/>
-        </w:rPr>
-        <w:t xml:space="preserve">Ce site permet de prévoir les postes et l’organisation de partage de médias sur les réseaux sociaux. </w:t>
-      </w:r>
-    </w:p>
-    <w:p>
-      <w:pPr>
-        <w:rPr>
-          <w:rFonts w:cs="Aharoni"/>
-          <w:sz w:val="28"/>
-          <w:szCs w:val="28"/>
-        </w:rPr>
-      </w:pPr>
-      <w:r>
-        <w:rPr>
-          <w:rFonts w:cs="Aharoni"/>
-          <w:sz w:val="28"/>
-          <w:szCs w:val="28"/>
-        </w:rPr>
-        <w:t xml:space="preserve">Son utilisation principale reste la gestion de partage de vidéo et de management de son planning de partage. </w:t>
-      </w:r>
-    </w:p>
-    <w:p>
-      <w:pPr>
-        <w:rPr>
-          <w:rFonts w:cs="Aharoni"/>
-          <w:sz w:val="28"/>
-          <w:szCs w:val="28"/>
-        </w:rPr>
-      </w:pPr>
-      <w:r>
-        <w:rPr>
-          <w:rFonts w:cs="Aharoni"/>
-          <w:sz w:val="28"/>
-          <w:szCs w:val="28"/>
-        </w:rPr>
-        <w:t>Il utilise le principe fondamental que je veux mettre en valeurs, le partage de médias simultanément sur plusieurs plateformes mais dans la plus grande simplicité.</w:t>
-      </w:r>
-    </w:p>
-    <w:p>
-      <w:pPr>
-        <w:rPr>
-          <w:rFonts w:cs="Aharoni"/>
-          <w:sz w:val="28"/>
-          <w:szCs w:val="28"/>
-        </w:rPr>
-      </w:pPr>
-    </w:p>
-    <w:p>
-      <w:pPr>
-        <w:pStyle w:val="Paragraphedeliste"/>
-        <w:numPr>
-          <w:ilvl w:val="0"/>
-          <w:numId w:val="15"/>
-        </w:numPr>
-        <w:rPr>
-          <w:rFonts w:cs="Aharoni"/>
-          <w:sz w:val="28"/>
-          <w:szCs w:val="28"/>
-        </w:rPr>
-      </w:pPr>
-      <w:r>
-        <w:rPr>
-          <w:rFonts w:cs="Aharoni"/>
-          <w:sz w:val="28"/>
-          <w:szCs w:val="28"/>
-        </w:rPr>
-        <w:t xml:space="preserve">AFFICHAGE DU TABLEAU </w:t>
-      </w:r>
-    </w:p>
-    <w:p>
-      <w:pPr>
-        <w:pStyle w:val="Paragraphedeliste"/>
-        <w:numPr>
-          <w:ilvl w:val="0"/>
-          <w:numId w:val="15"/>
-        </w:numPr>
-        <w:rPr>
-          <w:rFonts w:cs="Aharoni"/>
-          <w:sz w:val="28"/>
-          <w:szCs w:val="28"/>
-        </w:rPr>
-      </w:pPr>
-      <w:r>
-        <w:rPr>
-          <w:rFonts w:cs="Aharoni"/>
-          <w:sz w:val="28"/>
-          <w:szCs w:val="28"/>
-        </w:rPr>
-        <w:t xml:space="preserve">AFFICHAGE DU SCREEN </w:t>
-      </w:r>
-    </w:p>
-    <w:p>
-      <w:pPr>
-        <w:rPr>
-          <w:rFonts w:cs="Aharoni"/>
-          <w:sz w:val="28"/>
-          <w:szCs w:val="28"/>
-        </w:rPr>
-      </w:pPr>
-    </w:p>
-    <w:p>
-      <w:pPr>
-        <w:rPr>
-          <w:rFonts w:cs="Aharoni"/>
-          <w:sz w:val="28"/>
-          <w:szCs w:val="28"/>
-        </w:rPr>
-      </w:pPr>
-      <w:hyperlink r:id="rId11" w:history="1">
+        </w:rPr>
+      </w:pPr>
+      <w:r>
+        <w:rPr>
+          <w:rFonts w:cs="Aharoni"/>
+          <w:sz w:val="28"/>
+          <w:szCs w:val="28"/>
+        </w:rPr>
+        <w:t>Ce site permet de prévoir les postes et l’organisation de partage de médias sur les réseaux sociaux. Son utilisation principale reste la gestion de partage de vidéo et de management de son planning de partage. Il utilise le principe fondamental que je veux mettre en valeurs, le partage de médias simultanément sur plusieurs plateformes mais dans la plus grande simplicité.</w:t>
+      </w:r>
+    </w:p>
+    <w:p>
+      <w:pPr>
+        <w:rPr>
+          <w:rFonts w:cs="Aharoni"/>
+          <w:sz w:val="28"/>
+          <w:szCs w:val="28"/>
+        </w:rPr>
+      </w:pPr>
+      <w:r>
+        <w:rPr>
+          <w:noProof/>
+        </w:rPr>
+        <w:drawing>
+          <wp:inline distT="0" distB="0" distL="0" distR="0" wp14:anchorId="1969C8DB" wp14:editId="0A4B3D26">
+            <wp:extent cx="5753100" cy="4314825"/>
+            <wp:effectExtent l="0" t="0" r="0" b="9525"/>
+            <wp:docPr id="3" name="Image 3"/>
+            <wp:cNvGraphicFramePr>
+              <a:graphicFrameLocks xmlns:a="http://schemas.openxmlformats.org/drawingml/2006/main" noChangeAspect="1"/>
+            </wp:cNvGraphicFramePr>
+            <a:graphic xmlns:a="http://schemas.openxmlformats.org/drawingml/2006/main">
+              <a:graphicData uri="http://schemas.openxmlformats.org/drawingml/2006/picture">
+                <pic:pic xmlns:pic="http://schemas.openxmlformats.org/drawingml/2006/picture">
+                  <pic:nvPicPr>
+                    <pic:cNvPr id="0" name="Picture 1"/>
+                    <pic:cNvPicPr>
+                      <a:picLocks noChangeAspect="1" noChangeArrowheads="1"/>
+                    </pic:cNvPicPr>
+                  </pic:nvPicPr>
+                  <pic:blipFill>
+                    <a:blip r:embed="rId10">
+                      <a:extLst>
+                        <a:ext uri="{28A0092B-C50C-407E-A947-70E740481C1C}">
+                          <a14:useLocalDpi xmlns:a14="http://schemas.microsoft.com/office/drawing/2010/main" val="0"/>
+                        </a:ext>
+                      </a:extLst>
+                    </a:blip>
+                    <a:srcRect/>
+                    <a:stretch>
+                      <a:fillRect/>
+                    </a:stretch>
+                  </pic:blipFill>
+                  <pic:spPr bwMode="auto">
+                    <a:xfrm>
+                      <a:off x="0" y="0"/>
+                      <a:ext cx="5753100" cy="4314825"/>
+                    </a:xfrm>
+                    <a:prstGeom prst="rect">
+                      <a:avLst/>
+                    </a:prstGeom>
+                    <a:noFill/>
+                    <a:ln>
+                      <a:noFill/>
+                    </a:ln>
+                  </pic:spPr>
+                </pic:pic>
+              </a:graphicData>
+            </a:graphic>
+          </wp:inline>
+        </w:drawing>
+      </w:r>
+    </w:p>
+    <w:p>
+      <w:pPr>
+        <w:rPr>
+          <w:rFonts w:cs="Aharoni"/>
+          <w:sz w:val="28"/>
+          <w:szCs w:val="28"/>
+        </w:rPr>
+      </w:pPr>
+      <w:r>
+        <w:rPr>
+          <w:rFonts w:cs="Aharoni"/>
+          <w:noProof/>
+          <w:sz w:val="28"/>
+          <w:szCs w:val="28"/>
+        </w:rPr>
+        <w:drawing>
+          <wp:inline distT="0" distB="0" distL="0" distR="0" wp14:anchorId="664BD613" wp14:editId="5D60D2FB">
+            <wp:extent cx="4352925" cy="2129697"/>
+            <wp:effectExtent l="0" t="0" r="0" b="4445"/>
+            <wp:docPr id="4" name="Image 4"/>
+            <wp:cNvGraphicFramePr>
+              <a:graphicFrameLocks xmlns:a="http://schemas.openxmlformats.org/drawingml/2006/main" noChangeAspect="1"/>
+            </wp:cNvGraphicFramePr>
+            <a:graphic xmlns:a="http://schemas.openxmlformats.org/drawingml/2006/main">
+              <a:graphicData uri="http://schemas.openxmlformats.org/drawingml/2006/picture">
+                <pic:pic xmlns:pic="http://schemas.openxmlformats.org/drawingml/2006/picture">
+                  <pic:nvPicPr>
+                    <pic:cNvPr id="0" name="Picture 2"/>
+                    <pic:cNvPicPr>
+                      <a:picLocks noChangeAspect="1" noChangeArrowheads="1"/>
+                    </pic:cNvPicPr>
+                  </pic:nvPicPr>
+                  <pic:blipFill>
+                    <a:blip r:embed="rId11" cstate="print">
+                      <a:extLst>
+                        <a:ext uri="{28A0092B-C50C-407E-A947-70E740481C1C}">
+                          <a14:useLocalDpi xmlns:a14="http://schemas.microsoft.com/office/drawing/2010/main" val="0"/>
+                        </a:ext>
+                      </a:extLst>
+                    </a:blip>
+                    <a:srcRect/>
+                    <a:stretch>
+                      <a:fillRect/>
+                    </a:stretch>
+                  </pic:blipFill>
+                  <pic:spPr bwMode="auto">
+                    <a:xfrm>
+                      <a:off x="0" y="0"/>
+                      <a:ext cx="4469454" cy="2186710"/>
+                    </a:xfrm>
+                    <a:prstGeom prst="rect">
+                      <a:avLst/>
+                    </a:prstGeom>
+                    <a:noFill/>
+                    <a:ln>
+                      <a:noFill/>
+                    </a:ln>
+                  </pic:spPr>
+                </pic:pic>
+              </a:graphicData>
+            </a:graphic>
+          </wp:inline>
+        </w:drawing>
+      </w:r>
+    </w:p>
+    <w:p>
+      <w:pPr>
+        <w:rPr>
+          <w:rFonts w:cs="Aharoni"/>
+          <w:color w:val="0000FF"/>
+          <w:sz w:val="28"/>
+          <w:szCs w:val="28"/>
+          <w:u w:val="single"/>
+        </w:rPr>
+      </w:pPr>
+      <w:hyperlink r:id="rId12" w:history="1">
         <w:r>
           <w:rPr>
             <w:rStyle w:val="Lienhypertexte"/>
@@ -5426,8 +5354,10 @@
       <w:pPr>
         <w:rPr>
           <w:rFonts w:cs="Aharoni"/>
-          <w:sz w:val="28"/>
-          <w:szCs w:val="28"/>
+          <w:color w:val="0000FF"/>
+          <w:sz w:val="28"/>
+          <w:szCs w:val="28"/>
+          <w:u w:val="single"/>
         </w:rPr>
       </w:pPr>
       <w:r>
@@ -5450,68 +5380,121 @@
     </w:p>
     <w:p>
       <w:pPr>
-        <w:pStyle w:val="Paragraphedeliste"/>
-        <w:numPr>
-          <w:ilvl w:val="0"/>
-          <w:numId w:val="15"/>
-        </w:numPr>
-        <w:rPr>
-          <w:rFonts w:cs="Aharoni"/>
-          <w:sz w:val="28"/>
-          <w:szCs w:val="28"/>
-        </w:rPr>
-      </w:pPr>
-      <w:r>
-        <w:rPr>
-          <w:rFonts w:cs="Aharoni"/>
-          <w:sz w:val="28"/>
-          <w:szCs w:val="28"/>
-        </w:rPr>
-        <w:t xml:space="preserve">AFFICHAGE DU TABLEAU </w:t>
-      </w:r>
-    </w:p>
-    <w:p>
-      <w:pPr>
-        <w:pStyle w:val="Paragraphedeliste"/>
-        <w:numPr>
-          <w:ilvl w:val="0"/>
-          <w:numId w:val="15"/>
-        </w:numPr>
-        <w:rPr>
-          <w:rFonts w:cs="Aharoni"/>
-          <w:sz w:val="28"/>
-          <w:szCs w:val="28"/>
-        </w:rPr>
-      </w:pPr>
-      <w:r>
-        <w:rPr>
-          <w:rFonts w:cs="Aharoni"/>
-          <w:sz w:val="28"/>
-          <w:szCs w:val="28"/>
-        </w:rPr>
-        <w:lastRenderedPageBreak/>
-        <w:t>AFFICHAGE DU SCREEN</w:t>
-      </w:r>
-    </w:p>
-    <w:p>
-      <w:pPr>
-        <w:pStyle w:val="Paragraphedeliste"/>
-        <w:rPr>
-          <w:rFonts w:cs="Aharoni"/>
-          <w:sz w:val="28"/>
-          <w:szCs w:val="28"/>
-        </w:rPr>
-      </w:pPr>
-    </w:p>
-    <w:p>
-      <w:pPr>
-        <w:pStyle w:val="Paragraphedeliste"/>
-        <w:rPr>
-          <w:rFonts w:cs="Aharoni"/>
-          <w:sz w:val="28"/>
-          <w:szCs w:val="28"/>
-        </w:rPr>
-      </w:pPr>
+        <w:rPr>
+          <w:rFonts w:cs="Aharoni"/>
+          <w:sz w:val="28"/>
+          <w:szCs w:val="28"/>
+        </w:rPr>
+      </w:pPr>
+      <w:r>
+        <w:rPr>
+          <w:rFonts w:cs="Aharoni"/>
+          <w:noProof/>
+          <w:sz w:val="28"/>
+          <w:szCs w:val="28"/>
+        </w:rPr>
+        <w:drawing>
+          <wp:inline distT="0" distB="0" distL="0" distR="0" wp14:anchorId="255813A9" wp14:editId="48F34F24">
+            <wp:extent cx="5753100" cy="4314825"/>
+            <wp:effectExtent l="0" t="0" r="0" b="9525"/>
+            <wp:docPr id="9" name="Image 9"/>
+            <wp:cNvGraphicFramePr>
+              <a:graphicFrameLocks xmlns:a="http://schemas.openxmlformats.org/drawingml/2006/main" noChangeAspect="1"/>
+            </wp:cNvGraphicFramePr>
+            <a:graphic xmlns:a="http://schemas.openxmlformats.org/drawingml/2006/main">
+              <a:graphicData uri="http://schemas.openxmlformats.org/drawingml/2006/picture">
+                <pic:pic xmlns:pic="http://schemas.openxmlformats.org/drawingml/2006/picture">
+                  <pic:nvPicPr>
+                    <pic:cNvPr id="0" name="Picture 3"/>
+                    <pic:cNvPicPr>
+                      <a:picLocks noChangeAspect="1" noChangeArrowheads="1"/>
+                    </pic:cNvPicPr>
+                  </pic:nvPicPr>
+                  <pic:blipFill>
+                    <a:blip r:embed="rId10">
+                      <a:extLst>
+                        <a:ext uri="{28A0092B-C50C-407E-A947-70E740481C1C}">
+                          <a14:useLocalDpi xmlns:a14="http://schemas.microsoft.com/office/drawing/2010/main" val="0"/>
+                        </a:ext>
+                      </a:extLst>
+                    </a:blip>
+                    <a:srcRect/>
+                    <a:stretch>
+                      <a:fillRect/>
+                    </a:stretch>
+                  </pic:blipFill>
+                  <pic:spPr bwMode="auto">
+                    <a:xfrm>
+                      <a:off x="0" y="0"/>
+                      <a:ext cx="5753100" cy="4314825"/>
+                    </a:xfrm>
+                    <a:prstGeom prst="rect">
+                      <a:avLst/>
+                    </a:prstGeom>
+                    <a:noFill/>
+                    <a:ln>
+                      <a:noFill/>
+                    </a:ln>
+                  </pic:spPr>
+                </pic:pic>
+              </a:graphicData>
+            </a:graphic>
+          </wp:inline>
+        </w:drawing>
+      </w:r>
+      <w:r>
+        <w:rPr>
+          <w:noProof/>
+        </w:rPr>
+        <w:drawing>
+          <wp:inline distT="0" distB="0" distL="0" distR="0" wp14:anchorId="371092F2" wp14:editId="647DCE25">
+            <wp:extent cx="5762625" cy="2800350"/>
+            <wp:effectExtent l="0" t="0" r="9525" b="0"/>
+            <wp:docPr id="10" name="Image 10"/>
+            <wp:cNvGraphicFramePr>
+              <a:graphicFrameLocks xmlns:a="http://schemas.openxmlformats.org/drawingml/2006/main" noChangeAspect="1"/>
+            </wp:cNvGraphicFramePr>
+            <a:graphic xmlns:a="http://schemas.openxmlformats.org/drawingml/2006/main">
+              <a:graphicData uri="http://schemas.openxmlformats.org/drawingml/2006/picture">
+                <pic:pic xmlns:pic="http://schemas.openxmlformats.org/drawingml/2006/picture">
+                  <pic:nvPicPr>
+                    <pic:cNvPr id="0" name="Picture 4"/>
+                    <pic:cNvPicPr>
+                      <a:picLocks noChangeAspect="1" noChangeArrowheads="1"/>
+                    </pic:cNvPicPr>
+                  </pic:nvPicPr>
+                  <pic:blipFill>
+                    <a:blip r:embed="rId13" cstate="print">
+                      <a:extLst>
+                        <a:ext uri="{28A0092B-C50C-407E-A947-70E740481C1C}">
+                          <a14:useLocalDpi xmlns:a14="http://schemas.microsoft.com/office/drawing/2010/main" val="0"/>
+                        </a:ext>
+                      </a:extLst>
+                    </a:blip>
+                    <a:srcRect/>
+                    <a:stretch>
+                      <a:fillRect/>
+                    </a:stretch>
+                  </pic:blipFill>
+                  <pic:spPr bwMode="auto">
+                    <a:xfrm>
+                      <a:off x="0" y="0"/>
+                      <a:ext cx="5762625" cy="2800350"/>
+                    </a:xfrm>
+                    <a:prstGeom prst="rect">
+                      <a:avLst/>
+                    </a:prstGeom>
+                    <a:noFill/>
+                    <a:ln>
+                      <a:noFill/>
+                    </a:ln>
+                  </pic:spPr>
+                </pic:pic>
+              </a:graphicData>
+            </a:graphic>
+          </wp:inline>
+        </w:drawing>
+      </w:r>
     </w:p>
     <w:p>
       <w:pPr>
@@ -5523,6 +5506,7 @@
       </w:pPr>
       <w:bookmarkStart w:id="4" w:name="_Toc52979056"/>
       <w:r>
+        <w:lastRenderedPageBreak/>
         <w:t>Conclusion Étude concurrentielle</w:t>
       </w:r>
       <w:bookmarkEnd w:id="4"/>
@@ -5538,24 +5522,67 @@
     </w:p>
     <w:p>
       <w:pPr>
-        <w:pStyle w:val="Paragraphedeliste"/>
-        <w:numPr>
-          <w:ilvl w:val="0"/>
-          <w:numId w:val="15"/>
-        </w:numPr>
-        <w:rPr>
-          <w:rFonts w:cs="Aharoni"/>
-          <w:sz w:val="28"/>
-          <w:szCs w:val="28"/>
-        </w:rPr>
-      </w:pPr>
-      <w:r>
-        <w:rPr>
-          <w:rFonts w:cs="Aharoni"/>
-          <w:sz w:val="28"/>
-          <w:szCs w:val="28"/>
-        </w:rPr>
-        <w:t xml:space="preserve">POINT A RETENIR SUR LES 2 SITES TABLEAU </w:t>
+        <w:rPr>
+          <w:rFonts w:cs="Aharoni"/>
+          <w:sz w:val="28"/>
+          <w:szCs w:val="28"/>
+        </w:rPr>
+      </w:pPr>
+      <w:r>
+        <w:rPr>
+          <w:rFonts w:cs="Aharoni"/>
+          <w:noProof/>
+          <w:sz w:val="28"/>
+          <w:szCs w:val="28"/>
+        </w:rPr>
+        <w:drawing>
+          <wp:inline distT="0" distB="0" distL="0" distR="0" wp14:anchorId="65CC2242" wp14:editId="1EB7B728">
+            <wp:extent cx="5753100" cy="4314825"/>
+            <wp:effectExtent l="0" t="0" r="0" b="9525"/>
+            <wp:docPr id="12" name="Image 12"/>
+            <wp:cNvGraphicFramePr>
+              <a:graphicFrameLocks xmlns:a="http://schemas.openxmlformats.org/drawingml/2006/main" noChangeAspect="1"/>
+            </wp:cNvGraphicFramePr>
+            <a:graphic xmlns:a="http://schemas.openxmlformats.org/drawingml/2006/main">
+              <a:graphicData uri="http://schemas.openxmlformats.org/drawingml/2006/picture">
+                <pic:pic xmlns:pic="http://schemas.openxmlformats.org/drawingml/2006/picture">
+                  <pic:nvPicPr>
+                    <pic:cNvPr id="0" name="Picture 6"/>
+                    <pic:cNvPicPr>
+                      <a:picLocks noChangeAspect="1" noChangeArrowheads="1"/>
+                    </pic:cNvPicPr>
+                  </pic:nvPicPr>
+                  <pic:blipFill>
+                    <a:blip r:embed="rId14">
+                      <a:extLst>
+                        <a:ext uri="{28A0092B-C50C-407E-A947-70E740481C1C}">
+                          <a14:useLocalDpi xmlns:a14="http://schemas.microsoft.com/office/drawing/2010/main" val="0"/>
+                        </a:ext>
+                      </a:extLst>
+                    </a:blip>
+                    <a:srcRect/>
+                    <a:stretch>
+                      <a:fillRect/>
+                    </a:stretch>
+                  </pic:blipFill>
+                  <pic:spPr bwMode="auto">
+                    <a:xfrm>
+                      <a:off x="0" y="0"/>
+                      <a:ext cx="5753100" cy="4314825"/>
+                    </a:xfrm>
+                    <a:prstGeom prst="rect">
+                      <a:avLst/>
+                    </a:prstGeom>
+                    <a:noFill/>
+                    <a:ln>
+                      <a:noFill/>
+                    </a:ln>
+                  </pic:spPr>
+                </pic:pic>
+              </a:graphicData>
+            </a:graphic>
+          </wp:inline>
+        </w:drawing>
       </w:r>
     </w:p>
     <w:p>
@@ -5602,6 +5629,33 @@
         </w:rPr>
         <w:t xml:space="preserve"> qui est de tout avoir disponible directement sur l’application Web. Je tien aussi a souligné la simplicité de navigation des deux sites. Je garde comme ligne de conduite la simplicité dans les domaines fonctionnel et visuelle. </w:t>
       </w:r>
+    </w:p>
+    <w:p>
+      <w:pPr>
+        <w:rPr>
+          <w:rFonts w:cs="Aharoni"/>
+          <w:sz w:val="28"/>
+          <w:szCs w:val="28"/>
+        </w:rPr>
+      </w:pPr>
+    </w:p>
+    <w:p>
+      <w:pPr>
+        <w:rPr>
+          <w:rFonts w:cs="Aharoni"/>
+          <w:sz w:val="28"/>
+          <w:szCs w:val="28"/>
+        </w:rPr>
+      </w:pPr>
+    </w:p>
+    <w:p>
+      <w:pPr>
+        <w:rPr>
+          <w:rFonts w:cs="Aharoni"/>
+          <w:sz w:val="28"/>
+          <w:szCs w:val="28"/>
+        </w:rPr>
+      </w:pPr>
     </w:p>
     <w:p>
       <w:pPr>
@@ -5630,6 +5684,7 @@
         </w:numPr>
       </w:pPr>
       <w:r>
+        <w:lastRenderedPageBreak/>
         <w:t>Règles</w:t>
       </w:r>
       <w:r>
@@ -5641,10 +5696,10 @@
       <w:r>
         <w:t xml:space="preserve"> </w:t>
       </w:r>
+      <w:proofErr w:type="spellStart"/>
       <w:r>
         <w:t>l’</w:t>
       </w:r>
-      <w:proofErr w:type="spellStart"/>
       <w:r>
         <w:t>Ux</w:t>
       </w:r>
@@ -5857,17 +5912,7 @@
           <w:sz w:val="28"/>
           <w:szCs w:val="28"/>
         </w:rPr>
-        <w:t xml:space="preserve">Lire un texte sur un ordinateur fatigue rapidement les yeux alors il convient d’éviter les colonnes de texte trop larges ou trop fines, les polices illisibles ou </w:t>
-      </w:r>
-      <w:r>
-        <w:rPr>
-          <w:rFonts w:asciiTheme="minorHAnsi" w:hAnsiTheme="minorHAnsi" w:cs="Aharoni"/>
-          <w:color w:val="161615"/>
-          <w:sz w:val="28"/>
-          <w:szCs w:val="28"/>
-        </w:rPr>
-        <w:lastRenderedPageBreak/>
-        <w:t>trop exotiques</w:t>
+        <w:t>Lire un texte sur un ordinateur fatigue rapidement les yeux alors il convient d’éviter les colonnes de texte trop larges ou trop fines, les polices illisibles ou trop exotiques</w:t>
       </w:r>
       <w:r>
         <w:rPr>
@@ -6482,17 +6527,7 @@
           <w:sz w:val="28"/>
           <w:szCs w:val="28"/>
         </w:rPr>
-        <w:t xml:space="preserve">sque de </w:t>
-      </w:r>
-      <w:r>
-        <w:rPr>
-          <w:rFonts w:asciiTheme="minorHAnsi" w:hAnsiTheme="minorHAnsi" w:cs="Aharoni"/>
-          <w:color w:val="161615"/>
-          <w:sz w:val="28"/>
-          <w:szCs w:val="28"/>
-        </w:rPr>
-        <w:lastRenderedPageBreak/>
-        <w:t>leur donner le tournis. Le teste à suivre : flouter légèrement une page avec Photoshop et constater ou</w:t>
+        <w:t>sque de leur donner le tournis. Le teste à suivre : flouter légèrement une page avec Photoshop et constater ou</w:t>
       </w:r>
       <w:r>
         <w:rPr>
@@ -6681,6 +6716,7 @@
           <w:b/>
           <w:bCs/>
         </w:rPr>
+        <w:lastRenderedPageBreak/>
         <w:t>Les outils utilisés pour la recherche et le développement, ont été</w:t>
       </w:r>
       <w:r>
@@ -6772,7 +6808,7 @@
         </w:rPr>
         <w:t xml:space="preserve"> (</w:t>
       </w:r>
-      <w:hyperlink r:id="rId12" w:tgtFrame="_top" w:history="1">
+      <w:hyperlink r:id="rId15" w:tgtFrame="_top" w:history="1">
         <w:r>
           <w:rPr>
             <w:rStyle w:val="Lienhypertexte"/>
@@ -6842,7 +6878,7 @@
         </w:rPr>
         <w:t xml:space="preserve"> (</w:t>
       </w:r>
-      <w:hyperlink r:id="rId13" w:tgtFrame="_top" w:history="1">
+      <w:hyperlink r:id="rId16" w:tgtFrame="_top" w:history="1">
         <w:r>
           <w:rPr>
             <w:rStyle w:val="Lienhypertexte"/>
@@ -6969,19 +7005,9 @@
           <w:sz w:val="28"/>
           <w:szCs w:val="28"/>
         </w:rPr>
-        <w:t xml:space="preserve">Microsoft Visual Studio code est une suite de logiciels de développement pour Windows et mac OS conçue par Microsoft. Elle facilite le </w:t>
-      </w:r>
-      <w:r>
-        <w:rPr>
-          <w:rFonts w:ascii="Calibri" w:hAnsi="Calibri" w:cs="Aharoni"/>
-          <w:color w:val="000000"/>
-          <w:sz w:val="28"/>
-          <w:szCs w:val="28"/>
-        </w:rPr>
-        <w:lastRenderedPageBreak/>
-        <w:t>développement d'applications pour toutes les plates-formes et tous les langages. La dernière version s'appelle Visual Studio code 2019. </w:t>
-      </w:r>
-      <w:hyperlink r:id="rId14" w:history="1">
+        <w:t>Microsoft Visual Studio code est une suite de logiciels de développement pour Windows et mac OS conçue par Microsoft. Elle facilite le développement d'applications pour toutes les plates-formes et tous les langages. La dernière version s'appelle Visual Studio code 2019. </w:t>
+      </w:r>
+      <w:hyperlink r:id="rId17" w:history="1">
         <w:r>
           <w:rPr>
             <w:rStyle w:val="Lienhypertexte"/>
@@ -7161,27 +7187,7 @@
           <w:sz w:val="28"/>
           <w:szCs w:val="28"/>
         </w:rPr>
-        <w:t xml:space="preserve"> Style </w:t>
-      </w:r>
-      <w:proofErr w:type="spellStart"/>
-      <w:r>
-        <w:rPr>
-          <w:rFonts w:ascii="Calibri" w:hAnsi="Calibri" w:cs="Aharoni"/>
-          <w:color w:val="212121"/>
-          <w:sz w:val="28"/>
-          <w:szCs w:val="28"/>
-        </w:rPr>
-        <w:t>Sheets</w:t>
-      </w:r>
-      <w:proofErr w:type="spellEnd"/>
-      <w:r>
-        <w:rPr>
-          <w:rFonts w:ascii="Calibri" w:hAnsi="Calibri" w:cs="Aharoni"/>
-          <w:color w:val="212121"/>
-          <w:sz w:val="28"/>
-          <w:szCs w:val="28"/>
-        </w:rPr>
-        <w:t>, forment un langage informatique qui décrit la présentation des documents HTML et XML. Les standards définissant CSS sont publiés par le World Wide Web Consortium (W3C). Introduit au milieu des années 1990, CSS devient couramment utilisé dans la conception de sites web et bien pris en charge par les navigateurs web dans les années 2000.</w:t>
+        <w:t xml:space="preserve"> Style Sheets, forment un langage informatique qui décrit la présentation des documents HTML et XML. Les standards définissant CSS sont publiés par le World Wide Web Consortium (W3C). Introduit au milieu des années 1990, CSS devient couramment utilisé dans la conception de sites web et bien pris en charge par les navigateurs web dans les années 2000.</w:t>
       </w:r>
     </w:p>
     <w:p>
@@ -7395,7 +7401,7 @@
         </w:rPr>
         <w:t>Meteor permet de développer avec le même </w:t>
       </w:r>
-      <w:hyperlink r:id="rId15" w:tooltip="Langage de programmation" w:history="1">
+      <w:hyperlink r:id="rId18" w:tooltip="Langage de programmation" w:history="1">
         <w:r>
           <w:rPr>
             <w:rStyle w:val="Lienhypertexte"/>
@@ -7416,7 +7422,7 @@
         </w:rPr>
         <w:t> (en </w:t>
       </w:r>
-      <w:hyperlink r:id="rId16" w:tooltip="Javascript" w:history="1">
+      <w:hyperlink r:id="rId19" w:tooltip="Javascript" w:history="1">
         <w:r>
           <w:rPr>
             <w:rStyle w:val="Lienhypertexte"/>
@@ -7435,25 +7441,7 @@
           <w:sz w:val="28"/>
           <w:szCs w:val="28"/>
         </w:rPr>
-        <w:t xml:space="preserve"> ou dans un langage compilant vers </w:t>
-      </w:r>
-      <w:proofErr w:type="spellStart"/>
-      <w:r>
-        <w:rPr>
-          <w:rFonts w:asciiTheme="minorHAnsi" w:hAnsiTheme="minorHAnsi" w:cs="Aharoni"/>
-          <w:sz w:val="28"/>
-          <w:szCs w:val="28"/>
-        </w:rPr>
-        <w:t>Javascript</w:t>
-      </w:r>
-      <w:proofErr w:type="spellEnd"/>
-      <w:r>
-        <w:rPr>
-          <w:rFonts w:asciiTheme="minorHAnsi" w:hAnsiTheme="minorHAnsi" w:cs="Aharoni"/>
-          <w:sz w:val="28"/>
-          <w:szCs w:val="28"/>
-        </w:rPr>
-        <w:t xml:space="preserve"> comme </w:t>
+        <w:t> ou dans un langage compilant vers Javascript comme </w:t>
       </w:r>
       <w:proofErr w:type="spellStart"/>
       <w:r>
@@ -7501,57 +7489,28 @@
         </w:rPr>
         <w:t> ou </w:t>
       </w:r>
-      <w:proofErr w:type="spellStart"/>
-      <w:r>
-        <w:fldChar w:fldCharType="begin"/>
-      </w:r>
-      <w:r>
-        <w:instrText xml:space="preserve"> HYPERLINK "https://fr.wikipedia.org/wiki/Dart_(langage_informatique)" \o "Dart (langage informatique)" </w:instrText>
-      </w:r>
-      <w:r>
-        <w:fldChar w:fldCharType="separate"/>
-      </w:r>
-      <w:r>
-        <w:rPr>
-          <w:rStyle w:val="Lienhypertexte"/>
+      <w:hyperlink r:id="rId20" w:tooltip="Dart (langage informatique)" w:history="1">
+        <w:r>
+          <w:rPr>
+            <w:rStyle w:val="Lienhypertexte"/>
+            <w:rFonts w:asciiTheme="minorHAnsi" w:hAnsiTheme="minorHAnsi" w:cs="Aharoni"/>
+            <w:color w:val="auto"/>
+            <w:sz w:val="28"/>
+            <w:szCs w:val="28"/>
+            <w:u w:val="none"/>
+          </w:rPr>
+          <w:t>Dart</w:t>
+        </w:r>
+      </w:hyperlink>
+      <w:r>
+        <w:rPr>
           <w:rFonts w:asciiTheme="minorHAnsi" w:hAnsiTheme="minorHAnsi" w:cs="Aharoni"/>
-          <w:color w:val="auto"/>
-          <w:sz w:val="28"/>
-          <w:szCs w:val="28"/>
-          <w:u w:val="none"/>
-        </w:rPr>
-        <w:t>Dart</w:t>
-      </w:r>
-      <w:proofErr w:type="spellEnd"/>
-      <w:r>
-        <w:rPr>
-          <w:rStyle w:val="Lienhypertexte"/>
-          <w:rFonts w:asciiTheme="minorHAnsi" w:hAnsiTheme="minorHAnsi" w:cs="Aharoni"/>
-          <w:color w:val="auto"/>
-          <w:sz w:val="28"/>
-          <w:szCs w:val="28"/>
-          <w:u w:val="none"/>
-        </w:rPr>
-        <w:fldChar w:fldCharType="end"/>
-      </w:r>
-      <w:r>
-        <w:rPr>
-          <w:rFonts w:asciiTheme="minorHAnsi" w:hAnsiTheme="minorHAnsi" w:cs="Aharoni"/>
-          <w:sz w:val="28"/>
-          <w:szCs w:val="28"/>
-        </w:rPr>
-        <w:t xml:space="preserve">) </w:t>
-      </w:r>
-      <w:r>
-        <w:rPr>
-          <w:rFonts w:asciiTheme="minorHAnsi" w:hAnsiTheme="minorHAnsi" w:cs="Aharoni"/>
-          <w:sz w:val="28"/>
-          <w:szCs w:val="28"/>
-        </w:rPr>
-        <w:lastRenderedPageBreak/>
-        <w:t>et avec la même </w:t>
-      </w:r>
-      <w:hyperlink r:id="rId17" w:tooltip="Interface de programmation" w:history="1">
+          <w:sz w:val="28"/>
+          <w:szCs w:val="28"/>
+        </w:rPr>
+        <w:t>) et avec la même </w:t>
+      </w:r>
+      <w:hyperlink r:id="rId21" w:tooltip="Interface de programmation" w:history="1">
         <w:r>
           <w:rPr>
             <w:rStyle w:val="Lienhypertexte"/>
@@ -7593,7 +7552,7 @@
         </w:rPr>
         <w:t>Dans cette logique, Meteor inclut un </w:t>
       </w:r>
-      <w:hyperlink r:id="rId18" w:tooltip="Système de gestion de base de données" w:history="1">
+      <w:hyperlink r:id="rId22" w:tooltip="Système de gestion de base de données" w:history="1">
         <w:r>
           <w:rPr>
             <w:rStyle w:val="Lienhypertexte"/>
@@ -7650,7 +7609,7 @@
         </w:rPr>
         <w:t>. Par exemple, l'envoi d'un message dans un chat sera instantanément ajouté au fil des messages au clic sur le bouton "Envoyer", tandis que la vérification du message se fera en arrière-plan côté serveur. Ce mécanisme permet l'utilisation de la </w:t>
       </w:r>
-      <w:hyperlink r:id="rId19" w:tooltip="Programmation réactive" w:history="1">
+      <w:hyperlink r:id="rId23" w:tooltip="Programmation réactive" w:history="1">
         <w:r>
           <w:rPr>
             <w:rStyle w:val="Lienhypertexte"/>
@@ -7715,7 +7674,18 @@
           <w:szCs w:val="28"/>
           <w:shd w:val="clear" w:color="auto" w:fill="FFFFFF"/>
         </w:rPr>
-        <w:t>Meteor s'appuie sur Node.js qui permet d’exécuter du code JavaScript sur le serveur. Cela signifie que nous allons utiliser le même langage de programmation sur le client et sur le serveur, un confort indéniable pour le programmeur. Meteor pousse même l'idée un peu plus loin en unifiant les API utilisées sur le client et sur le serveur, on parle de JavaScript isomorphique, un terme un peu pédant pour désigner ce concept qui vous semblera bientôt naturel. Prenez par exemple la méthode </w:t>
+        <w:t xml:space="preserve">Meteor s'appuie sur Node.js qui permet d’exécuter du code JavaScript sur le serveur. Cela signifie que nous allons utiliser le même langage de programmation sur le client et sur le serveur, un confort indéniable pour le programmeur. Meteor pousse même l'idée un peu plus loin en unifiant les API utilisées sur le client et sur le serveur, on </w:t>
+      </w:r>
+      <w:r>
+        <w:rPr>
+          <w:rFonts w:asciiTheme="minorHAnsi" w:hAnsiTheme="minorHAnsi" w:cstheme="minorHAnsi"/>
+          <w:color w:val="333333"/>
+          <w:sz w:val="28"/>
+          <w:szCs w:val="28"/>
+          <w:shd w:val="clear" w:color="auto" w:fill="FFFFFF"/>
+        </w:rPr>
+        <w:lastRenderedPageBreak/>
+        <w:t>parle de JavaScript isomorphique, un terme un peu pédant pour désigner ce concept qui vous semblera bientôt naturel. Prenez par exemple la méthode </w:t>
       </w:r>
       <w:proofErr w:type="spellStart"/>
       <w:r>
@@ -7812,7 +7782,6 @@
           <w:sz w:val="28"/>
           <w:szCs w:val="28"/>
         </w:rPr>
-        <w:lastRenderedPageBreak/>
         <w:t xml:space="preserve"> </w:t>
       </w:r>
       <w:r>
@@ -7825,33 +7794,7 @@
           <w:sz w:val="28"/>
           <w:szCs w:val="28"/>
         </w:rPr>
-        <w:t xml:space="preserve">AVANTAGES DE </w:t>
-      </w:r>
-      <w:proofErr w:type="gramStart"/>
-      <w:r>
-        <w:rPr>
-          <w:rFonts w:asciiTheme="minorHAnsi" w:hAnsiTheme="minorHAnsi" w:cs="Aharoni"/>
-          <w:b/>
-          <w:bCs/>
-          <w:caps/>
-          <w:color w:val="333333"/>
-          <w:sz w:val="28"/>
-          <w:szCs w:val="28"/>
-        </w:rPr>
-        <w:t>REACT ,</w:t>
-      </w:r>
-      <w:proofErr w:type="gramEnd"/>
-      <w:r>
-        <w:rPr>
-          <w:rFonts w:asciiTheme="minorHAnsi" w:hAnsiTheme="minorHAnsi" w:cs="Aharoni"/>
-          <w:b/>
-          <w:bCs/>
-          <w:caps/>
-          <w:color w:val="333333"/>
-          <w:sz w:val="28"/>
-          <w:szCs w:val="28"/>
-        </w:rPr>
-        <w:t xml:space="preserve"> METEOR ,  NODE.JS</w:t>
+        <w:t>AVANTAGES DE REACT , METEOR ,  NODE.JS</w:t>
       </w:r>
     </w:p>
     <w:p>
@@ -8079,6 +8022,7 @@
           <w:sz w:val="28"/>
           <w:szCs w:val="28"/>
         </w:rPr>
+        <w:lastRenderedPageBreak/>
         <w:t>Vous profitez de toutes les avancées du langage Java et de son écosystème.</w:t>
       </w:r>
     </w:p>
@@ -8274,7 +8218,6 @@
           <w:sz w:val="28"/>
           <w:szCs w:val="28"/>
         </w:rPr>
-        <w:lastRenderedPageBreak/>
         <w:t xml:space="preserve">Adobe </w:t>
       </w:r>
       <w:proofErr w:type="spellStart"/>
@@ -8500,6 +8443,7 @@
           <w:sz w:val="28"/>
           <w:szCs w:val="28"/>
         </w:rPr>
+        <w:lastRenderedPageBreak/>
         <w:t>➥</w:t>
       </w:r>
       <w:r>
@@ -9129,25 +9073,7 @@
           <w:sz w:val="28"/>
           <w:szCs w:val="28"/>
         </w:rPr>
-        <w:t xml:space="preserve">Base de donnée </w:t>
-      </w:r>
-      <w:proofErr w:type="spellStart"/>
-      <w:r>
-        <w:rPr>
-          <w:rFonts w:ascii="Calibri" w:hAnsi="Calibri" w:cs="Aharoni"/>
-          <w:sz w:val="28"/>
-          <w:szCs w:val="28"/>
-        </w:rPr>
-        <w:t>MongoDB</w:t>
-      </w:r>
-      <w:proofErr w:type="spellEnd"/>
-      <w:r>
-        <w:rPr>
-          <w:rFonts w:ascii="Calibri" w:hAnsi="Calibri" w:cs="Aharoni"/>
-          <w:sz w:val="28"/>
-          <w:szCs w:val="28"/>
-        </w:rPr>
-        <w:t xml:space="preserve"> dont les appels sont fait et gérée par </w:t>
+        <w:t xml:space="preserve">Base de donnée MongoDB dont les appels sont fait et gérée par </w:t>
       </w:r>
       <w:proofErr w:type="spellStart"/>
       <w:r>
@@ -9178,7 +9104,6 @@
       </w:pPr>
       <w:bookmarkStart w:id="17" w:name="_Toc52979071"/>
       <w:r>
-        <w:lastRenderedPageBreak/>
         <w:t>Charte graphique</w:t>
       </w:r>
       <w:bookmarkEnd w:id="17"/>
@@ -9250,13 +9175,11 @@
     </w:p>
     <w:p>
       <w:r>
-        <w:t xml:space="preserve">Les tailles natives du projet sont sur des chiffres ronds ou des </w:t>
-      </w:r>
-      <w:proofErr w:type="gramStart"/>
-      <w:r>
-        <w:t>multiple</w:t>
-      </w:r>
-      <w:proofErr w:type="gramEnd"/>
+        <w:t xml:space="preserve">Les tailles natives du projet sont sur des chiffres ronds ou </w:t>
+      </w:r>
+      <w:r>
+        <w:t>des multiples</w:t>
+      </w:r>
       <w:r>
         <w:t xml:space="preserve"> de 8px</w:t>
       </w:r>
@@ -9266,6 +9189,12 @@
         <w:t>Dans le cas des références en REM elles seront présentées de 0.5 en 0.5</w:t>
       </w:r>
     </w:p>
+    <w:p/>
+    <w:p/>
+    <w:p/>
+    <w:p/>
+    <w:p/>
+    <w:p/>
     <w:p>
       <w:pPr>
         <w:pStyle w:val="Titre1"/>
@@ -9285,6 +9214,7 @@
           <w:sz w:val="28"/>
           <w:szCs w:val="28"/>
         </w:rPr>
+        <w:lastRenderedPageBreak/>
         <w:t>Couleur</w:t>
       </w:r>
       <w:r>
@@ -9299,6 +9229,61 @@
     <w:p>
       <w:r>
         <w:t>Des variables on était mise en place pour faciliter utilisations.</w:t>
+      </w:r>
+    </w:p>
+    <w:p>
+      <w:r>
+        <w:rPr>
+          <w:noProof/>
+        </w:rPr>
+        <w:drawing>
+          <wp:inline distT="0" distB="0" distL="0" distR="0" wp14:anchorId="0F694798" wp14:editId="6311CD02">
+            <wp:extent cx="5743575" cy="2571750"/>
+            <wp:effectExtent l="0" t="0" r="9525" b="0"/>
+            <wp:docPr id="14" name="Image 14"/>
+            <wp:cNvGraphicFramePr>
+              <a:graphicFrameLocks xmlns:a="http://schemas.openxmlformats.org/drawingml/2006/main" noChangeAspect="1"/>
+            </wp:cNvGraphicFramePr>
+            <a:graphic xmlns:a="http://schemas.openxmlformats.org/drawingml/2006/main">
+              <a:graphicData uri="http://schemas.openxmlformats.org/drawingml/2006/picture">
+                <pic:pic xmlns:pic="http://schemas.openxmlformats.org/drawingml/2006/picture">
+                  <pic:nvPicPr>
+                    <pic:cNvPr id="0" name="Picture 8"/>
+                    <pic:cNvPicPr>
+                      <a:picLocks noChangeAspect="1" noChangeArrowheads="1"/>
+                    </pic:cNvPicPr>
+                  </pic:nvPicPr>
+                  <pic:blipFill>
+                    <a:blip r:embed="rId24" cstate="print">
+                      <a:extLst>
+                        <a:ext uri="{28A0092B-C50C-407E-A947-70E740481C1C}">
+                          <a14:useLocalDpi xmlns:a14="http://schemas.microsoft.com/office/drawing/2010/main" val="0"/>
+                        </a:ext>
+                      </a:extLst>
+                    </a:blip>
+                    <a:srcRect/>
+                    <a:stretch>
+                      <a:fillRect/>
+                    </a:stretch>
+                  </pic:blipFill>
+                  <pic:spPr bwMode="auto">
+                    <a:xfrm>
+                      <a:off x="0" y="0"/>
+                      <a:ext cx="5743575" cy="2571750"/>
+                    </a:xfrm>
+                    <a:prstGeom prst="rect">
+                      <a:avLst/>
+                    </a:prstGeom>
+                    <a:noFill/>
+                    <a:ln>
+                      <a:noFill/>
+                    </a:ln>
+                  </pic:spPr>
+                </pic:pic>
+              </a:graphicData>
+            </a:graphic>
+          </wp:inline>
+        </w:drawing>
       </w:r>
     </w:p>
     <w:p>
@@ -9352,127 +9337,196 @@
           <w:szCs w:val="28"/>
         </w:rPr>
       </w:pPr>
-    </w:p>
-    <w:p>
-      <w:pPr>
-        <w:pStyle w:val="NormalWeb"/>
-        <w:spacing w:after="0"/>
-        <w:rPr>
-          <w:rFonts w:cs="Aharoni"/>
-          <w:sz w:val="28"/>
-          <w:szCs w:val="28"/>
-        </w:rPr>
-      </w:pPr>
-    </w:p>
-    <w:p>
-      <w:pPr>
-        <w:pStyle w:val="NormalWeb"/>
-        <w:spacing w:after="0"/>
-        <w:rPr>
-          <w:rFonts w:cs="Aharoni"/>
-          <w:sz w:val="28"/>
-          <w:szCs w:val="28"/>
-        </w:rPr>
-      </w:pPr>
-    </w:p>
-    <w:p>
-      <w:pPr>
-        <w:pStyle w:val="NormalWeb"/>
-        <w:spacing w:after="0"/>
-        <w:rPr>
-          <w:rFonts w:cs="Aharoni"/>
-          <w:sz w:val="28"/>
-          <w:szCs w:val="28"/>
-        </w:rPr>
-      </w:pPr>
-    </w:p>
-    <w:p>
-      <w:pPr>
-        <w:pStyle w:val="NormalWeb"/>
-        <w:spacing w:after="0"/>
-        <w:rPr>
-          <w:rFonts w:cs="Aharoni"/>
-          <w:sz w:val="28"/>
-          <w:szCs w:val="28"/>
-        </w:rPr>
-      </w:pPr>
-    </w:p>
-    <w:p>
-      <w:pPr>
-        <w:pStyle w:val="NormalWeb"/>
-        <w:spacing w:after="0"/>
-        <w:rPr>
-          <w:rFonts w:cs="Aharoni"/>
-          <w:sz w:val="28"/>
-          <w:szCs w:val="28"/>
-        </w:rPr>
-      </w:pPr>
-    </w:p>
-    <w:p>
-      <w:pPr>
-        <w:pStyle w:val="NormalWeb"/>
-        <w:spacing w:after="0"/>
-        <w:rPr>
-          <w:rFonts w:cs="Aharoni"/>
-          <w:sz w:val="28"/>
-          <w:szCs w:val="28"/>
-        </w:rPr>
-      </w:pPr>
-    </w:p>
-    <w:p>
-      <w:pPr>
-        <w:pStyle w:val="NormalWeb"/>
-        <w:spacing w:after="0"/>
-        <w:rPr>
-          <w:rFonts w:cs="Aharoni"/>
-          <w:sz w:val="28"/>
-          <w:szCs w:val="28"/>
-        </w:rPr>
-      </w:pPr>
-    </w:p>
-    <w:p>
-      <w:pPr>
-        <w:pStyle w:val="NormalWeb"/>
-        <w:spacing w:after="0"/>
-        <w:rPr>
-          <w:rFonts w:cs="Aharoni"/>
-          <w:sz w:val="28"/>
-          <w:szCs w:val="28"/>
-        </w:rPr>
-      </w:pPr>
-    </w:p>
-    <w:p>
-      <w:pPr>
-        <w:pStyle w:val="NormalWeb"/>
-        <w:spacing w:after="0"/>
-        <w:rPr>
-          <w:rFonts w:cs="Aharoni"/>
-          <w:sz w:val="28"/>
-          <w:szCs w:val="28"/>
-        </w:rPr>
-      </w:pPr>
-    </w:p>
-    <w:p>
-      <w:pPr>
-        <w:pStyle w:val="NormalWeb"/>
-        <w:spacing w:after="0"/>
-        <w:rPr>
-          <w:rFonts w:cs="Aharoni"/>
-          <w:sz w:val="28"/>
-          <w:szCs w:val="28"/>
-        </w:rPr>
-      </w:pPr>
-    </w:p>
-    <w:p>
-      <w:pPr>
-        <w:pStyle w:val="NormalWeb"/>
-        <w:spacing w:after="0"/>
-        <w:rPr>
-          <w:rFonts w:cs="Aharoni"/>
-          <w:sz w:val="28"/>
-          <w:szCs w:val="28"/>
-        </w:rPr>
-      </w:pPr>
+      <w:r>
+        <w:rPr>
+          <w:rFonts w:cs="Aharoni"/>
+          <w:noProof/>
+          <w:sz w:val="28"/>
+          <w:szCs w:val="28"/>
+        </w:rPr>
+        <w:drawing>
+          <wp:inline distT="0" distB="0" distL="0" distR="0" wp14:anchorId="7069F4FB" wp14:editId="2C9FB31F">
+            <wp:extent cx="1771650" cy="1246608"/>
+            <wp:effectExtent l="0" t="0" r="0" b="0"/>
+            <wp:docPr id="15" name="Image 15"/>
+            <wp:cNvGraphicFramePr>
+              <a:graphicFrameLocks xmlns:a="http://schemas.openxmlformats.org/drawingml/2006/main" noChangeAspect="1"/>
+            </wp:cNvGraphicFramePr>
+            <a:graphic xmlns:a="http://schemas.openxmlformats.org/drawingml/2006/main">
+              <a:graphicData uri="http://schemas.openxmlformats.org/drawingml/2006/picture">
+                <pic:pic xmlns:pic="http://schemas.openxmlformats.org/drawingml/2006/picture">
+                  <pic:nvPicPr>
+                    <pic:cNvPr id="0" name="Picture 9"/>
+                    <pic:cNvPicPr>
+                      <a:picLocks noChangeAspect="1" noChangeArrowheads="1"/>
+                    </pic:cNvPicPr>
+                  </pic:nvPicPr>
+                  <pic:blipFill>
+                    <a:blip r:embed="rId25" cstate="print">
+                      <a:extLst>
+                        <a:ext uri="{28A0092B-C50C-407E-A947-70E740481C1C}">
+                          <a14:useLocalDpi xmlns:a14="http://schemas.microsoft.com/office/drawing/2010/main" val="0"/>
+                        </a:ext>
+                      </a:extLst>
+                    </a:blip>
+                    <a:srcRect/>
+                    <a:stretch>
+                      <a:fillRect/>
+                    </a:stretch>
+                  </pic:blipFill>
+                  <pic:spPr bwMode="auto">
+                    <a:xfrm>
+                      <a:off x="0" y="0"/>
+                      <a:ext cx="1841781" cy="1295955"/>
+                    </a:xfrm>
+                    <a:prstGeom prst="rect">
+                      <a:avLst/>
+                    </a:prstGeom>
+                    <a:noFill/>
+                    <a:ln>
+                      <a:noFill/>
+                    </a:ln>
+                  </pic:spPr>
+                </pic:pic>
+              </a:graphicData>
+            </a:graphic>
+          </wp:inline>
+        </w:drawing>
+      </w:r>
+    </w:p>
+    <w:p>
+      <w:pPr>
+        <w:pStyle w:val="NormalWeb"/>
+        <w:spacing w:after="0"/>
+        <w:rPr>
+          <w:rFonts w:cs="Aharoni"/>
+          <w:sz w:val="28"/>
+          <w:szCs w:val="28"/>
+        </w:rPr>
+      </w:pPr>
+      <w:r>
+        <w:rPr>
+          <w:rFonts w:cs="Aharoni"/>
+          <w:noProof/>
+          <w:sz w:val="28"/>
+          <w:szCs w:val="28"/>
+        </w:rPr>
+        <w:drawing>
+          <wp:inline distT="0" distB="0" distL="0" distR="0" wp14:anchorId="6B186547" wp14:editId="4D7F6C29">
+            <wp:extent cx="5753100" cy="1790700"/>
+            <wp:effectExtent l="0" t="0" r="0" b="0"/>
+            <wp:docPr id="16" name="Image 16"/>
+            <wp:cNvGraphicFramePr>
+              <a:graphicFrameLocks xmlns:a="http://schemas.openxmlformats.org/drawingml/2006/main" noChangeAspect="1"/>
+            </wp:cNvGraphicFramePr>
+            <a:graphic xmlns:a="http://schemas.openxmlformats.org/drawingml/2006/main">
+              <a:graphicData uri="http://schemas.openxmlformats.org/drawingml/2006/picture">
+                <pic:pic xmlns:pic="http://schemas.openxmlformats.org/drawingml/2006/picture">
+                  <pic:nvPicPr>
+                    <pic:cNvPr id="0" name="Picture 10"/>
+                    <pic:cNvPicPr>
+                      <a:picLocks noChangeAspect="1" noChangeArrowheads="1"/>
+                    </pic:cNvPicPr>
+                  </pic:nvPicPr>
+                  <pic:blipFill>
+                    <a:blip r:embed="rId26" cstate="print">
+                      <a:extLst>
+                        <a:ext uri="{28A0092B-C50C-407E-A947-70E740481C1C}">
+                          <a14:useLocalDpi xmlns:a14="http://schemas.microsoft.com/office/drawing/2010/main" val="0"/>
+                        </a:ext>
+                      </a:extLst>
+                    </a:blip>
+                    <a:srcRect/>
+                    <a:stretch>
+                      <a:fillRect/>
+                    </a:stretch>
+                  </pic:blipFill>
+                  <pic:spPr bwMode="auto">
+                    <a:xfrm>
+                      <a:off x="0" y="0"/>
+                      <a:ext cx="5753100" cy="1790700"/>
+                    </a:xfrm>
+                    <a:prstGeom prst="rect">
+                      <a:avLst/>
+                    </a:prstGeom>
+                    <a:noFill/>
+                    <a:ln>
+                      <a:noFill/>
+                    </a:ln>
+                  </pic:spPr>
+                </pic:pic>
+              </a:graphicData>
+            </a:graphic>
+          </wp:inline>
+        </w:drawing>
+      </w:r>
+    </w:p>
+    <w:p>
+      <w:pPr>
+        <w:pStyle w:val="NormalWeb"/>
+        <w:spacing w:after="0"/>
+        <w:rPr>
+          <w:rFonts w:cs="Aharoni"/>
+          <w:sz w:val="28"/>
+          <w:szCs w:val="28"/>
+        </w:rPr>
+      </w:pPr>
+      <w:r>
+        <w:rPr>
+          <w:rFonts w:cs="Aharoni"/>
+          <w:noProof/>
+          <w:sz w:val="28"/>
+          <w:szCs w:val="28"/>
+        </w:rPr>
+        <w:drawing>
+          <wp:inline distT="0" distB="0" distL="0" distR="0" wp14:anchorId="043CE3D1" wp14:editId="2B36C7E6">
+            <wp:extent cx="4161385" cy="1295265"/>
+            <wp:effectExtent l="0" t="0" r="0" b="635"/>
+            <wp:docPr id="17" name="Image 17"/>
+            <wp:cNvGraphicFramePr>
+              <a:graphicFrameLocks xmlns:a="http://schemas.openxmlformats.org/drawingml/2006/main" noChangeAspect="1"/>
+            </wp:cNvGraphicFramePr>
+            <a:graphic xmlns:a="http://schemas.openxmlformats.org/drawingml/2006/main">
+              <a:graphicData uri="http://schemas.openxmlformats.org/drawingml/2006/picture">
+                <pic:pic xmlns:pic="http://schemas.openxmlformats.org/drawingml/2006/picture">
+                  <pic:nvPicPr>
+                    <pic:cNvPr id="0" name="Picture 11"/>
+                    <pic:cNvPicPr>
+                      <a:picLocks noChangeAspect="1" noChangeArrowheads="1"/>
+                    </pic:cNvPicPr>
+                  </pic:nvPicPr>
+                  <pic:blipFill>
+                    <a:blip r:embed="rId27" cstate="print">
+                      <a:extLst>
+                        <a:ext uri="{28A0092B-C50C-407E-A947-70E740481C1C}">
+                          <a14:useLocalDpi xmlns:a14="http://schemas.microsoft.com/office/drawing/2010/main" val="0"/>
+                        </a:ext>
+                      </a:extLst>
+                    </a:blip>
+                    <a:srcRect/>
+                    <a:stretch>
+                      <a:fillRect/>
+                    </a:stretch>
+                  </pic:blipFill>
+                  <pic:spPr bwMode="auto">
+                    <a:xfrm>
+                      <a:off x="0" y="0"/>
+                      <a:ext cx="4237020" cy="1318807"/>
+                    </a:xfrm>
+                    <a:prstGeom prst="rect">
+                      <a:avLst/>
+                    </a:prstGeom>
+                    <a:noFill/>
+                    <a:ln>
+                      <a:noFill/>
+                    </a:ln>
+                  </pic:spPr>
+                </pic:pic>
+              </a:graphicData>
+            </a:graphic>
+          </wp:inline>
+        </w:drawing>
+      </w:r>
     </w:p>
     <w:p>
       <w:pPr>
@@ -9495,7 +9549,6 @@
       </w:pPr>
       <w:bookmarkStart w:id="18" w:name="_Toc52979072"/>
       <w:r>
-        <w:lastRenderedPageBreak/>
         <w:t xml:space="preserve">Maquette </w:t>
       </w:r>
       <w:r>
@@ -9508,6 +9561,188 @@
       <w:bookmarkEnd w:id="18"/>
       <w:proofErr w:type="spellEnd"/>
     </w:p>
+    <w:p/>
+    <w:p/>
+    <w:p>
+      <w:r>
+        <w:t xml:space="preserve">Pour l’étude UX UI nous allons nous appuyer sur une première vision du site avec une première maquette. </w:t>
+      </w:r>
+    </w:p>
+    <w:p/>
+    <w:p>
+      <w:pPr>
+        <w:pStyle w:val="Titre2"/>
+      </w:pPr>
+      <w:r>
+        <w:t xml:space="preserve">Type mobile First : </w:t>
+      </w:r>
+    </w:p>
+    <w:p/>
+    <w:p>
+      <w:r>
+        <w:rPr>
+          <w:noProof/>
+        </w:rPr>
+        <w:drawing>
+          <wp:inline distT="0" distB="0" distL="0" distR="0" wp14:anchorId="552E21E0" wp14:editId="1F889962">
+            <wp:extent cx="5753100" cy="3971925"/>
+            <wp:effectExtent l="0" t="0" r="0" b="9525"/>
+            <wp:docPr id="18" name="Image 18"/>
+            <wp:cNvGraphicFramePr>
+              <a:graphicFrameLocks xmlns:a="http://schemas.openxmlformats.org/drawingml/2006/main" noChangeAspect="1"/>
+            </wp:cNvGraphicFramePr>
+            <a:graphic xmlns:a="http://schemas.openxmlformats.org/drawingml/2006/main">
+              <a:graphicData uri="http://schemas.openxmlformats.org/drawingml/2006/picture">
+                <pic:pic xmlns:pic="http://schemas.openxmlformats.org/drawingml/2006/picture">
+                  <pic:nvPicPr>
+                    <pic:cNvPr id="0" name="Picture 12"/>
+                    <pic:cNvPicPr>
+                      <a:picLocks noChangeAspect="1" noChangeArrowheads="1"/>
+                    </pic:cNvPicPr>
+                  </pic:nvPicPr>
+                  <pic:blipFill>
+                    <a:blip r:embed="rId28">
+                      <a:extLst>
+                        <a:ext uri="{28A0092B-C50C-407E-A947-70E740481C1C}">
+                          <a14:useLocalDpi xmlns:a14="http://schemas.microsoft.com/office/drawing/2010/main" val="0"/>
+                        </a:ext>
+                      </a:extLst>
+                    </a:blip>
+                    <a:srcRect/>
+                    <a:stretch>
+                      <a:fillRect/>
+                    </a:stretch>
+                  </pic:blipFill>
+                  <pic:spPr bwMode="auto">
+                    <a:xfrm>
+                      <a:off x="0" y="0"/>
+                      <a:ext cx="5753100" cy="3971925"/>
+                    </a:xfrm>
+                    <a:prstGeom prst="rect">
+                      <a:avLst/>
+                    </a:prstGeom>
+                    <a:noFill/>
+                    <a:ln>
+                      <a:noFill/>
+                    </a:ln>
+                  </pic:spPr>
+                </pic:pic>
+              </a:graphicData>
+            </a:graphic>
+          </wp:inline>
+        </w:drawing>
+      </w:r>
+    </w:p>
+    <w:p/>
+    <w:p/>
+    <w:p/>
+    <w:p/>
+    <w:p/>
+    <w:p/>
+    <w:p>
+      <w:pPr>
+        <w:pStyle w:val="Titre2"/>
+      </w:pPr>
+      <w:r>
+        <w:lastRenderedPageBreak/>
+        <w:t xml:space="preserve">Type desktop : </w:t>
+      </w:r>
+    </w:p>
+    <w:p/>
+    <w:p>
+      <w:r>
+        <w:rPr>
+          <w:noProof/>
+        </w:rPr>
+        <w:drawing>
+          <wp:inline distT="0" distB="0" distL="0" distR="0" wp14:anchorId="7A3B2492" wp14:editId="5987ED7F">
+            <wp:extent cx="5753100" cy="2581275"/>
+            <wp:effectExtent l="0" t="0" r="0" b="9525"/>
+            <wp:docPr id="20" name="Image 20"/>
+            <wp:cNvGraphicFramePr>
+              <a:graphicFrameLocks xmlns:a="http://schemas.openxmlformats.org/drawingml/2006/main" noChangeAspect="1"/>
+            </wp:cNvGraphicFramePr>
+            <a:graphic xmlns:a="http://schemas.openxmlformats.org/drawingml/2006/main">
+              <a:graphicData uri="http://schemas.openxmlformats.org/drawingml/2006/picture">
+                <pic:pic xmlns:pic="http://schemas.openxmlformats.org/drawingml/2006/picture">
+                  <pic:nvPicPr>
+                    <pic:cNvPr id="0" name="Picture 14"/>
+                    <pic:cNvPicPr>
+                      <a:picLocks noChangeAspect="1" noChangeArrowheads="1"/>
+                    </pic:cNvPicPr>
+                  </pic:nvPicPr>
+                  <pic:blipFill>
+                    <a:blip r:embed="rId29">
+                      <a:extLst>
+                        <a:ext uri="{28A0092B-C50C-407E-A947-70E740481C1C}">
+                          <a14:useLocalDpi xmlns:a14="http://schemas.microsoft.com/office/drawing/2010/main" val="0"/>
+                        </a:ext>
+                      </a:extLst>
+                    </a:blip>
+                    <a:srcRect/>
+                    <a:stretch>
+                      <a:fillRect/>
+                    </a:stretch>
+                  </pic:blipFill>
+                  <pic:spPr bwMode="auto">
+                    <a:xfrm>
+                      <a:off x="0" y="0"/>
+                      <a:ext cx="5753100" cy="2581275"/>
+                    </a:xfrm>
+                    <a:prstGeom prst="rect">
+                      <a:avLst/>
+                    </a:prstGeom>
+                    <a:noFill/>
+                    <a:ln>
+                      <a:noFill/>
+                    </a:ln>
+                  </pic:spPr>
+                </pic:pic>
+              </a:graphicData>
+            </a:graphic>
+          </wp:inline>
+        </w:drawing>
+      </w:r>
+    </w:p>
+    <w:p/>
+    <w:p/>
+    <w:p/>
+    <w:p/>
+    <w:p>
+      <w:r>
+        <w:t xml:space="preserve">Nous allons mettre en place les </w:t>
+      </w:r>
+      <w:proofErr w:type="spellStart"/>
+      <w:r>
+        <w:t>personas</w:t>
+      </w:r>
+      <w:proofErr w:type="spellEnd"/>
+      <w:r>
+        <w:t xml:space="preserve"> et ainsi les faire navigué sur cette maquette affin de produire un User </w:t>
+      </w:r>
+      <w:proofErr w:type="spellStart"/>
+      <w:r>
+        <w:t>experience</w:t>
+      </w:r>
+      <w:proofErr w:type="spellEnd"/>
+      <w:r>
+        <w:t xml:space="preserve">.  </w:t>
+      </w:r>
+    </w:p>
+    <w:p/>
+    <w:p/>
+    <w:p/>
+    <w:p/>
+    <w:p/>
+    <w:p/>
+    <w:p/>
+    <w:p/>
+    <w:p/>
+    <w:p/>
+    <w:p/>
+    <w:p/>
+    <w:p/>
+    <w:p/>
     <w:p>
       <w:pPr>
         <w:pStyle w:val="Titre1"/>
@@ -9529,6 +9764,7 @@
           <w:sz w:val="28"/>
           <w:szCs w:val="28"/>
         </w:rPr>
+        <w:lastRenderedPageBreak/>
         <w:t>Persona</w:t>
       </w:r>
       <w:bookmarkEnd w:id="19"/>
@@ -9590,7 +9826,7 @@
                     </pic:cNvPicPr>
                   </pic:nvPicPr>
                   <pic:blipFill>
-                    <a:blip r:embed="rId20">
+                    <a:blip r:embed="rId30">
                       <a:extLst>
                         <a:ext uri="{28A0092B-C50C-407E-A947-70E740481C1C}">
                           <a14:useLocalDpi xmlns:a14="http://schemas.microsoft.com/office/drawing/2010/main" val="0"/>
@@ -9708,7 +9944,7 @@
                     </pic:cNvPicPr>
                   </pic:nvPicPr>
                   <pic:blipFill>
-                    <a:blip r:embed="rId21">
+                    <a:blip r:embed="rId31">
                       <a:extLst>
                         <a:ext uri="{28A0092B-C50C-407E-A947-70E740481C1C}">
                           <a14:useLocalDpi xmlns:a14="http://schemas.microsoft.com/office/drawing/2010/main" val="0"/>
@@ -9815,13 +10051,25 @@
     <w:p>
       <w:pPr>
         <w:pStyle w:val="NormalWeb"/>
-        <w:spacing w:after="0"/>
-        <w:rPr>
-          <w:rFonts w:cs="Aharoni"/>
-          <w:sz w:val="28"/>
-          <w:szCs w:val="28"/>
-        </w:rPr>
-      </w:pPr>
+        <w:numPr>
+          <w:ilvl w:val="0"/>
+          <w:numId w:val="25"/>
+        </w:numPr>
+        <w:spacing w:after="0"/>
+        <w:rPr>
+          <w:rFonts w:cs="Aharoni"/>
+          <w:sz w:val="28"/>
+          <w:szCs w:val="28"/>
+        </w:rPr>
+      </w:pPr>
+      <w:r>
+        <w:rPr>
+          <w:rFonts w:cs="Aharoni"/>
+          <w:sz w:val="28"/>
+          <w:szCs w:val="28"/>
+        </w:rPr>
+        <w:t>Afficher l’expérience user</w:t>
+      </w:r>
     </w:p>
     <w:p>
       <w:pPr>
@@ -11061,7 +11309,6 @@
         <w:t xml:space="preserve">$ </w:t>
       </w:r>
       <w:proofErr w:type="spellStart"/>
-      <w:proofErr w:type="gramStart"/>
       <w:r>
         <w:rPr>
           <w:rStyle w:val="CodeHTML"/>
@@ -11070,7 +11317,6 @@
         <w:t>npm</w:t>
       </w:r>
       <w:proofErr w:type="spellEnd"/>
-      <w:proofErr w:type="gramEnd"/>
       <w:r>
         <w:rPr>
           <w:rStyle w:val="CodeHTML"/>
@@ -11148,7 +11394,6 @@
         <w:t xml:space="preserve">$ </w:t>
       </w:r>
       <w:proofErr w:type="spellStart"/>
-      <w:proofErr w:type="gramStart"/>
       <w:r>
         <w:rPr>
           <w:rStyle w:val="CodeHTML"/>
@@ -11157,7 +11402,6 @@
         <w:t>npm</w:t>
       </w:r>
       <w:proofErr w:type="spellEnd"/>
-      <w:proofErr w:type="gramEnd"/>
       <w:r>
         <w:rPr>
           <w:rStyle w:val="CodeHTML"/>
@@ -11418,7 +11662,7 @@
           <w:sz w:val="28"/>
           <w:szCs w:val="28"/>
         </w:rPr>
-        <w:t>Account-google</w:t>
+        <w:t>Account</w:t>
       </w:r>
       <w:proofErr w:type="spellEnd"/>
       <w:r>
@@ -11427,7 +11671,7 @@
           <w:sz w:val="28"/>
           <w:szCs w:val="28"/>
         </w:rPr>
-        <w:t xml:space="preserve"> </w:t>
+        <w:t xml:space="preserve">-google </w:t>
       </w:r>
     </w:p>
     <w:p>
@@ -12022,13 +12266,8 @@
       </w:r>
     </w:p>
     <w:p>
-      <w:proofErr w:type="spellStart"/>
-      <w:r>
-        <w:t>Meteor</w:t>
-      </w:r>
-      <w:proofErr w:type="spellEnd"/>
-      <w:r>
-        <w:t xml:space="preserve"> </w:t>
+      <w:r>
+        <w:t xml:space="preserve">Meteor </w:t>
       </w:r>
       <w:proofErr w:type="spellStart"/>
       <w:r>
@@ -12122,15 +12361,7 @@
         <w:t>tous</w:t>
       </w:r>
       <w:r>
-        <w:t xml:space="preserve"> les arguments de méthode et de publication, et inclure ‘audit-argument-</w:t>
-      </w:r>
-      <w:proofErr w:type="spellStart"/>
-      <w:r>
-        <w:t>checks</w:t>
-      </w:r>
-      <w:proofErr w:type="spellEnd"/>
-      <w:r>
-        <w:t xml:space="preserve">’ pour la vérification automatique. </w:t>
+        <w:t xml:space="preserve"> les arguments de méthode et de publication, et inclure ‘audit-argument-checks’ pour la vérification automatique. </w:t>
       </w:r>
     </w:p>
     <w:p>
@@ -12175,8 +12406,6 @@
       <w:r>
         <w:t xml:space="preserve"> jour/ supprimer et ALLOW/DENY coté client. </w:t>
       </w:r>
-      <w:bookmarkStart w:id="29" w:name="_GoBack"/>
-      <w:bookmarkEnd w:id="29"/>
     </w:p>
     <w:p>
       <w:pPr>
@@ -12263,15 +12492,15 @@
         </w:numPr>
       </w:pPr>
       <w:r>
-        <w:t xml:space="preserve">Configurez des </w:t>
+        <w:t xml:space="preserve">Configurez </w:t>
       </w:r>
       <w:proofErr w:type="spellStart"/>
       <w:r>
-        <w:t>en-tete</w:t>
+        <w:t>des en</w:t>
       </w:r>
       <w:proofErr w:type="spellEnd"/>
       <w:r>
-        <w:t xml:space="preserve"> http sécurises </w:t>
+        <w:t xml:space="preserve">-tete http sécurises </w:t>
       </w:r>
       <w:proofErr w:type="spellStart"/>
       <w:r>
@@ -12544,15 +12773,7 @@
     </w:p>
     <w:p>
       <w:r>
-        <w:t xml:space="preserve">Des plateformes-t-elle que Facebook ou </w:t>
-      </w:r>
-      <w:proofErr w:type="spellStart"/>
-      <w:r>
-        <w:t>snap</w:t>
-      </w:r>
-      <w:proofErr w:type="spellEnd"/>
-      <w:r>
-        <w:t xml:space="preserve"> sont difficile d’accès car les restrictions de publications sont juridiquement complexe mais serai un atout dans le modules</w:t>
+        <w:t>Des plateformes-t-elle que Facebook ou snap sont difficile d’accès car les restrictions de publications sont juridiquement complexe mais serai un atout dans le modules</w:t>
       </w:r>
       <w:r>
         <w:t xml:space="preserve"> vidéos short clip qui sera en futur développement. </w:t>
@@ -12863,7 +13084,7 @@
           <w:szCs w:val="28"/>
         </w:rPr>
       </w:pPr>
-      <w:bookmarkStart w:id="30" w:name="_Toc52979085"/>
+      <w:bookmarkStart w:id="29" w:name="_Toc52979085"/>
       <w:r>
         <w:rPr>
           <w:rFonts w:cs="Aharoni"/>
@@ -12872,7 +13093,7 @@
         </w:rPr>
         <w:t>Contraintes techniques</w:t>
       </w:r>
-      <w:bookmarkEnd w:id="30"/>
+      <w:bookmarkEnd w:id="29"/>
     </w:p>
     <w:p>
       <w:pPr>
@@ -12939,25 +13160,7 @@
           <w:sz w:val="28"/>
           <w:szCs w:val="28"/>
         </w:rPr>
-        <w:t xml:space="preserve">Mon environnement de travail a été complètement instable sur les dernières mois donc j’ai dû suivre les cours dans un contexte compliqué et aussi de travail sur mon projet personnel, extrêmes difficile. J’ai perdu mon disque dur et aussi mon processeurs en pleine année, ce qui ne pas </w:t>
-      </w:r>
-      <w:proofErr w:type="gramStart"/>
-      <w:r>
-        <w:rPr>
-          <w:rFonts w:cs="Aharoni"/>
-          <w:sz w:val="28"/>
-          <w:szCs w:val="28"/>
-        </w:rPr>
-        <w:t>aider ,</w:t>
-      </w:r>
-      <w:proofErr w:type="gramEnd"/>
-      <w:r>
-        <w:rPr>
-          <w:rFonts w:cs="Aharoni"/>
-          <w:sz w:val="28"/>
-          <w:szCs w:val="28"/>
-        </w:rPr>
-        <w:t xml:space="preserve"> j’ai pu récupérer mon projet sur GIT mais pour le processeurs j’ai dû rester dans la difficulté pendent pas mal de temps. </w:t>
+        <w:t xml:space="preserve">Mon environnement de travail a été complètement instable sur les dernières mois donc j’ai dû suivre les cours dans un contexte compliqué et aussi de travail sur mon projet personnel, extrêmes difficile. J’ai perdu mon disque dur et aussi mon processeurs en pleine année, ce qui ne pas aider , j’ai pu récupérer mon projet sur GIT mais pour le processeurs j’ai dû rester dans la difficulté pendent pas mal de temps. </w:t>
       </w:r>
     </w:p>
     <w:p>
@@ -13128,7 +13331,7 @@
           <w:szCs w:val="28"/>
         </w:rPr>
       </w:pPr>
-      <w:bookmarkStart w:id="31" w:name="_Toc52979089"/>
+      <w:bookmarkStart w:id="30" w:name="_Toc52979089"/>
       <w:r>
         <w:rPr>
           <w:rFonts w:cs="Aharoni"/>
@@ -13137,7 +13340,7 @@
         </w:rPr>
         <w:t>CSS</w:t>
       </w:r>
-      <w:bookmarkEnd w:id="31"/>
+      <w:bookmarkEnd w:id="30"/>
       <w:r>
         <w:rPr>
           <w:rFonts w:cs="Aharoni"/>
@@ -13161,15 +13364,7 @@
     </w:p>
     <w:p>
       <w:r>
-        <w:t xml:space="preserve">Les propriétés personnalisées CSS </w:t>
-      </w:r>
-      <w:proofErr w:type="gramStart"/>
-      <w:r>
-        <w:t>( custom</w:t>
-      </w:r>
-      <w:proofErr w:type="gramEnd"/>
-      <w:r>
-        <w:t xml:space="preserve"> </w:t>
+        <w:t xml:space="preserve">Les propriétés personnalisées CSS ( custom </w:t>
       </w:r>
       <w:proofErr w:type="spellStart"/>
       <w:r>
@@ -13237,7 +13432,7 @@
                     </pic:cNvPicPr>
                   </pic:nvPicPr>
                   <pic:blipFill>
-                    <a:blip r:embed="rId22"/>
+                    <a:blip r:embed="rId32"/>
                     <a:stretch>
                       <a:fillRect/>
                     </a:stretch>
@@ -13287,7 +13482,7 @@
                     </pic:cNvPicPr>
                   </pic:nvPicPr>
                   <pic:blipFill>
-                    <a:blip r:embed="rId23"/>
+                    <a:blip r:embed="rId33"/>
                     <a:stretch>
                       <a:fillRect/>
                     </a:stretch>
@@ -13337,7 +13532,7 @@
                     </pic:cNvPicPr>
                   </pic:nvPicPr>
                   <pic:blipFill>
-                    <a:blip r:embed="rId24"/>
+                    <a:blip r:embed="rId34"/>
                     <a:stretch>
                       <a:fillRect/>
                     </a:stretch>
@@ -13360,13 +13555,8 @@
     </w:p>
     <w:p/>
     <w:p>
-      <w:proofErr w:type="gramStart"/>
-      <w:r>
-        <w:t>syntaxes</w:t>
-      </w:r>
-      <w:proofErr w:type="gramEnd"/>
-      <w:r>
-        <w:t xml:space="preserve"> CSS</w:t>
+      <w:r>
+        <w:t>syntaxes CSS</w:t>
       </w:r>
     </w:p>
     <w:p>
@@ -13393,7 +13583,7 @@
                     </pic:cNvPicPr>
                   </pic:nvPicPr>
                   <pic:blipFill>
-                    <a:blip r:embed="rId25"/>
+                    <a:blip r:embed="rId35"/>
                     <a:stretch>
                       <a:fillRect/>
                     </a:stretch>
@@ -13462,7 +13652,7 @@
           <w:szCs w:val="28"/>
         </w:rPr>
       </w:pPr>
-      <w:bookmarkStart w:id="32" w:name="_Toc52979091"/>
+      <w:bookmarkStart w:id="31" w:name="_Toc52979091"/>
       <w:r>
         <w:rPr>
           <w:rFonts w:cs="Aharoni"/>
@@ -13471,7 +13661,7 @@
         </w:rPr>
         <w:t>Projection du site</w:t>
       </w:r>
-      <w:bookmarkEnd w:id="32"/>
+      <w:bookmarkEnd w:id="31"/>
     </w:p>
     <w:p>
       <w:pPr>
@@ -13799,7 +13989,7 @@
           <w:szCs w:val="28"/>
         </w:rPr>
       </w:pPr>
-      <w:bookmarkStart w:id="33" w:name="_Toc52979092"/>
+      <w:bookmarkStart w:id="32" w:name="_Toc52979092"/>
       <w:r>
         <w:rPr>
           <w:rFonts w:cs="Aharoni"/>
@@ -13808,7 +13998,7 @@
         </w:rPr>
         <w:t>Conclusion</w:t>
       </w:r>
-      <w:bookmarkEnd w:id="33"/>
+      <w:bookmarkEnd w:id="32"/>
     </w:p>
     <w:p>
       <w:pPr>
@@ -14078,7 +14268,7 @@
           <w:szCs w:val="28"/>
         </w:rPr>
       </w:pPr>
-      <w:bookmarkStart w:id="34" w:name="_Toc52979093"/>
+      <w:bookmarkStart w:id="33" w:name="_Toc52979093"/>
       <w:r>
         <w:rPr>
           <w:rFonts w:cs="Aharoni"/>
@@ -14087,7 +14277,7 @@
         </w:rPr>
         <w:t>Remerciements</w:t>
       </w:r>
-      <w:bookmarkEnd w:id="34"/>
+      <w:bookmarkEnd w:id="33"/>
     </w:p>
     <w:p>
       <w:pPr>
@@ -14357,7 +14547,7 @@
           <w:szCs w:val="28"/>
         </w:rPr>
       </w:pPr>
-      <w:bookmarkStart w:id="35" w:name="_Toc52979094"/>
+      <w:bookmarkStart w:id="34" w:name="_Toc52979094"/>
       <w:r>
         <w:rPr>
           <w:rFonts w:cs="Aharoni"/>
@@ -14366,7 +14556,7 @@
         </w:rPr>
         <w:t>Annexe</w:t>
       </w:r>
-      <w:bookmarkEnd w:id="35"/>
+      <w:bookmarkEnd w:id="34"/>
     </w:p>
     <w:p>
       <w:pPr>
@@ -14389,8 +14579,8 @@
       </w:pPr>
     </w:p>
     <w:sectPr>
-      <w:headerReference w:type="default" r:id="rId26"/>
-      <w:footerReference w:type="default" r:id="rId27"/>
+      <w:headerReference w:type="default" r:id="rId36"/>
+      <w:footerReference w:type="default" r:id="rId37"/>
       <w:pgSz w:w="11906" w:h="16838"/>
       <w:pgMar w:top="1417" w:right="1417" w:bottom="1417" w:left="1417" w:header="567" w:footer="624" w:gutter="0"/>
       <w:cols w:space="708"/>
@@ -14401,7 +14591,7 @@
 </file>
 
 <file path=word/endnotes.xml><?xml version="1.0" encoding="utf-8"?>
-<w:endnotes xmlns:wpc="http://schemas.microsoft.com/office/word/2010/wordprocessingCanvas" xmlns:mc="http://schemas.openxmlformats.org/markup-compatibility/2006" xmlns:o="urn:schemas-microsoft-com:office:office" xmlns:r="http://schemas.openxmlformats.org/officeDocument/2006/relationships" xmlns:m="http://schemas.openxmlformats.org/officeDocument/2006/math" xmlns:v="urn:schemas-microsoft-com:vml" xmlns:wp14="http://schemas.microsoft.com/office/word/2010/wordprocessingDrawing" xmlns:wp="http://schemas.openxmlformats.org/drawingml/2006/wordprocessingDrawing" xmlns:w10="urn:schemas-microsoft-com:office:word" xmlns:w="http://schemas.openxmlformats.org/wordprocessingml/2006/main" xmlns:w14="http://schemas.microsoft.com/office/word/2010/wordml" xmlns:wpg="http://schemas.microsoft.com/office/word/2010/wordprocessingGroup" xmlns:wpi="http://schemas.microsoft.com/office/word/2010/wordprocessingInk" xmlns:wne="http://schemas.microsoft.com/office/word/2006/wordml" xmlns:wps="http://schemas.microsoft.com/office/word/2010/wordprocessingShape" mc:Ignorable="w14 wp14">
+<w:endnotes xmlns:wpc="http://schemas.microsoft.com/office/word/2010/wordprocessingCanvas" xmlns:cx="http://schemas.microsoft.com/office/drawing/2014/chartex" xmlns:cx1="http://schemas.microsoft.com/office/drawing/2015/9/8/chartex" xmlns:cx2="http://schemas.microsoft.com/office/drawing/2015/10/21/chartex" xmlns:cx3="http://schemas.microsoft.com/office/drawing/2016/5/9/chartex" xmlns:cx4="http://schemas.microsoft.com/office/drawing/2016/5/10/chartex" xmlns:cx5="http://schemas.microsoft.com/office/drawing/2016/5/11/chartex" xmlns:cx6="http://schemas.microsoft.com/office/drawing/2016/5/12/chartex" xmlns:cx7="http://schemas.microsoft.com/office/drawing/2016/5/13/chartex" xmlns:cx8="http://schemas.microsoft.com/office/drawing/2016/5/14/chartex" xmlns:mc="http://schemas.openxmlformats.org/markup-compatibility/2006" xmlns:aink="http://schemas.microsoft.com/office/drawing/2016/ink" xmlns:am3d="http://schemas.microsoft.com/office/drawing/2017/model3d" xmlns:o="urn:schemas-microsoft-com:office:office" xmlns:r="http://schemas.openxmlformats.org/officeDocument/2006/relationships" xmlns:m="http://schemas.openxmlformats.org/officeDocument/2006/math" xmlns:v="urn:schemas-microsoft-com:vml" xmlns:wp14="http://schemas.microsoft.com/office/word/2010/wordprocessingDrawing" xmlns:wp="http://schemas.openxmlformats.org/drawingml/2006/wordprocessingDrawing" xmlns:w10="urn:schemas-microsoft-com:office:word" xmlns:w="http://schemas.openxmlformats.org/wordprocessingml/2006/main" xmlns:w14="http://schemas.microsoft.com/office/word/2010/wordml" xmlns:w15="http://schemas.microsoft.com/office/word/2012/wordml" xmlns:w16cex="http://schemas.microsoft.com/office/word/2018/wordml/cex" xmlns:w16cid="http://schemas.microsoft.com/office/word/2016/wordml/cid" xmlns:w16="http://schemas.microsoft.com/office/word/2018/wordml" xmlns:w16se="http://schemas.microsoft.com/office/word/2015/wordml/symex" xmlns:wpg="http://schemas.microsoft.com/office/word/2010/wordprocessingGroup" xmlns:wpi="http://schemas.microsoft.com/office/word/2010/wordprocessingInk" xmlns:wne="http://schemas.microsoft.com/office/word/2006/wordml" xmlns:wps="http://schemas.microsoft.com/office/word/2010/wordprocessingShape" mc:Ignorable="w14 w15 w16se w16cid w16 w16cex wp14">
   <w:endnote w:type="separator" w:id="-1">
     <w:p>
       <w:pPr>
@@ -14426,7 +14616,7 @@
 </file>
 
 <file path=word/footer1.xml><?xml version="1.0" encoding="utf-8"?>
-<w:ftr xmlns:wpc="http://schemas.microsoft.com/office/word/2010/wordprocessingCanvas" xmlns:mc="http://schemas.openxmlformats.org/markup-compatibility/2006" xmlns:o="urn:schemas-microsoft-com:office:office" xmlns:r="http://schemas.openxmlformats.org/officeDocument/2006/relationships" xmlns:m="http://schemas.openxmlformats.org/officeDocument/2006/math" xmlns:v="urn:schemas-microsoft-com:vml" xmlns:wp14="http://schemas.microsoft.com/office/word/2010/wordprocessingDrawing" xmlns:wp="http://schemas.openxmlformats.org/drawingml/2006/wordprocessingDrawing" xmlns:w10="urn:schemas-microsoft-com:office:word" xmlns:w="http://schemas.openxmlformats.org/wordprocessingml/2006/main" xmlns:w14="http://schemas.microsoft.com/office/word/2010/wordml" xmlns:wpg="http://schemas.microsoft.com/office/word/2010/wordprocessingGroup" xmlns:wpi="http://schemas.microsoft.com/office/word/2010/wordprocessingInk" xmlns:wne="http://schemas.microsoft.com/office/word/2006/wordml" xmlns:wps="http://schemas.microsoft.com/office/word/2010/wordprocessingShape" mc:Ignorable="w14 wp14">
+<w:ftr xmlns:wpc="http://schemas.microsoft.com/office/word/2010/wordprocessingCanvas" xmlns:cx="http://schemas.microsoft.com/office/drawing/2014/chartex" xmlns:cx1="http://schemas.microsoft.com/office/drawing/2015/9/8/chartex" xmlns:cx2="http://schemas.microsoft.com/office/drawing/2015/10/21/chartex" xmlns:cx3="http://schemas.microsoft.com/office/drawing/2016/5/9/chartex" xmlns:cx4="http://schemas.microsoft.com/office/drawing/2016/5/10/chartex" xmlns:cx5="http://schemas.microsoft.com/office/drawing/2016/5/11/chartex" xmlns:cx6="http://schemas.microsoft.com/office/drawing/2016/5/12/chartex" xmlns:cx7="http://schemas.microsoft.com/office/drawing/2016/5/13/chartex" xmlns:cx8="http://schemas.microsoft.com/office/drawing/2016/5/14/chartex" xmlns:mc="http://schemas.openxmlformats.org/markup-compatibility/2006" xmlns:aink="http://schemas.microsoft.com/office/drawing/2016/ink" xmlns:am3d="http://schemas.microsoft.com/office/drawing/2017/model3d" xmlns:o="urn:schemas-microsoft-com:office:office" xmlns:r="http://schemas.openxmlformats.org/officeDocument/2006/relationships" xmlns:m="http://schemas.openxmlformats.org/officeDocument/2006/math" xmlns:v="urn:schemas-microsoft-com:vml" xmlns:wp14="http://schemas.microsoft.com/office/word/2010/wordprocessingDrawing" xmlns:wp="http://schemas.openxmlformats.org/drawingml/2006/wordprocessingDrawing" xmlns:w10="urn:schemas-microsoft-com:office:word" xmlns:w="http://schemas.openxmlformats.org/wordprocessingml/2006/main" xmlns:w14="http://schemas.microsoft.com/office/word/2010/wordml" xmlns:w15="http://schemas.microsoft.com/office/word/2012/wordml" xmlns:w16cex="http://schemas.microsoft.com/office/word/2018/wordml/cex" xmlns:w16cid="http://schemas.microsoft.com/office/word/2016/wordml/cid" xmlns:w16="http://schemas.microsoft.com/office/word/2018/wordml" xmlns:w16se="http://schemas.microsoft.com/office/word/2015/wordml/symex" xmlns:wpg="http://schemas.microsoft.com/office/word/2010/wordprocessingGroup" xmlns:wpi="http://schemas.microsoft.com/office/word/2010/wordprocessingInk" xmlns:wne="http://schemas.microsoft.com/office/word/2006/wordml" xmlns:wps="http://schemas.microsoft.com/office/word/2010/wordprocessingShape" mc:Ignorable="w14 w15 w16se w16cid w16 w16cex wp14">
   <w:p>
     <w:pPr>
       <w:pStyle w:val="Pieddepage"/>
@@ -14567,7 +14757,7 @@
         </mc:Choice>
         <mc:Fallback>
           <w:pict>
-            <v:rect id="Rectangle 41" o:spid="_x0000_s1029" style="position:absolute;margin-left:-14.45pt;margin-top:782.25pt;width:48.75pt;height:30.75pt;z-index:251660288;visibility:visible;mso-wrap-style:square;mso-width-percent:0;mso-height-percent:0;mso-wrap-distance-left:14.4pt;mso-wrap-distance-top:0;mso-wrap-distance-right:14.4pt;mso-wrap-distance-bottom:0;mso-position-horizontal:absolute;mso-position-horizontal-relative:right-margin-area;mso-position-vertical:absolute;mso-position-vertical-relative:page;mso-width-percent:0;mso-height-percent:0;mso-width-relative:margin;mso-height-relative:margin;v-text-anchor:bottom" o:gfxdata="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" fillcolor="#823b0b [1605]" strokecolor="black [3213]" strokeweight="3pt">
+            <v:rect w14:anchorId="6CC61CA3" id="Rectangle 41" o:spid="_x0000_s1029" style="position:absolute;margin-left:-14.45pt;margin-top:782.25pt;width:48.75pt;height:30.75pt;z-index:251660288;visibility:visible;mso-wrap-style:square;mso-width-percent:0;mso-height-percent:0;mso-wrap-distance-left:14.4pt;mso-wrap-distance-top:0;mso-wrap-distance-right:14.4pt;mso-wrap-distance-bottom:0;mso-position-horizontal:absolute;mso-position-horizontal-relative:right-margin-area;mso-position-vertical:absolute;mso-position-vertical-relative:page;mso-width-percent:0;mso-height-percent:0;mso-width-relative:margin;mso-height-relative:margin;v-text-anchor:bottom" o:gfxdata="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" fillcolor="#823b0b [1605]" strokecolor="black [3213]" strokeweight="3pt">
               <v:textbox>
                 <w:txbxContent>
                   <w:p>
@@ -14633,7 +14823,7 @@
 </file>
 
 <file path=word/footnotes.xml><?xml version="1.0" encoding="utf-8"?>
-<w:footnotes xmlns:wpc="http://schemas.microsoft.com/office/word/2010/wordprocessingCanvas" xmlns:mc="http://schemas.openxmlformats.org/markup-compatibility/2006" xmlns:o="urn:schemas-microsoft-com:office:office" xmlns:r="http://schemas.openxmlformats.org/officeDocument/2006/relationships" xmlns:m="http://schemas.openxmlformats.org/officeDocument/2006/math" xmlns:v="urn:schemas-microsoft-com:vml" xmlns:wp14="http://schemas.microsoft.com/office/word/2010/wordprocessingDrawing" xmlns:wp="http://schemas.openxmlformats.org/drawingml/2006/wordprocessingDrawing" xmlns:w10="urn:schemas-microsoft-com:office:word" xmlns:w="http://schemas.openxmlformats.org/wordprocessingml/2006/main" xmlns:w14="http://schemas.microsoft.com/office/word/2010/wordml" xmlns:wpg="http://schemas.microsoft.com/office/word/2010/wordprocessingGroup" xmlns:wpi="http://schemas.microsoft.com/office/word/2010/wordprocessingInk" xmlns:wne="http://schemas.microsoft.com/office/word/2006/wordml" xmlns:wps="http://schemas.microsoft.com/office/word/2010/wordprocessingShape" mc:Ignorable="w14 wp14">
+<w:footnotes xmlns:wpc="http://schemas.microsoft.com/office/word/2010/wordprocessingCanvas" xmlns:cx="http://schemas.microsoft.com/office/drawing/2014/chartex" xmlns:cx1="http://schemas.microsoft.com/office/drawing/2015/9/8/chartex" xmlns:cx2="http://schemas.microsoft.com/office/drawing/2015/10/21/chartex" xmlns:cx3="http://schemas.microsoft.com/office/drawing/2016/5/9/chartex" xmlns:cx4="http://schemas.microsoft.com/office/drawing/2016/5/10/chartex" xmlns:cx5="http://schemas.microsoft.com/office/drawing/2016/5/11/chartex" xmlns:cx6="http://schemas.microsoft.com/office/drawing/2016/5/12/chartex" xmlns:cx7="http://schemas.microsoft.com/office/drawing/2016/5/13/chartex" xmlns:cx8="http://schemas.microsoft.com/office/drawing/2016/5/14/chartex" xmlns:mc="http://schemas.openxmlformats.org/markup-compatibility/2006" xmlns:aink="http://schemas.microsoft.com/office/drawing/2016/ink" xmlns:am3d="http://schemas.microsoft.com/office/drawing/2017/model3d" xmlns:o="urn:schemas-microsoft-com:office:office" xmlns:r="http://schemas.openxmlformats.org/officeDocument/2006/relationships" xmlns:m="http://schemas.openxmlformats.org/officeDocument/2006/math" xmlns:v="urn:schemas-microsoft-com:vml" xmlns:wp14="http://schemas.microsoft.com/office/word/2010/wordprocessingDrawing" xmlns:wp="http://schemas.openxmlformats.org/drawingml/2006/wordprocessingDrawing" xmlns:w10="urn:schemas-microsoft-com:office:word" xmlns:w="http://schemas.openxmlformats.org/wordprocessingml/2006/main" xmlns:w14="http://schemas.microsoft.com/office/word/2010/wordml" xmlns:w15="http://schemas.microsoft.com/office/word/2012/wordml" xmlns:w16cex="http://schemas.microsoft.com/office/word/2018/wordml/cex" xmlns:w16cid="http://schemas.microsoft.com/office/word/2016/wordml/cid" xmlns:w16="http://schemas.microsoft.com/office/word/2018/wordml" xmlns:w16se="http://schemas.microsoft.com/office/word/2015/wordml/symex" xmlns:wpg="http://schemas.microsoft.com/office/word/2010/wordprocessingGroup" xmlns:wpi="http://schemas.microsoft.com/office/word/2010/wordprocessingInk" xmlns:wne="http://schemas.microsoft.com/office/word/2006/wordml" xmlns:wps="http://schemas.microsoft.com/office/word/2010/wordprocessingShape" mc:Ignorable="w14 w15 w16se w16cid w16 w16cex wp14">
   <w:footnote w:type="separator" w:id="-1">
     <w:p>
       <w:pPr>
@@ -14658,7 +14848,7 @@
 </file>
 
 <file path=word/header1.xml><?xml version="1.0" encoding="utf-8"?>
-<w:hdr xmlns:wpc="http://schemas.microsoft.com/office/word/2010/wordprocessingCanvas" xmlns:mc="http://schemas.openxmlformats.org/markup-compatibility/2006" xmlns:o="urn:schemas-microsoft-com:office:office" xmlns:r="http://schemas.openxmlformats.org/officeDocument/2006/relationships" xmlns:m="http://schemas.openxmlformats.org/officeDocument/2006/math" xmlns:v="urn:schemas-microsoft-com:vml" xmlns:wp14="http://schemas.microsoft.com/office/word/2010/wordprocessingDrawing" xmlns:wp="http://schemas.openxmlformats.org/drawingml/2006/wordprocessingDrawing" xmlns:w10="urn:schemas-microsoft-com:office:word" xmlns:w="http://schemas.openxmlformats.org/wordprocessingml/2006/main" xmlns:w14="http://schemas.microsoft.com/office/word/2010/wordml" xmlns:wpg="http://schemas.microsoft.com/office/word/2010/wordprocessingGroup" xmlns:wpi="http://schemas.microsoft.com/office/word/2010/wordprocessingInk" xmlns:wne="http://schemas.microsoft.com/office/word/2006/wordml" xmlns:wps="http://schemas.microsoft.com/office/word/2010/wordprocessingShape" mc:Ignorable="w14 wp14">
+<w:hdr xmlns:wpc="http://schemas.microsoft.com/office/word/2010/wordprocessingCanvas" xmlns:cx="http://schemas.microsoft.com/office/drawing/2014/chartex" xmlns:cx1="http://schemas.microsoft.com/office/drawing/2015/9/8/chartex" xmlns:cx2="http://schemas.microsoft.com/office/drawing/2015/10/21/chartex" xmlns:cx3="http://schemas.microsoft.com/office/drawing/2016/5/9/chartex" xmlns:cx4="http://schemas.microsoft.com/office/drawing/2016/5/10/chartex" xmlns:cx5="http://schemas.microsoft.com/office/drawing/2016/5/11/chartex" xmlns:cx6="http://schemas.microsoft.com/office/drawing/2016/5/12/chartex" xmlns:cx7="http://schemas.microsoft.com/office/drawing/2016/5/13/chartex" xmlns:cx8="http://schemas.microsoft.com/office/drawing/2016/5/14/chartex" xmlns:mc="http://schemas.openxmlformats.org/markup-compatibility/2006" xmlns:aink="http://schemas.microsoft.com/office/drawing/2016/ink" xmlns:am3d="http://schemas.microsoft.com/office/drawing/2017/model3d" xmlns:o="urn:schemas-microsoft-com:office:office" xmlns:r="http://schemas.openxmlformats.org/officeDocument/2006/relationships" xmlns:m="http://schemas.openxmlformats.org/officeDocument/2006/math" xmlns:v="urn:schemas-microsoft-com:vml" xmlns:wp14="http://schemas.microsoft.com/office/word/2010/wordprocessingDrawing" xmlns:wp="http://schemas.openxmlformats.org/drawingml/2006/wordprocessingDrawing" xmlns:w10="urn:schemas-microsoft-com:office:word" xmlns:w="http://schemas.openxmlformats.org/wordprocessingml/2006/main" xmlns:w14="http://schemas.microsoft.com/office/word/2010/wordml" xmlns:w15="http://schemas.microsoft.com/office/word/2012/wordml" xmlns:w16cex="http://schemas.microsoft.com/office/word/2018/wordml/cex" xmlns:w16cid="http://schemas.microsoft.com/office/word/2016/wordml/cid" xmlns:w16="http://schemas.microsoft.com/office/word/2018/wordml" xmlns:w16se="http://schemas.microsoft.com/office/word/2015/wordml/symex" xmlns:wpg="http://schemas.microsoft.com/office/word/2010/wordprocessingGroup" xmlns:wpi="http://schemas.microsoft.com/office/word/2010/wordprocessingInk" xmlns:wne="http://schemas.microsoft.com/office/word/2006/wordml" xmlns:wps="http://schemas.microsoft.com/office/word/2010/wordprocessingShape" mc:Ignorable="w14 w15 w16se w16cid w16 w16cex wp14">
   <w:p>
     <w:pPr>
       <w:pStyle w:val="En-tte"/>
@@ -14824,13 +15014,13 @@
         </mc:Choice>
         <mc:Fallback>
           <w:pict>
-            <v:group id="Groupe 42" o:spid="_x0000_s1026" style="position:absolute;margin-left:0;margin-top:0;width:36pt;height:710.25pt;z-index:-251657216;mso-wrap-distance-left:14.4pt;mso-wrap-distance-right:14.4pt;mso-position-horizontal:left;mso-position-horizontal-relative:right-margin-area;mso-position-vertical:top;mso-position-vertical-relative:margin" coordsize="4572,82296" o:gfxdata="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">
-              <v:rect id="Rectangle 43" o:spid="_x0000_s1027" style="position:absolute;left:4393;width:179;height:82296;visibility:visible;mso-wrap-style:square;v-text-anchor:middle" o:gfxdata="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" fillcolor="black [3213]" stroked="f" strokeweight="1pt"/>
+            <v:group w14:anchorId="52E52536" id="Groupe 42" o:spid="_x0000_s1026" style="position:absolute;margin-left:0;margin-top:0;width:36pt;height:710.25pt;z-index:-251657216;mso-wrap-distance-left:14.4pt;mso-wrap-distance-right:14.4pt;mso-position-horizontal:left;mso-position-horizontal-relative:right-margin-area;mso-position-vertical:top;mso-position-vertical-relative:margin" coordsize="4572,82296" o:gfxdata="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">
+              <v:rect id="Rectangle 43" o:spid="_x0000_s1027" style="position:absolute;left:4393;width:179;height:82296;visibility:visible;mso-wrap-style:square;v-text-anchor:middle" o:gfxdata="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" fillcolor="black [3213]" stroked="f" strokeweight="1pt"/>
               <v:shapetype id="_x0000_t202" coordsize="21600,21600" o:spt="202" path="m,l,21600r21600,l21600,xe">
                 <v:stroke joinstyle="miter"/>
                 <v:path gradientshapeok="t" o:connecttype="rect"/>
               </v:shapetype>
-              <v:shape id="Zone de texte 44" o:spid="_x0000_s1028" type="#_x0000_t202" style="position:absolute;width:4572;height:82296;visibility:visible;mso-wrap-style:square;v-text-anchor:bottom" o:gfxdata="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" filled="f" stroked="f" strokeweight=".5pt">
+              <v:shape id="Zone de texte 44" o:spid="_x0000_s1028" type="#_x0000_t202" style="position:absolute;width:4572;height:82296;visibility:visible;mso-wrap-style:square;v-text-anchor:bottom" o:gfxdata="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" filled="f" stroked="f" strokeweight=".5pt">
                 <v:textbox style="layout-flow:vertical;mso-layout-flow-alt:bottom-to-top" inset="14.4pt,,,10.8pt">
                   <w:txbxContent>
                     <w:sdt>
@@ -14849,6 +15039,7 @@
                           <w:calendar w:val="gregorian"/>
                         </w:date>
                       </w:sdtPr>
+                      <w:sdtEndPr/>
                       <w:sdtContent>
                         <w:p>
                           <w:pPr>
@@ -14879,8 +15070,8 @@
 </file>
 
 <file path=word/numbering.xml><?xml version="1.0" encoding="utf-8"?>
-<w:numbering xmlns:wpc="http://schemas.microsoft.com/office/word/2010/wordprocessingCanvas" xmlns:mc="http://schemas.openxmlformats.org/markup-compatibility/2006" xmlns:o="urn:schemas-microsoft-com:office:office" xmlns:r="http://schemas.openxmlformats.org/officeDocument/2006/relationships" xmlns:m="http://schemas.openxmlformats.org/officeDocument/2006/math" xmlns:v="urn:schemas-microsoft-com:vml" xmlns:wp14="http://schemas.microsoft.com/office/word/2010/wordprocessingDrawing" xmlns:wp="http://schemas.openxmlformats.org/drawingml/2006/wordprocessingDrawing" xmlns:w10="urn:schemas-microsoft-com:office:word" xmlns:w="http://schemas.openxmlformats.org/wordprocessingml/2006/main" xmlns:w14="http://schemas.microsoft.com/office/word/2010/wordml" xmlns:wpg="http://schemas.microsoft.com/office/word/2010/wordprocessingGroup" xmlns:wpi="http://schemas.microsoft.com/office/word/2010/wordprocessingInk" xmlns:wne="http://schemas.microsoft.com/office/word/2006/wordml" xmlns:wps="http://schemas.microsoft.com/office/word/2010/wordprocessingShape" mc:Ignorable="w14 wp14">
-  <w:abstractNum w:abstractNumId="0">
+<w:numbering xmlns:wpc="http://schemas.microsoft.com/office/word/2010/wordprocessingCanvas" xmlns:cx="http://schemas.microsoft.com/office/drawing/2014/chartex" xmlns:cx1="http://schemas.microsoft.com/office/drawing/2015/9/8/chartex" xmlns:cx2="http://schemas.microsoft.com/office/drawing/2015/10/21/chartex" xmlns:cx3="http://schemas.microsoft.com/office/drawing/2016/5/9/chartex" xmlns:cx4="http://schemas.microsoft.com/office/drawing/2016/5/10/chartex" xmlns:cx5="http://schemas.microsoft.com/office/drawing/2016/5/11/chartex" xmlns:cx6="http://schemas.microsoft.com/office/drawing/2016/5/12/chartex" xmlns:cx7="http://schemas.microsoft.com/office/drawing/2016/5/13/chartex" xmlns:cx8="http://schemas.microsoft.com/office/drawing/2016/5/14/chartex" xmlns:mc="http://schemas.openxmlformats.org/markup-compatibility/2006" xmlns:aink="http://schemas.microsoft.com/office/drawing/2016/ink" xmlns:am3d="http://schemas.microsoft.com/office/drawing/2017/model3d" xmlns:o="urn:schemas-microsoft-com:office:office" xmlns:r="http://schemas.openxmlformats.org/officeDocument/2006/relationships" xmlns:m="http://schemas.openxmlformats.org/officeDocument/2006/math" xmlns:v="urn:schemas-microsoft-com:vml" xmlns:wp14="http://schemas.microsoft.com/office/word/2010/wordprocessingDrawing" xmlns:wp="http://schemas.openxmlformats.org/drawingml/2006/wordprocessingDrawing" xmlns:w10="urn:schemas-microsoft-com:office:word" xmlns:w="http://schemas.openxmlformats.org/wordprocessingml/2006/main" xmlns:w14="http://schemas.microsoft.com/office/word/2010/wordml" xmlns:w15="http://schemas.microsoft.com/office/word/2012/wordml" xmlns:w16cex="http://schemas.microsoft.com/office/word/2018/wordml/cex" xmlns:w16cid="http://schemas.microsoft.com/office/word/2016/wordml/cid" xmlns:w16="http://schemas.microsoft.com/office/word/2018/wordml" xmlns:w16se="http://schemas.microsoft.com/office/word/2015/wordml/symex" xmlns:wpg="http://schemas.microsoft.com/office/word/2010/wordprocessingGroup" xmlns:wpi="http://schemas.microsoft.com/office/word/2010/wordprocessingInk" xmlns:wne="http://schemas.microsoft.com/office/word/2006/wordml" xmlns:wps="http://schemas.microsoft.com/office/word/2010/wordprocessingShape" mc:Ignorable="w14 w15 w16se w16cid w16 w16cex wp14">
+  <w:abstractNum w:abstractNumId="0" w15:restartNumberingAfterBreak="0">
     <w:nsid w:val="02B63062"/>
     <w:multiLevelType w:val="hybridMultilevel"/>
     <w:tmpl w:val="E2CE73C8"/>
@@ -14971,7 +15162,7 @@
       </w:pPr>
     </w:lvl>
   </w:abstractNum>
-  <w:abstractNum w:abstractNumId="1">
+  <w:abstractNum w:abstractNumId="1" w15:restartNumberingAfterBreak="0">
     <w:nsid w:val="057C0588"/>
     <w:multiLevelType w:val="multilevel"/>
     <w:tmpl w:val="724436D2"/>
@@ -15112,7 +15303,7 @@
       </w:rPr>
     </w:lvl>
   </w:abstractNum>
-  <w:abstractNum w:abstractNumId="2">
+  <w:abstractNum w:abstractNumId="2" w15:restartNumberingAfterBreak="0">
     <w:nsid w:val="06116572"/>
     <w:multiLevelType w:val="hybridMultilevel"/>
     <w:tmpl w:val="B2AE3B56"/>
@@ -15201,7 +15392,7 @@
       </w:pPr>
     </w:lvl>
   </w:abstractNum>
-  <w:abstractNum w:abstractNumId="3">
+  <w:abstractNum w:abstractNumId="3" w15:restartNumberingAfterBreak="0">
     <w:nsid w:val="095B0A48"/>
     <w:multiLevelType w:val="multilevel"/>
     <w:tmpl w:val="226E27B2"/>
@@ -15350,7 +15541,119 @@
       </w:rPr>
     </w:lvl>
   </w:abstractNum>
-  <w:abstractNum w:abstractNumId="4">
+  <w:abstractNum w:abstractNumId="4" w15:restartNumberingAfterBreak="0">
+    <w:nsid w:val="0C1A0659"/>
+    <w:multiLevelType w:val="hybridMultilevel"/>
+    <w:tmpl w:val="23ACC878"/>
+    <w:lvl w:ilvl="0" w:tplc="61509936">
+      <w:numFmt w:val="bullet"/>
+      <w:lvlText w:val=""/>
+      <w:lvlJc w:val="left"/>
+      <w:pPr>
+        <w:ind w:left="720" w:hanging="360"/>
+      </w:pPr>
+      <w:rPr>
+        <w:rFonts w:ascii="Wingdings" w:eastAsia="Times New Roman" w:hAnsi="Wingdings" w:cs="Aharoni" w:hint="default"/>
+      </w:rPr>
+    </w:lvl>
+    <w:lvl w:ilvl="1" w:tplc="040C0003" w:tentative="1">
+      <w:start w:val="1"/>
+      <w:numFmt w:val="bullet"/>
+      <w:lvlText w:val="o"/>
+      <w:lvlJc w:val="left"/>
+      <w:pPr>
+        <w:ind w:left="1440" w:hanging="360"/>
+      </w:pPr>
+      <w:rPr>
+        <w:rFonts w:ascii="Courier New" w:hAnsi="Courier New" w:cs="Courier New" w:hint="default"/>
+      </w:rPr>
+    </w:lvl>
+    <w:lvl w:ilvl="2" w:tplc="040C0005" w:tentative="1">
+      <w:start w:val="1"/>
+      <w:numFmt w:val="bullet"/>
+      <w:lvlText w:val=""/>
+      <w:lvlJc w:val="left"/>
+      <w:pPr>
+        <w:ind w:left="2160" w:hanging="360"/>
+      </w:pPr>
+      <w:rPr>
+        <w:rFonts w:ascii="Wingdings" w:hAnsi="Wingdings" w:hint="default"/>
+      </w:rPr>
+    </w:lvl>
+    <w:lvl w:ilvl="3" w:tplc="040C0001" w:tentative="1">
+      <w:start w:val="1"/>
+      <w:numFmt w:val="bullet"/>
+      <w:lvlText w:val=""/>
+      <w:lvlJc w:val="left"/>
+      <w:pPr>
+        <w:ind w:left="2880" w:hanging="360"/>
+      </w:pPr>
+      <w:rPr>
+        <w:rFonts w:ascii="Symbol" w:hAnsi="Symbol" w:hint="default"/>
+      </w:rPr>
+    </w:lvl>
+    <w:lvl w:ilvl="4" w:tplc="040C0003" w:tentative="1">
+      <w:start w:val="1"/>
+      <w:numFmt w:val="bullet"/>
+      <w:lvlText w:val="o"/>
+      <w:lvlJc w:val="left"/>
+      <w:pPr>
+        <w:ind w:left="3600" w:hanging="360"/>
+      </w:pPr>
+      <w:rPr>
+        <w:rFonts w:ascii="Courier New" w:hAnsi="Courier New" w:cs="Courier New" w:hint="default"/>
+      </w:rPr>
+    </w:lvl>
+    <w:lvl w:ilvl="5" w:tplc="040C0005" w:tentative="1">
+      <w:start w:val="1"/>
+      <w:numFmt w:val="bullet"/>
+      <w:lvlText w:val=""/>
+      <w:lvlJc w:val="left"/>
+      <w:pPr>
+        <w:ind w:left="4320" w:hanging="360"/>
+      </w:pPr>
+      <w:rPr>
+        <w:rFonts w:ascii="Wingdings" w:hAnsi="Wingdings" w:hint="default"/>
+      </w:rPr>
+    </w:lvl>
+    <w:lvl w:ilvl="6" w:tplc="040C0001" w:tentative="1">
+      <w:start w:val="1"/>
+      <w:numFmt w:val="bullet"/>
+      <w:lvlText w:val=""/>
+      <w:lvlJc w:val="left"/>
+      <w:pPr>
+        <w:ind w:left="5040" w:hanging="360"/>
+      </w:pPr>
+      <w:rPr>
+        <w:rFonts w:ascii="Symbol" w:hAnsi="Symbol" w:hint="default"/>
+      </w:rPr>
+    </w:lvl>
+    <w:lvl w:ilvl="7" w:tplc="040C0003" w:tentative="1">
+      <w:start w:val="1"/>
+      <w:numFmt w:val="bullet"/>
+      <w:lvlText w:val="o"/>
+      <w:lvlJc w:val="left"/>
+      <w:pPr>
+        <w:ind w:left="5760" w:hanging="360"/>
+      </w:pPr>
+      <w:rPr>
+        <w:rFonts w:ascii="Courier New" w:hAnsi="Courier New" w:cs="Courier New" w:hint="default"/>
+      </w:rPr>
+    </w:lvl>
+    <w:lvl w:ilvl="8" w:tplc="040C0005" w:tentative="1">
+      <w:start w:val="1"/>
+      <w:numFmt w:val="bullet"/>
+      <w:lvlText w:val=""/>
+      <w:lvlJc w:val="left"/>
+      <w:pPr>
+        <w:ind w:left="6480" w:hanging="360"/>
+      </w:pPr>
+      <w:rPr>
+        <w:rFonts w:ascii="Wingdings" w:hAnsi="Wingdings" w:hint="default"/>
+      </w:rPr>
+    </w:lvl>
+  </w:abstractNum>
+  <w:abstractNum w:abstractNumId="5" w15:restartNumberingAfterBreak="0">
     <w:nsid w:val="0FEB54DE"/>
     <w:multiLevelType w:val="hybridMultilevel"/>
     <w:tmpl w:val="9912E904"/>
@@ -15462,7 +15765,7 @@
       </w:rPr>
     </w:lvl>
   </w:abstractNum>
-  <w:abstractNum w:abstractNumId="5">
+  <w:abstractNum w:abstractNumId="6" w15:restartNumberingAfterBreak="0">
     <w:nsid w:val="1023326F"/>
     <w:multiLevelType w:val="multilevel"/>
     <w:tmpl w:val="358A6D7E"/>
@@ -15611,7 +15914,7 @@
       </w:rPr>
     </w:lvl>
   </w:abstractNum>
-  <w:abstractNum w:abstractNumId="6">
+  <w:abstractNum w:abstractNumId="7" w15:restartNumberingAfterBreak="0">
     <w:nsid w:val="1A670666"/>
     <w:multiLevelType w:val="multilevel"/>
     <w:tmpl w:val="30323E06"/>
@@ -15756,7 +16059,7 @@
       </w:rPr>
     </w:lvl>
   </w:abstractNum>
-  <w:abstractNum w:abstractNumId="7">
+  <w:abstractNum w:abstractNumId="8" w15:restartNumberingAfterBreak="0">
     <w:nsid w:val="1B4A270C"/>
     <w:multiLevelType w:val="multilevel"/>
     <w:tmpl w:val="50B82034"/>
@@ -15905,7 +16208,7 @@
       </w:rPr>
     </w:lvl>
   </w:abstractNum>
-  <w:abstractNum w:abstractNumId="8">
+  <w:abstractNum w:abstractNumId="9" w15:restartNumberingAfterBreak="0">
     <w:nsid w:val="20FE66B0"/>
     <w:multiLevelType w:val="hybridMultilevel"/>
     <w:tmpl w:val="2708A17E"/>
@@ -15991,7 +16294,7 @@
       </w:pPr>
     </w:lvl>
   </w:abstractNum>
-  <w:abstractNum w:abstractNumId="9">
+  <w:abstractNum w:abstractNumId="10" w15:restartNumberingAfterBreak="0">
     <w:nsid w:val="30D87F04"/>
     <w:multiLevelType w:val="hybridMultilevel"/>
     <w:tmpl w:val="DEDC4018"/>
@@ -16082,7 +16385,7 @@
       </w:pPr>
     </w:lvl>
   </w:abstractNum>
-  <w:abstractNum w:abstractNumId="10">
+  <w:abstractNum w:abstractNumId="11" w15:restartNumberingAfterBreak="0">
     <w:nsid w:val="33E235BE"/>
     <w:multiLevelType w:val="multilevel"/>
     <w:tmpl w:val="D834E3B4"/>
@@ -16223,7 +16526,7 @@
       </w:rPr>
     </w:lvl>
   </w:abstractNum>
-  <w:abstractNum w:abstractNumId="11">
+  <w:abstractNum w:abstractNumId="12" w15:restartNumberingAfterBreak="0">
     <w:nsid w:val="396B1019"/>
     <w:multiLevelType w:val="multilevel"/>
     <w:tmpl w:val="64B634A4"/>
@@ -16372,7 +16675,7 @@
       </w:rPr>
     </w:lvl>
   </w:abstractNum>
-  <w:abstractNum w:abstractNumId="12">
+  <w:abstractNum w:abstractNumId="13" w15:restartNumberingAfterBreak="0">
     <w:nsid w:val="3D9E19C6"/>
     <w:multiLevelType w:val="multilevel"/>
     <w:tmpl w:val="60BC9BA2"/>
@@ -16514,7 +16817,7 @@
       </w:rPr>
     </w:lvl>
   </w:abstractNum>
-  <w:abstractNum w:abstractNumId="13">
+  <w:abstractNum w:abstractNumId="14" w15:restartNumberingAfterBreak="0">
     <w:nsid w:val="3E2A14F7"/>
     <w:multiLevelType w:val="hybridMultilevel"/>
     <w:tmpl w:val="31E46D6A"/>
@@ -16603,7 +16906,7 @@
       </w:pPr>
     </w:lvl>
   </w:abstractNum>
-  <w:abstractNum w:abstractNumId="14">
+  <w:abstractNum w:abstractNumId="15" w15:restartNumberingAfterBreak="0">
     <w:nsid w:val="4ACB13B3"/>
     <w:multiLevelType w:val="multilevel"/>
     <w:tmpl w:val="000E6D5A"/>
@@ -16748,7 +17051,7 @@
       </w:rPr>
     </w:lvl>
   </w:abstractNum>
-  <w:abstractNum w:abstractNumId="15">
+  <w:abstractNum w:abstractNumId="16" w15:restartNumberingAfterBreak="0">
     <w:nsid w:val="4C2870BD"/>
     <w:multiLevelType w:val="hybridMultilevel"/>
     <w:tmpl w:val="3ECEE71C"/>
@@ -16861,7 +17164,7 @@
       </w:rPr>
     </w:lvl>
   </w:abstractNum>
-  <w:abstractNum w:abstractNumId="16">
+  <w:abstractNum w:abstractNumId="17" w15:restartNumberingAfterBreak="0">
     <w:nsid w:val="4E332DBA"/>
     <w:multiLevelType w:val="hybridMultilevel"/>
     <w:tmpl w:val="7A7A0700"/>
@@ -16950,7 +17253,7 @@
       </w:pPr>
     </w:lvl>
   </w:abstractNum>
-  <w:abstractNum w:abstractNumId="17">
+  <w:abstractNum w:abstractNumId="18" w15:restartNumberingAfterBreak="0">
     <w:nsid w:val="52EB5A4C"/>
     <w:multiLevelType w:val="hybridMultilevel"/>
     <w:tmpl w:val="A968A7DE"/>
@@ -17039,7 +17342,7 @@
       </w:pPr>
     </w:lvl>
   </w:abstractNum>
-  <w:abstractNum w:abstractNumId="18">
+  <w:abstractNum w:abstractNumId="19" w15:restartNumberingAfterBreak="0">
     <w:nsid w:val="659261A3"/>
     <w:multiLevelType w:val="hybridMultilevel"/>
     <w:tmpl w:val="78583930"/>
@@ -17152,7 +17455,7 @@
       </w:rPr>
     </w:lvl>
   </w:abstractNum>
-  <w:abstractNum w:abstractNumId="19">
+  <w:abstractNum w:abstractNumId="20" w15:restartNumberingAfterBreak="0">
     <w:nsid w:val="69203E8E"/>
     <w:multiLevelType w:val="multilevel"/>
     <w:tmpl w:val="04EC4060"/>
@@ -17301,7 +17604,7 @@
       </w:rPr>
     </w:lvl>
   </w:abstractNum>
-  <w:abstractNum w:abstractNumId="20">
+  <w:abstractNum w:abstractNumId="21" w15:restartNumberingAfterBreak="0">
     <w:nsid w:val="74540974"/>
     <w:multiLevelType w:val="hybridMultilevel"/>
     <w:tmpl w:val="A548329E"/>
@@ -17414,7 +17717,7 @@
       </w:rPr>
     </w:lvl>
   </w:abstractNum>
-  <w:abstractNum w:abstractNumId="21">
+  <w:abstractNum w:abstractNumId="22" w15:restartNumberingAfterBreak="0">
     <w:nsid w:val="777466D9"/>
     <w:multiLevelType w:val="multilevel"/>
     <w:tmpl w:val="573053B2"/>
@@ -17564,7 +17867,7 @@
       </w:rPr>
     </w:lvl>
   </w:abstractNum>
-  <w:abstractNum w:abstractNumId="22">
+  <w:abstractNum w:abstractNumId="23" w15:restartNumberingAfterBreak="0">
     <w:nsid w:val="77C5227B"/>
     <w:multiLevelType w:val="multilevel"/>
     <w:tmpl w:val="FE686F96"/>
@@ -17713,7 +18016,7 @@
       </w:rPr>
     </w:lvl>
   </w:abstractNum>
-  <w:abstractNum w:abstractNumId="23">
+  <w:abstractNum w:abstractNumId="24" w15:restartNumberingAfterBreak="0">
     <w:nsid w:val="7DC83DBD"/>
     <w:multiLevelType w:val="hybridMultilevel"/>
     <w:tmpl w:val="7690DFD8"/>
@@ -17803,83 +18106,86 @@
     </w:lvl>
   </w:abstractNum>
   <w:num w:numId="1">
-    <w:abstractNumId w:val="10"/>
+    <w:abstractNumId w:val="11"/>
   </w:num>
   <w:num w:numId="2">
-    <w:abstractNumId w:val="6"/>
+    <w:abstractNumId w:val="7"/>
   </w:num>
   <w:num w:numId="3">
-    <w:abstractNumId w:val="14"/>
+    <w:abstractNumId w:val="15"/>
   </w:num>
   <w:num w:numId="4">
+    <w:abstractNumId w:val="9"/>
+  </w:num>
+  <w:num w:numId="5">
+    <w:abstractNumId w:val="12"/>
+  </w:num>
+  <w:num w:numId="6">
     <w:abstractNumId w:val="8"/>
   </w:num>
-  <w:num w:numId="5">
-    <w:abstractNumId w:val="11"/>
-  </w:num>
-  <w:num w:numId="6">
-    <w:abstractNumId w:val="7"/>
-  </w:num>
   <w:num w:numId="7">
-    <w:abstractNumId w:val="19"/>
+    <w:abstractNumId w:val="20"/>
   </w:num>
   <w:num w:numId="8">
-    <w:abstractNumId w:val="21"/>
+    <w:abstractNumId w:val="22"/>
   </w:num>
   <w:num w:numId="9">
     <w:abstractNumId w:val="3"/>
   </w:num>
   <w:num w:numId="10">
-    <w:abstractNumId w:val="5"/>
+    <w:abstractNumId w:val="6"/>
   </w:num>
   <w:num w:numId="11">
-    <w:abstractNumId w:val="22"/>
+    <w:abstractNumId w:val="23"/>
   </w:num>
   <w:num w:numId="12">
-    <w:abstractNumId w:val="12"/>
+    <w:abstractNumId w:val="13"/>
   </w:num>
   <w:num w:numId="13">
-    <w:abstractNumId w:val="20"/>
+    <w:abstractNumId w:val="21"/>
   </w:num>
   <w:num w:numId="14">
     <w:abstractNumId w:val="1"/>
   </w:num>
   <w:num w:numId="15">
-    <w:abstractNumId w:val="4"/>
+    <w:abstractNumId w:val="5"/>
   </w:num>
   <w:num w:numId="16">
     <w:abstractNumId w:val="0"/>
   </w:num>
   <w:num w:numId="17">
-    <w:abstractNumId w:val="23"/>
+    <w:abstractNumId w:val="24"/>
   </w:num>
   <w:num w:numId="18">
-    <w:abstractNumId w:val="13"/>
+    <w:abstractNumId w:val="14"/>
   </w:num>
   <w:num w:numId="19">
-    <w:abstractNumId w:val="15"/>
+    <w:abstractNumId w:val="16"/>
   </w:num>
   <w:num w:numId="20">
-    <w:abstractNumId w:val="9"/>
+    <w:abstractNumId w:val="10"/>
   </w:num>
   <w:num w:numId="21">
-    <w:abstractNumId w:val="17"/>
+    <w:abstractNumId w:val="18"/>
   </w:num>
   <w:num w:numId="22">
-    <w:abstractNumId w:val="18"/>
+    <w:abstractNumId w:val="19"/>
   </w:num>
   <w:num w:numId="23">
-    <w:abstractNumId w:val="16"/>
+    <w:abstractNumId w:val="17"/>
   </w:num>
   <w:num w:numId="24">
     <w:abstractNumId w:val="2"/>
+  </w:num>
+  <w:num w:numId="25">
+    <w:abstractNumId w:val="4"/>
   </w:num>
   <w:numIdMacAtCleanup w:val="21"/>
 </w:numbering>
 </file>
 
 <file path=word/styles.xml><?xml version="1.0" encoding="utf-8"?>
-<w:styles xmlns:mc="http://schemas.openxmlformats.org/markup-compatibility/2006" xmlns:r="http://schemas.openxmlformats.org/officeDocument/2006/relationships" xmlns:w="http://schemas.openxmlformats.org/wordprocessingml/2006/main" xmlns:w14="http://schemas.microsoft.com/office/word/2010/wordml" mc:Ignorable="w14">
+<w:styles xmlns:mc="http://schemas.openxmlformats.org/markup-compatibility/2006" xmlns:r="http://schemas.openxmlformats.org/officeDocument/2006/relationships" xmlns:w="http://schemas.openxmlformats.org/wordprocessingml/2006/main" xmlns:w14="http://schemas.microsoft.com/office/word/2010/wordml" xmlns:w15="http://schemas.microsoft.com/office/word/2012/wordml" xmlns:w16cex="http://schemas.microsoft.com/office/word/2018/wordml/cex" xmlns:w16cid="http://schemas.microsoft.com/office/word/2016/wordml/cid" xmlns:w16="http://schemas.microsoft.com/office/word/2018/wordml" xmlns:w16se="http://schemas.microsoft.com/office/word/2015/wordml/symex" mc:Ignorable="w14 w15 w16se w16cid w16 w16cex">
   <w:docDefaults>
     <w:rPrDefault>
       <w:rPr>
@@ -17895,144 +18201,383 @@
       </w:pPr>
     </w:pPrDefault>
   </w:docDefaults>
-  <w:latentStyles w:defLockedState="0" w:defUIPriority="99" w:defSemiHidden="1" w:defUnhideWhenUsed="1" w:defQFormat="0" w:count="267">
-    <w:lsdException w:name="Normal" w:semiHidden="0" w:uiPriority="0" w:unhideWhenUsed="0" w:qFormat="1"/>
-    <w:lsdException w:name="heading 1" w:semiHidden="0" w:uiPriority="9" w:unhideWhenUsed="0" w:qFormat="1"/>
-    <w:lsdException w:name="heading 2" w:uiPriority="9" w:qFormat="1"/>
-    <w:lsdException w:name="heading 3" w:uiPriority="9" w:qFormat="1"/>
-    <w:lsdException w:name="heading 4" w:uiPriority="9" w:qFormat="1"/>
-    <w:lsdException w:name="heading 5" w:uiPriority="9" w:qFormat="1"/>
-    <w:lsdException w:name="heading 6" w:uiPriority="9" w:qFormat="1"/>
-    <w:lsdException w:name="heading 7" w:uiPriority="9" w:qFormat="1"/>
-    <w:lsdException w:name="heading 8" w:uiPriority="9" w:qFormat="1"/>
-    <w:lsdException w:name="heading 9" w:uiPriority="9" w:qFormat="1"/>
-    <w:lsdException w:name="toc 1" w:uiPriority="39"/>
-    <w:lsdException w:name="toc 2" w:uiPriority="39"/>
-    <w:lsdException w:name="toc 3" w:uiPriority="39"/>
-    <w:lsdException w:name="toc 4" w:uiPriority="39"/>
-    <w:lsdException w:name="toc 5" w:uiPriority="39"/>
-    <w:lsdException w:name="toc 6" w:uiPriority="39"/>
-    <w:lsdException w:name="toc 7" w:uiPriority="39"/>
-    <w:lsdException w:name="toc 8" w:uiPriority="39"/>
-    <w:lsdException w:name="toc 9" w:uiPriority="39"/>
-    <w:lsdException w:name="caption" w:uiPriority="35" w:qFormat="1"/>
-    <w:lsdException w:name="Title" w:semiHidden="0" w:uiPriority="10" w:unhideWhenUsed="0" w:qFormat="1"/>
-    <w:lsdException w:name="Default Paragraph Font" w:uiPriority="1"/>
-    <w:lsdException w:name="Subtitle" w:semiHidden="0" w:uiPriority="11" w:unhideWhenUsed="0" w:qFormat="1"/>
-    <w:lsdException w:name="Strong" w:semiHidden="0" w:uiPriority="22" w:unhideWhenUsed="0" w:qFormat="1"/>
-    <w:lsdException w:name="Emphasis" w:semiHidden="0" w:uiPriority="20" w:unhideWhenUsed="0" w:qFormat="1"/>
-    <w:lsdException w:name="Table Grid" w:semiHidden="0" w:uiPriority="39" w:unhideWhenUsed="0"/>
-    <w:lsdException w:name="Placeholder Text" w:unhideWhenUsed="0"/>
-    <w:lsdException w:name="No Spacing" w:semiHidden="0" w:uiPriority="1" w:unhideWhenUsed="0" w:qFormat="1"/>
-    <w:lsdException w:name="Light Shading" w:semiHidden="0" w:uiPriority="60" w:unhideWhenUsed="0"/>
-    <w:lsdException w:name="Light List" w:semiHidden="0" w:uiPriority="61" w:unhideWhenUsed="0"/>
-    <w:lsdException w:name="Light Grid" w:semiHidden="0" w:uiPriority="62" w:unhideWhenUsed="0"/>
-    <w:lsdException w:name="Medium Shading 1" w:semiHidden="0" w:uiPriority="63" w:unhideWhenUsed="0"/>
-    <w:lsdException w:name="Medium Shading 2" w:semiHidden="0" w:uiPriority="64" w:unhideWhenUsed="0"/>
-    <w:lsdException w:name="Medium List 1" w:semiHidden="0" w:uiPriority="65" w:unhideWhenUsed="0"/>
-    <w:lsdException w:name="Medium List 2" w:semiHidden="0" w:uiPriority="66" w:unhideWhenUsed="0"/>
-    <w:lsdException w:name="Medium Grid 1" w:semiHidden="0" w:uiPriority="67" w:unhideWhenUsed="0"/>
-    <w:lsdException w:name="Medium Grid 2" w:semiHidden="0" w:uiPriority="68" w:unhideWhenUsed="0"/>
-    <w:lsdException w:name="Medium Grid 3" w:semiHidden="0" w:uiPriority="69" w:unhideWhenUsed="0"/>
-    <w:lsdException w:name="Dark List" w:semiHidden="0" w:uiPriority="70" w:unhideWhenUsed="0"/>
-    <w:lsdException w:name="Colorful Shading" w:semiHidden="0" w:uiPriority="71" w:unhideWhenUsed="0"/>
-    <w:lsdException w:name="Colorful List" w:semiHidden="0" w:uiPriority="72" w:unhideWhenUsed="0"/>
-    <w:lsdException w:name="Colorful Grid" w:semiHidden="0" w:uiPriority="73" w:unhideWhenUsed="0"/>
-    <w:lsdException w:name="Light Shading Accent 1" w:semiHidden="0" w:uiPriority="60" w:unhideWhenUsed="0"/>
-    <w:lsdException w:name="Light List Accent 1" w:semiHidden="0" w:uiPriority="61" w:unhideWhenUsed="0"/>
-    <w:lsdException w:name="Light Grid Accent 1" w:semiHidden="0" w:uiPriority="62" w:unhideWhenUsed="0"/>
-    <w:lsdException w:name="Medium Shading 1 Accent 1" w:semiHidden="0" w:uiPriority="63" w:unhideWhenUsed="0"/>
-    <w:lsdException w:name="Medium Shading 2 Accent 1" w:semiHidden="0" w:uiPriority="64" w:unhideWhenUsed="0"/>
-    <w:lsdException w:name="Medium List 1 Accent 1" w:semiHidden="0" w:uiPriority="65" w:unhideWhenUsed="0"/>
-    <w:lsdException w:name="Revision" w:unhideWhenUsed="0"/>
-    <w:lsdException w:name="List Paragraph" w:semiHidden="0" w:uiPriority="34" w:unhideWhenUsed="0" w:qFormat="1"/>
-    <w:lsdException w:name="Quote" w:semiHidden="0" w:uiPriority="29" w:unhideWhenUsed="0" w:qFormat="1"/>
-    <w:lsdException w:name="Intense Quote" w:semiHidden="0" w:uiPriority="30" w:unhideWhenUsed="0" w:qFormat="1"/>
-    <w:lsdException w:name="Medium List 2 Accent 1" w:semiHidden="0" w:uiPriority="66" w:unhideWhenUsed="0"/>
-    <w:lsdException w:name="Medium Grid 1 Accent 1" w:semiHidden="0" w:uiPriority="67" w:unhideWhenUsed="0"/>
-    <w:lsdException w:name="Medium Grid 2 Accent 1" w:semiHidden="0" w:uiPriority="68" w:unhideWhenUsed="0"/>
-    <w:lsdException w:name="Medium Grid 3 Accent 1" w:semiHidden="0" w:uiPriority="69" w:unhideWhenUsed="0"/>
-    <w:lsdException w:name="Dark List Accent 1" w:semiHidden="0" w:uiPriority="70" w:unhideWhenUsed="0"/>
-    <w:lsdException w:name="Colorful Shading Accent 1" w:semiHidden="0" w:uiPriority="71" w:unhideWhenUsed="0"/>
-    <w:lsdException w:name="Colorful List Accent 1" w:semiHidden="0" w:uiPriority="72" w:unhideWhenUsed="0"/>
-    <w:lsdException w:name="Colorful Grid Accent 1" w:semiHidden="0" w:uiPriority="73" w:unhideWhenUsed="0"/>
-    <w:lsdException w:name="Light Shading Accent 2" w:semiHidden="0" w:uiPriority="60" w:unhideWhenUsed="0"/>
-    <w:lsdException w:name="Light List Accent 2" w:semiHidden="0" w:uiPriority="61" w:unhideWhenUsed="0"/>
-    <w:lsdException w:name="Light Grid Accent 2" w:semiHidden="0" w:uiPriority="62" w:unhideWhenUsed="0"/>
-    <w:lsdException w:name="Medium Shading 1 Accent 2" w:semiHidden="0" w:uiPriority="63" w:unhideWhenUsed="0"/>
-    <w:lsdException w:name="Medium Shading 2 Accent 2" w:semiHidden="0" w:uiPriority="64" w:unhideWhenUsed="0"/>
-    <w:lsdException w:name="Medium List 1 Accent 2" w:semiHidden="0" w:uiPriority="65" w:unhideWhenUsed="0"/>
-    <w:lsdException w:name="Medium List 2 Accent 2" w:semiHidden="0" w:uiPriority="66" w:unhideWhenUsed="0"/>
-    <w:lsdException w:name="Medium Grid 1 Accent 2" w:semiHidden="0" w:uiPriority="67" w:unhideWhenUsed="0"/>
-    <w:lsdException w:name="Medium Grid 2 Accent 2" w:semiHidden="0" w:uiPriority="68" w:unhideWhenUsed="0"/>
-    <w:lsdException w:name="Medium Grid 3 Accent 2" w:semiHidden="0" w:uiPriority="69" w:unhideWhenUsed="0"/>
-    <w:lsdException w:name="Dark List Accent 2" w:semiHidden="0" w:uiPriority="70" w:unhideWhenUsed="0"/>
-    <w:lsdException w:name="Colorful Shading Accent 2" w:semiHidden="0" w:uiPriority="71" w:unhideWhenUsed="0"/>
-    <w:lsdException w:name="Colorful List Accent 2" w:semiHidden="0" w:uiPriority="72" w:unhideWhenUsed="0"/>
-    <w:lsdException w:name="Colorful Grid Accent 2" w:semiHidden="0" w:uiPriority="73" w:unhideWhenUsed="0"/>
-    <w:lsdException w:name="Light Shading Accent 3" w:semiHidden="0" w:uiPriority="60" w:unhideWhenUsed="0"/>
-    <w:lsdException w:name="Light List Accent 3" w:semiHidden="0" w:uiPriority="61" w:unhideWhenUsed="0"/>
-    <w:lsdException w:name="Light Grid Accent 3" w:semiHidden="0" w:uiPriority="62" w:unhideWhenUsed="0"/>
-    <w:lsdException w:name="Medium Shading 1 Accent 3" w:semiHidden="0" w:uiPriority="63" w:unhideWhenUsed="0"/>
-    <w:lsdException w:name="Medium Shading 2 Accent 3" w:semiHidden="0" w:uiPriority="64" w:unhideWhenUsed="0"/>
-    <w:lsdException w:name="Medium List 1 Accent 3" w:semiHidden="0" w:uiPriority="65" w:unhideWhenUsed="0"/>
-    <w:lsdException w:name="Medium List 2 Accent 3" w:semiHidden="0" w:uiPriority="66" w:unhideWhenUsed="0"/>
-    <w:lsdException w:name="Medium Grid 1 Accent 3" w:semiHidden="0" w:uiPriority="67" w:unhideWhenUsed="0"/>
-    <w:lsdException w:name="Medium Grid 2 Accent 3" w:semiHidden="0" w:uiPriority="68" w:unhideWhenUsed="0"/>
-    <w:lsdException w:name="Medium Grid 3 Accent 3" w:semiHidden="0" w:uiPriority="69" w:unhideWhenUsed="0"/>
-    <w:lsdException w:name="Dark List Accent 3" w:semiHidden="0" w:uiPriority="70" w:unhideWhenUsed="0"/>
-    <w:lsdException w:name="Colorful Shading Accent 3" w:semiHidden="0" w:uiPriority="71" w:unhideWhenUsed="0"/>
-    <w:lsdException w:name="Colorful List Accent 3" w:semiHidden="0" w:uiPriority="72" w:unhideWhenUsed="0"/>
-    <w:lsdException w:name="Colorful Grid Accent 3" w:semiHidden="0" w:uiPriority="73" w:unhideWhenUsed="0"/>
-    <w:lsdException w:name="Light Shading Accent 4" w:semiHidden="0" w:uiPriority="60" w:unhideWhenUsed="0"/>
-    <w:lsdException w:name="Light List Accent 4" w:semiHidden="0" w:uiPriority="61" w:unhideWhenUsed="0"/>
-    <w:lsdException w:name="Light Grid Accent 4" w:semiHidden="0" w:uiPriority="62" w:unhideWhenUsed="0"/>
-    <w:lsdException w:name="Medium Shading 1 Accent 4" w:semiHidden="0" w:uiPriority="63" w:unhideWhenUsed="0"/>
-    <w:lsdException w:name="Medium Shading 2 Accent 4" w:semiHidden="0" w:uiPriority="64" w:unhideWhenUsed="0"/>
-    <w:lsdException w:name="Medium List 1 Accent 4" w:semiHidden="0" w:uiPriority="65" w:unhideWhenUsed="0"/>
-    <w:lsdException w:name="Medium List 2 Accent 4" w:semiHidden="0" w:uiPriority="66" w:unhideWhenUsed="0"/>
-    <w:lsdException w:name="Medium Grid 1 Accent 4" w:semiHidden="0" w:uiPriority="67" w:unhideWhenUsed="0"/>
-    <w:lsdException w:name="Medium Grid 2 Accent 4" w:semiHidden="0" w:uiPriority="68" w:unhideWhenUsed="0"/>
-    <w:lsdException w:name="Medium Grid 3 Accent 4" w:semiHidden="0" w:uiPriority="69" w:unhideWhenUsed="0"/>
-    <w:lsdException w:name="Dark List Accent 4" w:semiHidden="0" w:uiPriority="70" w:unhideWhenUsed="0"/>
-    <w:lsdException w:name="Colorful Shading Accent 4" w:semiHidden="0" w:uiPriority="71" w:unhideWhenUsed="0"/>
-    <w:lsdException w:name="Colorful List Accent 4" w:semiHidden="0" w:uiPriority="72" w:unhideWhenUsed="0"/>
-    <w:lsdException w:name="Colorful Grid Accent 4" w:semiHidden="0" w:uiPriority="73" w:unhideWhenUsed="0"/>
-    <w:lsdException w:name="Light Shading Accent 5" w:semiHidden="0" w:uiPriority="60" w:unhideWhenUsed="0"/>
-    <w:lsdException w:name="Light List Accent 5" w:semiHidden="0" w:uiPriority="61" w:unhideWhenUsed="0"/>
-    <w:lsdException w:name="Light Grid Accent 5" w:semiHidden="0" w:uiPriority="62" w:unhideWhenUsed="0"/>
-    <w:lsdException w:name="Medium Shading 1 Accent 5" w:semiHidden="0" w:uiPriority="63" w:unhideWhenUsed="0"/>
-    <w:lsdException w:name="Medium Shading 2 Accent 5" w:semiHidden="0" w:uiPriority="64" w:unhideWhenUsed="0"/>
-    <w:lsdException w:name="Medium List 1 Accent 5" w:semiHidden="0" w:uiPriority="65" w:unhideWhenUsed="0"/>
-    <w:lsdException w:name="Medium List 2 Accent 5" w:semiHidden="0" w:uiPriority="66" w:unhideWhenUsed="0"/>
-    <w:lsdException w:name="Medium Grid 1 Accent 5" w:semiHidden="0" w:uiPriority="67" w:unhideWhenUsed="0"/>
-    <w:lsdException w:name="Medium Grid 2 Accent 5" w:semiHidden="0" w:uiPriority="68" w:unhideWhenUsed="0"/>
-    <w:lsdException w:name="Medium Grid 3 Accent 5" w:semiHidden="0" w:uiPriority="69" w:unhideWhenUsed="0"/>
-    <w:lsdException w:name="Dark List Accent 5" w:semiHidden="0" w:uiPriority="70" w:unhideWhenUsed="0"/>
-    <w:lsdException w:name="Colorful Shading Accent 5" w:semiHidden="0" w:uiPriority="71" w:unhideWhenUsed="0"/>
-    <w:lsdException w:name="Colorful List Accent 5" w:semiHidden="0" w:uiPriority="72" w:unhideWhenUsed="0"/>
-    <w:lsdException w:name="Colorful Grid Accent 5" w:semiHidden="0" w:uiPriority="73" w:unhideWhenUsed="0"/>
-    <w:lsdException w:name="Light Shading Accent 6" w:semiHidden="0" w:uiPriority="60" w:unhideWhenUsed="0"/>
-    <w:lsdException w:name="Light List Accent 6" w:semiHidden="0" w:uiPriority="61" w:unhideWhenUsed="0"/>
-    <w:lsdException w:name="Light Grid Accent 6" w:semiHidden="0" w:uiPriority="62" w:unhideWhenUsed="0"/>
-    <w:lsdException w:name="Medium Shading 1 Accent 6" w:semiHidden="0" w:uiPriority="63" w:unhideWhenUsed="0"/>
-    <w:lsdException w:name="Medium Shading 2 Accent 6" w:semiHidden="0" w:uiPriority="64" w:unhideWhenUsed="0"/>
-    <w:lsdException w:name="Medium List 1 Accent 6" w:semiHidden="0" w:uiPriority="65" w:unhideWhenUsed="0"/>
-    <w:lsdException w:name="Medium List 2 Accent 6" w:semiHidden="0" w:uiPriority="66" w:unhideWhenUsed="0"/>
-    <w:lsdException w:name="Medium Grid 1 Accent 6" w:semiHidden="0" w:uiPriority="67" w:unhideWhenUsed="0"/>
-    <w:lsdException w:name="Medium Grid 2 Accent 6" w:semiHidden="0" w:uiPriority="68" w:unhideWhenUsed="0"/>
-    <w:lsdException w:name="Medium Grid 3 Accent 6" w:semiHidden="0" w:uiPriority="69" w:unhideWhenUsed="0"/>
-    <w:lsdException w:name="Dark List Accent 6" w:semiHidden="0" w:uiPriority="70" w:unhideWhenUsed="0"/>
-    <w:lsdException w:name="Colorful Shading Accent 6" w:semiHidden="0" w:uiPriority="71" w:unhideWhenUsed="0"/>
-    <w:lsdException w:name="Colorful List Accent 6" w:semiHidden="0" w:uiPriority="72" w:unhideWhenUsed="0"/>
-    <w:lsdException w:name="Colorful Grid Accent 6" w:semiHidden="0" w:uiPriority="73" w:unhideWhenUsed="0"/>
-    <w:lsdException w:name="Subtle Emphasis" w:semiHidden="0" w:uiPriority="19" w:unhideWhenUsed="0" w:qFormat="1"/>
-    <w:lsdException w:name="Intense Emphasis" w:semiHidden="0" w:uiPriority="21" w:unhideWhenUsed="0" w:qFormat="1"/>
-    <w:lsdException w:name="Subtle Reference" w:semiHidden="0" w:uiPriority="31" w:unhideWhenUsed="0" w:qFormat="1"/>
-    <w:lsdException w:name="Intense Reference" w:semiHidden="0" w:uiPriority="32" w:unhideWhenUsed="0" w:qFormat="1"/>
-    <w:lsdException w:name="Book Title" w:semiHidden="0" w:uiPriority="33" w:unhideWhenUsed="0" w:qFormat="1"/>
-    <w:lsdException w:name="Bibliography" w:uiPriority="37"/>
-    <w:lsdException w:name="TOC Heading" w:uiPriority="39" w:qFormat="1"/>
+  <w:latentStyles w:defLockedState="0" w:defUIPriority="99" w:defSemiHidden="0" w:defUnhideWhenUsed="0" w:defQFormat="0" w:count="376">
+    <w:lsdException w:name="Normal" w:uiPriority="0" w:qFormat="1"/>
+    <w:lsdException w:name="heading 1" w:uiPriority="9" w:qFormat="1"/>
+    <w:lsdException w:name="heading 2" w:semiHidden="1" w:uiPriority="9" w:unhideWhenUsed="1" w:qFormat="1"/>
+    <w:lsdException w:name="heading 3" w:semiHidden="1" w:uiPriority="9" w:unhideWhenUsed="1" w:qFormat="1"/>
+    <w:lsdException w:name="heading 4" w:semiHidden="1" w:uiPriority="9" w:unhideWhenUsed="1" w:qFormat="1"/>
+    <w:lsdException w:name="heading 5" w:semiHidden="1" w:uiPriority="9" w:unhideWhenUsed="1" w:qFormat="1"/>
+    <w:lsdException w:name="heading 6" w:semiHidden="1" w:uiPriority="9" w:unhideWhenUsed="1" w:qFormat="1"/>
+    <w:lsdException w:name="heading 7" w:semiHidden="1" w:uiPriority="9" w:unhideWhenUsed="1" w:qFormat="1"/>
+    <w:lsdException w:name="heading 8" w:semiHidden="1" w:uiPriority="9" w:unhideWhenUsed="1" w:qFormat="1"/>
+    <w:lsdException w:name="heading 9" w:semiHidden="1" w:uiPriority="9" w:unhideWhenUsed="1" w:qFormat="1"/>
+    <w:lsdException w:name="index 1" w:semiHidden="1" w:unhideWhenUsed="1"/>
+    <w:lsdException w:name="index 2" w:semiHidden="1" w:unhideWhenUsed="1"/>
+    <w:lsdException w:name="index 3" w:semiHidden="1" w:unhideWhenUsed="1"/>
+    <w:lsdException w:name="index 4" w:semiHidden="1" w:unhideWhenUsed="1"/>
+    <w:lsdException w:name="index 5" w:semiHidden="1" w:unhideWhenUsed="1"/>
+    <w:lsdException w:name="index 6" w:semiHidden="1" w:unhideWhenUsed="1"/>
+    <w:lsdException w:name="index 7" w:semiHidden="1" w:unhideWhenUsed="1"/>
+    <w:lsdException w:name="index 8" w:semiHidden="1" w:unhideWhenUsed="1"/>
+    <w:lsdException w:name="index 9" w:semiHidden="1" w:unhideWhenUsed="1"/>
+    <w:lsdException w:name="toc 1" w:semiHidden="1" w:uiPriority="39" w:unhideWhenUsed="1"/>
+    <w:lsdException w:name="toc 2" w:semiHidden="1" w:uiPriority="39" w:unhideWhenUsed="1"/>
+    <w:lsdException w:name="toc 3" w:semiHidden="1" w:uiPriority="39" w:unhideWhenUsed="1"/>
+    <w:lsdException w:name="toc 4" w:semiHidden="1" w:uiPriority="39" w:unhideWhenUsed="1"/>
+    <w:lsdException w:name="toc 5" w:semiHidden="1" w:uiPriority="39" w:unhideWhenUsed="1"/>
+    <w:lsdException w:name="toc 6" w:semiHidden="1" w:uiPriority="39" w:unhideWhenUsed="1"/>
+    <w:lsdException w:name="toc 7" w:semiHidden="1" w:uiPriority="39" w:unhideWhenUsed="1"/>
+    <w:lsdException w:name="toc 8" w:semiHidden="1" w:uiPriority="39" w:unhideWhenUsed="1"/>
+    <w:lsdException w:name="toc 9" w:semiHidden="1" w:uiPriority="39" w:unhideWhenUsed="1"/>
+    <w:lsdException w:name="Normal Indent" w:semiHidden="1" w:unhideWhenUsed="1"/>
+    <w:lsdException w:name="footnote text" w:semiHidden="1" w:unhideWhenUsed="1"/>
+    <w:lsdException w:name="annotation text" w:semiHidden="1" w:unhideWhenUsed="1"/>
+    <w:lsdException w:name="header" w:semiHidden="1" w:unhideWhenUsed="1"/>
+    <w:lsdException w:name="footer" w:semiHidden="1" w:unhideWhenUsed="1"/>
+    <w:lsdException w:name="index heading" w:semiHidden="1" w:unhideWhenUsed="1"/>
+    <w:lsdException w:name="caption" w:semiHidden="1" w:uiPriority="35" w:unhideWhenUsed="1" w:qFormat="1"/>
+    <w:lsdException w:name="table of figures" w:semiHidden="1" w:unhideWhenUsed="1"/>
+    <w:lsdException w:name="envelope address" w:semiHidden="1" w:unhideWhenUsed="1"/>
+    <w:lsdException w:name="envelope return" w:semiHidden="1" w:unhideWhenUsed="1"/>
+    <w:lsdException w:name="footnote reference" w:semiHidden="1" w:unhideWhenUsed="1"/>
+    <w:lsdException w:name="annotation reference" w:semiHidden="1" w:unhideWhenUsed="1"/>
+    <w:lsdException w:name="line number" w:semiHidden="1" w:unhideWhenUsed="1"/>
+    <w:lsdException w:name="page number" w:semiHidden="1" w:unhideWhenUsed="1"/>
+    <w:lsdException w:name="endnote reference" w:semiHidden="1" w:unhideWhenUsed="1"/>
+    <w:lsdException w:name="endnote text" w:semiHidden="1" w:unhideWhenUsed="1"/>
+    <w:lsdException w:name="table of authorities" w:semiHidden="1" w:unhideWhenUsed="1"/>
+    <w:lsdException w:name="macro" w:semiHidden="1" w:unhideWhenUsed="1"/>
+    <w:lsdException w:name="toa heading" w:semiHidden="1" w:unhideWhenUsed="1"/>
+    <w:lsdException w:name="List" w:semiHidden="1" w:unhideWhenUsed="1"/>
+    <w:lsdException w:name="List Bullet" w:semiHidden="1" w:unhideWhenUsed="1"/>
+    <w:lsdException w:name="List Number" w:semiHidden="1" w:unhideWhenUsed="1"/>
+    <w:lsdException w:name="List 2" w:semiHidden="1" w:unhideWhenUsed="1"/>
+    <w:lsdException w:name="List 3" w:semiHidden="1" w:unhideWhenUsed="1"/>
+    <w:lsdException w:name="List 4" w:semiHidden="1" w:unhideWhenUsed="1"/>
+    <w:lsdException w:name="List 5" w:semiHidden="1" w:unhideWhenUsed="1"/>
+    <w:lsdException w:name="List Bullet 2" w:semiHidden="1" w:unhideWhenUsed="1"/>
+    <w:lsdException w:name="List Bullet 3" w:semiHidden="1" w:unhideWhenUsed="1"/>
+    <w:lsdException w:name="List Bullet 4" w:semiHidden="1" w:unhideWhenUsed="1"/>
+    <w:lsdException w:name="List Bullet 5" w:semiHidden="1" w:unhideWhenUsed="1"/>
+    <w:lsdException w:name="List Number 2" w:semiHidden="1" w:unhideWhenUsed="1"/>
+    <w:lsdException w:name="List Number 3" w:semiHidden="1" w:unhideWhenUsed="1"/>
+    <w:lsdException w:name="List Number 4" w:semiHidden="1" w:unhideWhenUsed="1"/>
+    <w:lsdException w:name="List Number 5" w:semiHidden="1" w:unhideWhenUsed="1"/>
+    <w:lsdException w:name="Title" w:uiPriority="10" w:qFormat="1"/>
+    <w:lsdException w:name="Closing" w:semiHidden="1" w:unhideWhenUsed="1"/>
+    <w:lsdException w:name="Signature" w:semiHidden="1" w:unhideWhenUsed="1"/>
+    <w:lsdException w:name="Default Paragraph Font" w:semiHidden="1" w:uiPriority="1" w:unhideWhenUsed="1"/>
+    <w:lsdException w:name="Body Text" w:semiHidden="1" w:unhideWhenUsed="1"/>
+    <w:lsdException w:name="Body Text Indent" w:semiHidden="1" w:unhideWhenUsed="1"/>
+    <w:lsdException w:name="List Continue" w:semiHidden="1" w:unhideWhenUsed="1"/>
+    <w:lsdException w:name="List Continue 2" w:semiHidden="1" w:unhideWhenUsed="1"/>
+    <w:lsdException w:name="List Continue 3" w:semiHidden="1" w:unhideWhenUsed="1"/>
+    <w:lsdException w:name="List Continue 4" w:semiHidden="1" w:unhideWhenUsed="1"/>
+    <w:lsdException w:name="List Continue 5" w:semiHidden="1" w:unhideWhenUsed="1"/>
+    <w:lsdException w:name="Message Header" w:semiHidden="1" w:unhideWhenUsed="1"/>
+    <w:lsdException w:name="Subtitle" w:uiPriority="11" w:qFormat="1"/>
+    <w:lsdException w:name="Salutation" w:semiHidden="1" w:unhideWhenUsed="1"/>
+    <w:lsdException w:name="Date" w:semiHidden="1" w:unhideWhenUsed="1"/>
+    <w:lsdException w:name="Body Text First Indent" w:semiHidden="1" w:unhideWhenUsed="1"/>
+    <w:lsdException w:name="Body Text First Indent 2" w:semiHidden="1" w:unhideWhenUsed="1"/>
+    <w:lsdException w:name="Note Heading" w:semiHidden="1" w:unhideWhenUsed="1"/>
+    <w:lsdException w:name="Body Text 2" w:semiHidden="1" w:unhideWhenUsed="1"/>
+    <w:lsdException w:name="Body Text 3" w:semiHidden="1" w:unhideWhenUsed="1"/>
+    <w:lsdException w:name="Body Text Indent 2" w:semiHidden="1" w:unhideWhenUsed="1"/>
+    <w:lsdException w:name="Body Text Indent 3" w:semiHidden="1" w:unhideWhenUsed="1"/>
+    <w:lsdException w:name="Block Text" w:semiHidden="1" w:unhideWhenUsed="1"/>
+    <w:lsdException w:name="Hyperlink" w:semiHidden="1" w:unhideWhenUsed="1"/>
+    <w:lsdException w:name="FollowedHyperlink" w:semiHidden="1" w:unhideWhenUsed="1"/>
+    <w:lsdException w:name="Strong" w:uiPriority="22" w:qFormat="1"/>
+    <w:lsdException w:name="Emphasis" w:uiPriority="20" w:qFormat="1"/>
+    <w:lsdException w:name="Document Map" w:semiHidden="1" w:unhideWhenUsed="1"/>
+    <w:lsdException w:name="Plain Text" w:semiHidden="1" w:unhideWhenUsed="1"/>
+    <w:lsdException w:name="E-mail Signature" w:semiHidden="1" w:unhideWhenUsed="1"/>
+    <w:lsdException w:name="HTML Top of Form" w:semiHidden="1" w:unhideWhenUsed="1"/>
+    <w:lsdException w:name="HTML Bottom of Form" w:semiHidden="1" w:unhideWhenUsed="1"/>
+    <w:lsdException w:name="Normal (Web)" w:semiHidden="1" w:unhideWhenUsed="1"/>
+    <w:lsdException w:name="HTML Acronym" w:semiHidden="1" w:unhideWhenUsed="1"/>
+    <w:lsdException w:name="HTML Address" w:semiHidden="1" w:unhideWhenUsed="1"/>
+    <w:lsdException w:name="HTML Cite" w:semiHidden="1" w:unhideWhenUsed="1"/>
+    <w:lsdException w:name="HTML Code" w:semiHidden="1" w:unhideWhenUsed="1"/>
+    <w:lsdException w:name="HTML Definition" w:semiHidden="1" w:unhideWhenUsed="1"/>
+    <w:lsdException w:name="HTML Keyboard" w:semiHidden="1" w:unhideWhenUsed="1"/>
+    <w:lsdException w:name="HTML Preformatted" w:semiHidden="1" w:unhideWhenUsed="1"/>
+    <w:lsdException w:name="HTML Sample" w:semiHidden="1" w:unhideWhenUsed="1"/>
+    <w:lsdException w:name="HTML Typewriter" w:semiHidden="1" w:unhideWhenUsed="1"/>
+    <w:lsdException w:name="HTML Variable" w:semiHidden="1" w:unhideWhenUsed="1"/>
+    <w:lsdException w:name="Normal Table" w:semiHidden="1" w:unhideWhenUsed="1"/>
+    <w:lsdException w:name="annotation subject" w:semiHidden="1" w:unhideWhenUsed="1"/>
+    <w:lsdException w:name="No List" w:semiHidden="1" w:unhideWhenUsed="1"/>
+    <w:lsdException w:name="Outline List 1" w:semiHidden="1" w:unhideWhenUsed="1"/>
+    <w:lsdException w:name="Outline List 2" w:semiHidden="1" w:unhideWhenUsed="1"/>
+    <w:lsdException w:name="Outline List 3" w:semiHidden="1" w:unhideWhenUsed="1"/>
+    <w:lsdException w:name="Table Simple 1" w:semiHidden="1" w:unhideWhenUsed="1"/>
+    <w:lsdException w:name="Table Simple 2" w:semiHidden="1" w:unhideWhenUsed="1"/>
+    <w:lsdException w:name="Table Simple 3" w:semiHidden="1" w:unhideWhenUsed="1"/>
+    <w:lsdException w:name="Table Classic 1" w:semiHidden="1" w:unhideWhenUsed="1"/>
+    <w:lsdException w:name="Table Classic 2" w:semiHidden="1" w:unhideWhenUsed="1"/>
+    <w:lsdException w:name="Table Classic 3" w:semiHidden="1" w:unhideWhenUsed="1"/>
+    <w:lsdException w:name="Table Classic 4" w:semiHidden="1" w:unhideWhenUsed="1"/>
+    <w:lsdException w:name="Table Colorful 1" w:semiHidden="1" w:unhideWhenUsed="1"/>
+    <w:lsdException w:name="Table Colorful 2" w:semiHidden="1" w:unhideWhenUsed="1"/>
+    <w:lsdException w:name="Table Colorful 3" w:semiHidden="1" w:unhideWhenUsed="1"/>
+    <w:lsdException w:name="Table Columns 1" w:semiHidden="1" w:unhideWhenUsed="1"/>
+    <w:lsdException w:name="Table Columns 2" w:semiHidden="1" w:unhideWhenUsed="1"/>
+    <w:lsdException w:name="Table Columns 3" w:semiHidden="1" w:unhideWhenUsed="1"/>
+    <w:lsdException w:name="Table Columns 4" w:semiHidden="1" w:unhideWhenUsed="1"/>
+    <w:lsdException w:name="Table Columns 5" w:semiHidden="1" w:unhideWhenUsed="1"/>
+    <w:lsdException w:name="Table Grid 1" w:semiHidden="1" w:unhideWhenUsed="1"/>
+    <w:lsdException w:name="Table Grid 2" w:semiHidden="1" w:unhideWhenUsed="1"/>
+    <w:lsdException w:name="Table Grid 3" w:semiHidden="1" w:unhideWhenUsed="1"/>
+    <w:lsdException w:name="Table Grid 4" w:semiHidden="1" w:unhideWhenUsed="1"/>
+    <w:lsdException w:name="Table Grid 5" w:semiHidden="1" w:unhideWhenUsed="1"/>
+    <w:lsdException w:name="Table Grid 6" w:semiHidden="1" w:unhideWhenUsed="1"/>
+    <w:lsdException w:name="Table Grid 7" w:semiHidden="1" w:unhideWhenUsed="1"/>
+    <w:lsdException w:name="Table Grid 8" w:semiHidden="1" w:unhideWhenUsed="1"/>
+    <w:lsdException w:name="Table List 1" w:semiHidden="1" w:unhideWhenUsed="1"/>
+    <w:lsdException w:name="Table List 2" w:semiHidden="1" w:unhideWhenUsed="1"/>
+    <w:lsdException w:name="Table List 3" w:semiHidden="1" w:unhideWhenUsed="1"/>
+    <w:lsdException w:name="Table List 4" w:semiHidden="1" w:unhideWhenUsed="1"/>
+    <w:lsdException w:name="Table List 5" w:semiHidden="1" w:unhideWhenUsed="1"/>
+    <w:lsdException w:name="Table List 6" w:semiHidden="1" w:unhideWhenUsed="1"/>
+    <w:lsdException w:name="Table List 7" w:semiHidden="1" w:unhideWhenUsed="1"/>
+    <w:lsdException w:name="Table List 8" w:semiHidden="1" w:unhideWhenUsed="1"/>
+    <w:lsdException w:name="Table 3D effects 1" w:semiHidden="1" w:unhideWhenUsed="1"/>
+    <w:lsdException w:name="Table 3D effects 2" w:semiHidden="1" w:unhideWhenUsed="1"/>
+    <w:lsdException w:name="Table 3D effects 3" w:semiHidden="1" w:unhideWhenUsed="1"/>
+    <w:lsdException w:name="Table Contemporary" w:semiHidden="1" w:unhideWhenUsed="1"/>
+    <w:lsdException w:name="Table Elegant" w:semiHidden="1" w:unhideWhenUsed="1"/>
+    <w:lsdException w:name="Table Professional" w:semiHidden="1" w:unhideWhenUsed="1"/>
+    <w:lsdException w:name="Table Subtle 1" w:semiHidden="1" w:unhideWhenUsed="1"/>
+    <w:lsdException w:name="Table Subtle 2" w:semiHidden="1" w:unhideWhenUsed="1"/>
+    <w:lsdException w:name="Table Web 1" w:semiHidden="1" w:unhideWhenUsed="1"/>
+    <w:lsdException w:name="Table Web 2" w:semiHidden="1" w:unhideWhenUsed="1"/>
+    <w:lsdException w:name="Table Web 3" w:semiHidden="1" w:unhideWhenUsed="1"/>
+    <w:lsdException w:name="Balloon Text" w:semiHidden="1" w:unhideWhenUsed="1"/>
+    <w:lsdException w:name="Table Grid" w:semiHidden="1" w:uiPriority="39" w:unhideWhenUsed="1"/>
+    <w:lsdException w:name="Table Theme" w:semiHidden="1" w:unhideWhenUsed="1"/>
+    <w:lsdException w:name="Placeholder Text" w:semiHidden="1"/>
+    <w:lsdException w:name="No Spacing" w:uiPriority="1" w:qFormat="1"/>
+    <w:lsdException w:name="Light Shading" w:uiPriority="60"/>
+    <w:lsdException w:name="Light List" w:uiPriority="61"/>
+    <w:lsdException w:name="Light Grid" w:uiPriority="62"/>
+    <w:lsdException w:name="Medium Shading 1" w:uiPriority="63"/>
+    <w:lsdException w:name="Medium Shading 2" w:uiPriority="64"/>
+    <w:lsdException w:name="Medium List 1" w:uiPriority="65"/>
+    <w:lsdException w:name="Medium List 2" w:uiPriority="66"/>
+    <w:lsdException w:name="Medium Grid 1" w:uiPriority="67"/>
+    <w:lsdException w:name="Medium Grid 2" w:uiPriority="68"/>
+    <w:lsdException w:name="Medium Grid 3" w:uiPriority="69"/>
+    <w:lsdException w:name="Dark List" w:uiPriority="70"/>
+    <w:lsdException w:name="Colorful Shading" w:uiPriority="71"/>
+    <w:lsdException w:name="Colorful List" w:uiPriority="72"/>
+    <w:lsdException w:name="Colorful Grid" w:uiPriority="73"/>
+    <w:lsdException w:name="Light Shading Accent 1" w:uiPriority="60"/>
+    <w:lsdException w:name="Light List Accent 1" w:uiPriority="61"/>
+    <w:lsdException w:name="Light Grid Accent 1" w:uiPriority="62"/>
+    <w:lsdException w:name="Medium Shading 1 Accent 1" w:uiPriority="63"/>
+    <w:lsdException w:name="Medium Shading 2 Accent 1" w:uiPriority="64"/>
+    <w:lsdException w:name="Medium List 1 Accent 1" w:uiPriority="65"/>
+    <w:lsdException w:name="Revision" w:semiHidden="1"/>
+    <w:lsdException w:name="List Paragraph" w:uiPriority="34" w:qFormat="1"/>
+    <w:lsdException w:name="Quote" w:uiPriority="29" w:qFormat="1"/>
+    <w:lsdException w:name="Intense Quote" w:uiPriority="30" w:qFormat="1"/>
+    <w:lsdException w:name="Medium List 2 Accent 1" w:uiPriority="66"/>
+    <w:lsdException w:name="Medium Grid 1 Accent 1" w:uiPriority="67"/>
+    <w:lsdException w:name="Medium Grid 2 Accent 1" w:uiPriority="68"/>
+    <w:lsdException w:name="Medium Grid 3 Accent 1" w:uiPriority="69"/>
+    <w:lsdException w:name="Dark List Accent 1" w:uiPriority="70"/>
+    <w:lsdException w:name="Colorful Shading Accent 1" w:uiPriority="71"/>
+    <w:lsdException w:name="Colorful List Accent 1" w:uiPriority="72"/>
+    <w:lsdException w:name="Colorful Grid Accent 1" w:uiPriority="73"/>
+    <w:lsdException w:name="Light Shading Accent 2" w:uiPriority="60"/>
+    <w:lsdException w:name="Light List Accent 2" w:uiPriority="61"/>
+    <w:lsdException w:name="Light Grid Accent 2" w:uiPriority="62"/>
+    <w:lsdException w:name="Medium Shading 1 Accent 2" w:uiPriority="63"/>
+    <w:lsdException w:name="Medium Shading 2 Accent 2" w:uiPriority="64"/>
+    <w:lsdException w:name="Medium List 1 Accent 2" w:uiPriority="65"/>
+    <w:lsdException w:name="Medium List 2 Accent 2" w:uiPriority="66"/>
+    <w:lsdException w:name="Medium Grid 1 Accent 2" w:uiPriority="67"/>
+    <w:lsdException w:name="Medium Grid 2 Accent 2" w:uiPriority="68"/>
+    <w:lsdException w:name="Medium Grid 3 Accent 2" w:uiPriority="69"/>
+    <w:lsdException w:name="Dark List Accent 2" w:uiPriority="70"/>
+    <w:lsdException w:name="Colorful Shading Accent 2" w:uiPriority="71"/>
+    <w:lsdException w:name="Colorful List Accent 2" w:uiPriority="72"/>
+    <w:lsdException w:name="Colorful Grid Accent 2" w:uiPriority="73"/>
+    <w:lsdException w:name="Light Shading Accent 3" w:uiPriority="60"/>
+    <w:lsdException w:name="Light List Accent 3" w:uiPriority="61"/>
+    <w:lsdException w:name="Light Grid Accent 3" w:uiPriority="62"/>
+    <w:lsdException w:name="Medium Shading 1 Accent 3" w:uiPriority="63"/>
+    <w:lsdException w:name="Medium Shading 2 Accent 3" w:uiPriority="64"/>
+    <w:lsdException w:name="Medium List 1 Accent 3" w:uiPriority="65"/>
+    <w:lsdException w:name="Medium List 2 Accent 3" w:uiPriority="66"/>
+    <w:lsdException w:name="Medium Grid 1 Accent 3" w:uiPriority="67"/>
+    <w:lsdException w:name="Medium Grid 2 Accent 3" w:uiPriority="68"/>
+    <w:lsdException w:name="Medium Grid 3 Accent 3" w:uiPriority="69"/>
+    <w:lsdException w:name="Dark List Accent 3" w:uiPriority="70"/>
+    <w:lsdException w:name="Colorful Shading Accent 3" w:uiPriority="71"/>
+    <w:lsdException w:name="Colorful List Accent 3" w:uiPriority="72"/>
+    <w:lsdException w:name="Colorful Grid Accent 3" w:uiPriority="73"/>
+    <w:lsdException w:name="Light Shading Accent 4" w:uiPriority="60"/>
+    <w:lsdException w:name="Light List Accent 4" w:uiPriority="61"/>
+    <w:lsdException w:name="Light Grid Accent 4" w:uiPriority="62"/>
+    <w:lsdException w:name="Medium Shading 1 Accent 4" w:uiPriority="63"/>
+    <w:lsdException w:name="Medium Shading 2 Accent 4" w:uiPriority="64"/>
+    <w:lsdException w:name="Medium List 1 Accent 4" w:uiPriority="65"/>
+    <w:lsdException w:name="Medium List 2 Accent 4" w:uiPriority="66"/>
+    <w:lsdException w:name="Medium Grid 1 Accent 4" w:uiPriority="67"/>
+    <w:lsdException w:name="Medium Grid 2 Accent 4" w:uiPriority="68"/>
+    <w:lsdException w:name="Medium Grid 3 Accent 4" w:uiPriority="69"/>
+    <w:lsdException w:name="Dark List Accent 4" w:uiPriority="70"/>
+    <w:lsdException w:name="Colorful Shading Accent 4" w:uiPriority="71"/>
+    <w:lsdException w:name="Colorful List Accent 4" w:uiPriority="72"/>
+    <w:lsdException w:name="Colorful Grid Accent 4" w:uiPriority="73"/>
+    <w:lsdException w:name="Light Shading Accent 5" w:uiPriority="60"/>
+    <w:lsdException w:name="Light List Accent 5" w:uiPriority="61"/>
+    <w:lsdException w:name="Light Grid Accent 5" w:uiPriority="62"/>
+    <w:lsdException w:name="Medium Shading 1 Accent 5" w:uiPriority="63"/>
+    <w:lsdException w:name="Medium Shading 2 Accent 5" w:uiPriority="64"/>
+    <w:lsdException w:name="Medium List 1 Accent 5" w:uiPriority="65"/>
+    <w:lsdException w:name="Medium List 2 Accent 5" w:uiPriority="66"/>
+    <w:lsdException w:name="Medium Grid 1 Accent 5" w:uiPriority="67"/>
+    <w:lsdException w:name="Medium Grid 2 Accent 5" w:uiPriority="68"/>
+    <w:lsdException w:name="Medium Grid 3 Accent 5" w:uiPriority="69"/>
+    <w:lsdException w:name="Dark List Accent 5" w:uiPriority="70"/>
+    <w:lsdException w:name="Colorful Shading Accent 5" w:uiPriority="71"/>
+    <w:lsdException w:name="Colorful List Accent 5" w:uiPriority="72"/>
+    <w:lsdException w:name="Colorful Grid Accent 5" w:uiPriority="73"/>
+    <w:lsdException w:name="Light Shading Accent 6" w:uiPriority="60"/>
+    <w:lsdException w:name="Light List Accent 6" w:uiPriority="61"/>
+    <w:lsdException w:name="Light Grid Accent 6" w:uiPriority="62"/>
+    <w:lsdException w:name="Medium Shading 1 Accent 6" w:uiPriority="63"/>
+    <w:lsdException w:name="Medium Shading 2 Accent 6" w:uiPriority="64"/>
+    <w:lsdException w:name="Medium List 1 Accent 6" w:uiPriority="65"/>
+    <w:lsdException w:name="Medium List 2 Accent 6" w:uiPriority="66"/>
+    <w:lsdException w:name="Medium Grid 1 Accent 6" w:uiPriority="67"/>
+    <w:lsdException w:name="Medium Grid 2 Accent 6" w:uiPriority="68"/>
+    <w:lsdException w:name="Medium Grid 3 Accent 6" w:uiPriority="69"/>
+    <w:lsdException w:name="Dark List Accent 6" w:uiPriority="70"/>
+    <w:lsdException w:name="Colorful Shading Accent 6" w:uiPriority="71"/>
+    <w:lsdException w:name="Colorful List Accent 6" w:uiPriority="72"/>
+    <w:lsdException w:name="Colorful Grid Accent 6" w:uiPriority="73"/>
+    <w:lsdException w:name="Subtle Emphasis" w:uiPriority="19" w:qFormat="1"/>
+    <w:lsdException w:name="Intense Emphasis" w:uiPriority="21" w:qFormat="1"/>
+    <w:lsdException w:name="Subtle Reference" w:uiPriority="31" w:qFormat="1"/>
+    <w:lsdException w:name="Intense Reference" w:uiPriority="32" w:qFormat="1"/>
+    <w:lsdException w:name="Book Title" w:uiPriority="33" w:qFormat="1"/>
+    <w:lsdException w:name="Bibliography" w:semiHidden="1" w:uiPriority="37" w:unhideWhenUsed="1"/>
+    <w:lsdException w:name="TOC Heading" w:semiHidden="1" w:uiPriority="39" w:unhideWhenUsed="1" w:qFormat="1"/>
+    <w:lsdException w:name="Plain Table 1" w:uiPriority="41"/>
+    <w:lsdException w:name="Plain Table 2" w:uiPriority="42"/>
+    <w:lsdException w:name="Plain Table 3" w:uiPriority="43"/>
+    <w:lsdException w:name="Plain Table 4" w:uiPriority="44"/>
+    <w:lsdException w:name="Plain Table 5" w:uiPriority="45"/>
+    <w:lsdException w:name="Grid Table Light" w:uiPriority="40"/>
+    <w:lsdException w:name="Grid Table 1 Light" w:uiPriority="46"/>
+    <w:lsdException w:name="Grid Table 2" w:uiPriority="47"/>
+    <w:lsdException w:name="Grid Table 3" w:uiPriority="48"/>
+    <w:lsdException w:name="Grid Table 4" w:uiPriority="49"/>
+    <w:lsdException w:name="Grid Table 5 Dark" w:uiPriority="50"/>
+    <w:lsdException w:name="Grid Table 6 Colorful" w:uiPriority="51"/>
+    <w:lsdException w:name="Grid Table 7 Colorful" w:uiPriority="52"/>
+    <w:lsdException w:name="Grid Table 1 Light Accent 1" w:uiPriority="46"/>
+    <w:lsdException w:name="Grid Table 2 Accent 1" w:uiPriority="47"/>
+    <w:lsdException w:name="Grid Table 3 Accent 1" w:uiPriority="48"/>
+    <w:lsdException w:name="Grid Table 4 Accent 1" w:uiPriority="49"/>
+    <w:lsdException w:name="Grid Table 5 Dark Accent 1" w:uiPriority="50"/>
+    <w:lsdException w:name="Grid Table 6 Colorful Accent 1" w:uiPriority="51"/>
+    <w:lsdException w:name="Grid Table 7 Colorful Accent 1" w:uiPriority="52"/>
+    <w:lsdException w:name="Grid Table 1 Light Accent 2" w:uiPriority="46"/>
+    <w:lsdException w:name="Grid Table 2 Accent 2" w:uiPriority="47"/>
+    <w:lsdException w:name="Grid Table 3 Accent 2" w:uiPriority="48"/>
+    <w:lsdException w:name="Grid Table 4 Accent 2" w:uiPriority="49"/>
+    <w:lsdException w:name="Grid Table 5 Dark Accent 2" w:uiPriority="50"/>
+    <w:lsdException w:name="Grid Table 6 Colorful Accent 2" w:uiPriority="51"/>
+    <w:lsdException w:name="Grid Table 7 Colorful Accent 2" w:uiPriority="52"/>
+    <w:lsdException w:name="Grid Table 1 Light Accent 3" w:uiPriority="46"/>
+    <w:lsdException w:name="Grid Table 2 Accent 3" w:uiPriority="47"/>
+    <w:lsdException w:name="Grid Table 3 Accent 3" w:uiPriority="48"/>
+    <w:lsdException w:name="Grid Table 4 Accent 3" w:uiPriority="49"/>
+    <w:lsdException w:name="Grid Table 5 Dark Accent 3" w:uiPriority="50"/>
+    <w:lsdException w:name="Grid Table 6 Colorful Accent 3" w:uiPriority="51"/>
+    <w:lsdException w:name="Grid Table 7 Colorful Accent 3" w:uiPriority="52"/>
+    <w:lsdException w:name="Grid Table 1 Light Accent 4" w:uiPriority="46"/>
+    <w:lsdException w:name="Grid Table 2 Accent 4" w:uiPriority="47"/>
+    <w:lsdException w:name="Grid Table 3 Accent 4" w:uiPriority="48"/>
+    <w:lsdException w:name="Grid Table 4 Accent 4" w:uiPriority="49"/>
+    <w:lsdException w:name="Grid Table 5 Dark Accent 4" w:uiPriority="50"/>
+    <w:lsdException w:name="Grid Table 6 Colorful Accent 4" w:uiPriority="51"/>
+    <w:lsdException w:name="Grid Table 7 Colorful Accent 4" w:uiPriority="52"/>
+    <w:lsdException w:name="Grid Table 1 Light Accent 5" w:uiPriority="46"/>
+    <w:lsdException w:name="Grid Table 2 Accent 5" w:uiPriority="47"/>
+    <w:lsdException w:name="Grid Table 3 Accent 5" w:uiPriority="48"/>
+    <w:lsdException w:name="Grid Table 4 Accent 5" w:uiPriority="49"/>
+    <w:lsdException w:name="Grid Table 5 Dark Accent 5" w:uiPriority="50"/>
+    <w:lsdException w:name="Grid Table 6 Colorful Accent 5" w:uiPriority="51"/>
+    <w:lsdException w:name="Grid Table 7 Colorful Accent 5" w:uiPriority="52"/>
+    <w:lsdException w:name="Grid Table 1 Light Accent 6" w:uiPriority="46"/>
+    <w:lsdException w:name="Grid Table 2 Accent 6" w:uiPriority="47"/>
+    <w:lsdException w:name="Grid Table 3 Accent 6" w:uiPriority="48"/>
+    <w:lsdException w:name="Grid Table 4 Accent 6" w:uiPriority="49"/>
+    <w:lsdException w:name="Grid Table 5 Dark Accent 6" w:uiPriority="50"/>
+    <w:lsdException w:name="Grid Table 6 Colorful Accent 6" w:uiPriority="51"/>
+    <w:lsdException w:name="Grid Table 7 Colorful Accent 6" w:uiPriority="52"/>
+    <w:lsdException w:name="List Table 1 Light" w:uiPriority="46"/>
+    <w:lsdException w:name="List Table 2" w:uiPriority="47"/>
+    <w:lsdException w:name="List Table 3" w:uiPriority="48"/>
+    <w:lsdException w:name="List Table 4" w:uiPriority="49"/>
+    <w:lsdException w:name="List Table 5 Dark" w:uiPriority="50"/>
+    <w:lsdException w:name="List Table 6 Colorful" w:uiPriority="51"/>
+    <w:lsdException w:name="List Table 7 Colorful" w:uiPriority="52"/>
+    <w:lsdException w:name="List Table 1 Light Accent 1" w:uiPriority="46"/>
+    <w:lsdException w:name="List Table 2 Accent 1" w:uiPriority="47"/>
+    <w:lsdException w:name="List Table 3 Accent 1" w:uiPriority="48"/>
+    <w:lsdException w:name="List Table 4 Accent 1" w:uiPriority="49"/>
+    <w:lsdException w:name="List Table 5 Dark Accent 1" w:uiPriority="50"/>
+    <w:lsdException w:name="List Table 6 Colorful Accent 1" w:uiPriority="51"/>
+    <w:lsdException w:name="List Table 7 Colorful Accent 1" w:uiPriority="52"/>
+    <w:lsdException w:name="List Table 1 Light Accent 2" w:uiPriority="46"/>
+    <w:lsdException w:name="List Table 2 Accent 2" w:uiPriority="47"/>
+    <w:lsdException w:name="List Table 3 Accent 2" w:uiPriority="48"/>
+    <w:lsdException w:name="List Table 4 Accent 2" w:uiPriority="49"/>
+    <w:lsdException w:name="List Table 5 Dark Accent 2" w:uiPriority="50"/>
+    <w:lsdException w:name="List Table 6 Colorful Accent 2" w:uiPriority="51"/>
+    <w:lsdException w:name="List Table 7 Colorful Accent 2" w:uiPriority="52"/>
+    <w:lsdException w:name="List Table 1 Light Accent 3" w:uiPriority="46"/>
+    <w:lsdException w:name="List Table 2 Accent 3" w:uiPriority="47"/>
+    <w:lsdException w:name="List Table 3 Accent 3" w:uiPriority="48"/>
+    <w:lsdException w:name="List Table 4 Accent 3" w:uiPriority="49"/>
+    <w:lsdException w:name="List Table 5 Dark Accent 3" w:uiPriority="50"/>
+    <w:lsdException w:name="List Table 6 Colorful Accent 3" w:uiPriority="51"/>
+    <w:lsdException w:name="List Table 7 Colorful Accent 3" w:uiPriority="52"/>
+    <w:lsdException w:name="List Table 1 Light Accent 4" w:uiPriority="46"/>
+    <w:lsdException w:name="List Table 2 Accent 4" w:uiPriority="47"/>
+    <w:lsdException w:name="List Table 3 Accent 4" w:uiPriority="48"/>
+    <w:lsdException w:name="List Table 4 Accent 4" w:uiPriority="49"/>
+    <w:lsdException w:name="List Table 5 Dark Accent 4" w:uiPriority="50"/>
+    <w:lsdException w:name="List Table 6 Colorful Accent 4" w:uiPriority="51"/>
+    <w:lsdException w:name="List Table 7 Colorful Accent 4" w:uiPriority="52"/>
+    <w:lsdException w:name="List Table 1 Light Accent 5" w:uiPriority="46"/>
+    <w:lsdException w:name="List Table 2 Accent 5" w:uiPriority="47"/>
+    <w:lsdException w:name="List Table 3 Accent 5" w:uiPriority="48"/>
+    <w:lsdException w:name="List Table 4 Accent 5" w:uiPriority="49"/>
+    <w:lsdException w:name="List Table 5 Dark Accent 5" w:uiPriority="50"/>
+    <w:lsdException w:name="List Table 6 Colorful Accent 5" w:uiPriority="51"/>
+    <w:lsdException w:name="List Table 7 Colorful Accent 5" w:uiPriority="52"/>
+    <w:lsdException w:name="List Table 1 Light Accent 6" w:uiPriority="46"/>
+    <w:lsdException w:name="List Table 2 Accent 6" w:uiPriority="47"/>
+    <w:lsdException w:name="List Table 3 Accent 6" w:uiPriority="48"/>
+    <w:lsdException w:name="List Table 4 Accent 6" w:uiPriority="49"/>
+    <w:lsdException w:name="List Table 5 Dark Accent 6" w:uiPriority="50"/>
+    <w:lsdException w:name="List Table 6 Colorful Accent 6" w:uiPriority="51"/>
+    <w:lsdException w:name="List Table 7 Colorful Accent 6" w:uiPriority="52"/>
+    <w:lsdException w:name="Mention" w:semiHidden="1" w:unhideWhenUsed="1"/>
+    <w:lsdException w:name="Smart Hyperlink" w:semiHidden="1" w:unhideWhenUsed="1"/>
+    <w:lsdException w:name="Hashtag" w:semiHidden="1" w:unhideWhenUsed="1"/>
+    <w:lsdException w:name="Unresolved Mention" w:semiHidden="1" w:unhideWhenUsed="1"/>
+    <w:lsdException w:name="Smart Link" w:semiHidden="1" w:unhideWhenUsed="1"/>
   </w:latentStyles>
   <w:style w:type="paragraph" w:default="1" w:styleId="Normal">
     <w:name w:val="Normal"/>
@@ -18528,657 +19073,16 @@
       <w:szCs w:val="20"/>
     </w:rPr>
   </w:style>
-</w:styles>
-</file>
-
-<file path=word/stylesWithEffects.xml><?xml version="1.0" encoding="utf-8"?>
-<w:styles xmlns:wpc="http://schemas.microsoft.com/office/word/2010/wordprocessingCanvas" xmlns:mc="http://schemas.openxmlformats.org/markup-compatibility/2006" xmlns:o="urn:schemas-microsoft-com:office:office" xmlns:r="http://schemas.openxmlformats.org/officeDocument/2006/relationships" xmlns:m="http://schemas.openxmlformats.org/officeDocument/2006/math" xmlns:v="urn:schemas-microsoft-com:vml" xmlns:wp14="http://schemas.microsoft.com/office/word/2010/wordprocessingDrawing" xmlns:wp="http://schemas.openxmlformats.org/drawingml/2006/wordprocessingDrawing" xmlns:w10="urn:schemas-microsoft-com:office:word" xmlns:w="http://schemas.openxmlformats.org/wordprocessingml/2006/main" xmlns:w14="http://schemas.microsoft.com/office/word/2010/wordml" xmlns:wpg="http://schemas.microsoft.com/office/word/2010/wordprocessingGroup" xmlns:wpi="http://schemas.microsoft.com/office/word/2010/wordprocessingInk" xmlns:wne="http://schemas.microsoft.com/office/word/2006/wordml" xmlns:wps="http://schemas.microsoft.com/office/word/2010/wordprocessingShape" mc:Ignorable="w14 wp14">
-  <w:docDefaults>
-    <w:rPrDefault>
-      <w:rPr>
-        <w:rFonts w:asciiTheme="minorHAnsi" w:eastAsiaTheme="minorHAnsi" w:hAnsiTheme="minorHAnsi" w:cstheme="minorBidi"/>
-        <w:sz w:val="22"/>
-        <w:szCs w:val="22"/>
-        <w:lang w:val="fr-FR" w:eastAsia="en-US" w:bidi="ar-SA"/>
-      </w:rPr>
-    </w:rPrDefault>
-    <w:pPrDefault>
-      <w:pPr>
-        <w:spacing w:after="160" w:line="259" w:lineRule="auto"/>
-      </w:pPr>
-    </w:pPrDefault>
-  </w:docDefaults>
-  <w:latentStyles w:defLockedState="0" w:defUIPriority="99" w:defSemiHidden="1" w:defUnhideWhenUsed="1" w:defQFormat="0" w:count="267">
-    <w:lsdException w:name="Normal" w:semiHidden="0" w:uiPriority="0" w:unhideWhenUsed="0" w:qFormat="1"/>
-    <w:lsdException w:name="heading 1" w:semiHidden="0" w:uiPriority="9" w:unhideWhenUsed="0" w:qFormat="1"/>
-    <w:lsdException w:name="heading 2" w:uiPriority="9" w:qFormat="1"/>
-    <w:lsdException w:name="heading 3" w:uiPriority="9" w:qFormat="1"/>
-    <w:lsdException w:name="heading 4" w:uiPriority="9" w:qFormat="1"/>
-    <w:lsdException w:name="heading 5" w:uiPriority="9" w:qFormat="1"/>
-    <w:lsdException w:name="heading 6" w:uiPriority="9" w:qFormat="1"/>
-    <w:lsdException w:name="heading 7" w:uiPriority="9" w:qFormat="1"/>
-    <w:lsdException w:name="heading 8" w:uiPriority="9" w:qFormat="1"/>
-    <w:lsdException w:name="heading 9" w:uiPriority="9" w:qFormat="1"/>
-    <w:lsdException w:name="toc 1" w:uiPriority="39"/>
-    <w:lsdException w:name="toc 2" w:uiPriority="39"/>
-    <w:lsdException w:name="toc 3" w:uiPriority="39"/>
-    <w:lsdException w:name="toc 4" w:uiPriority="39"/>
-    <w:lsdException w:name="toc 5" w:uiPriority="39"/>
-    <w:lsdException w:name="toc 6" w:uiPriority="39"/>
-    <w:lsdException w:name="toc 7" w:uiPriority="39"/>
-    <w:lsdException w:name="toc 8" w:uiPriority="39"/>
-    <w:lsdException w:name="toc 9" w:uiPriority="39"/>
-    <w:lsdException w:name="caption" w:uiPriority="35" w:qFormat="1"/>
-    <w:lsdException w:name="Title" w:semiHidden="0" w:uiPriority="10" w:unhideWhenUsed="0" w:qFormat="1"/>
-    <w:lsdException w:name="Default Paragraph Font" w:uiPriority="1"/>
-    <w:lsdException w:name="Subtitle" w:semiHidden="0" w:uiPriority="11" w:unhideWhenUsed="0" w:qFormat="1"/>
-    <w:lsdException w:name="Strong" w:semiHidden="0" w:uiPriority="22" w:unhideWhenUsed="0" w:qFormat="1"/>
-    <w:lsdException w:name="Emphasis" w:semiHidden="0" w:uiPriority="20" w:unhideWhenUsed="0" w:qFormat="1"/>
-    <w:lsdException w:name="Table Grid" w:semiHidden="0" w:uiPriority="39" w:unhideWhenUsed="0"/>
-    <w:lsdException w:name="Placeholder Text" w:unhideWhenUsed="0"/>
-    <w:lsdException w:name="No Spacing" w:semiHidden="0" w:uiPriority="1" w:unhideWhenUsed="0" w:qFormat="1"/>
-    <w:lsdException w:name="Light Shading" w:semiHidden="0" w:uiPriority="60" w:unhideWhenUsed="0"/>
-    <w:lsdException w:name="Light List" w:semiHidden="0" w:uiPriority="61" w:unhideWhenUsed="0"/>
-    <w:lsdException w:name="Light Grid" w:semiHidden="0" w:uiPriority="62" w:unhideWhenUsed="0"/>
-    <w:lsdException w:name="Medium Shading 1" w:semiHidden="0" w:uiPriority="63" w:unhideWhenUsed="0"/>
-    <w:lsdException w:name="Medium Shading 2" w:semiHidden="0" w:uiPriority="64" w:unhideWhenUsed="0"/>
-    <w:lsdException w:name="Medium List 1" w:semiHidden="0" w:uiPriority="65" w:unhideWhenUsed="0"/>
-    <w:lsdException w:name="Medium List 2" w:semiHidden="0" w:uiPriority="66" w:unhideWhenUsed="0"/>
-    <w:lsdException w:name="Medium Grid 1" w:semiHidden="0" w:uiPriority="67" w:unhideWhenUsed="0"/>
-    <w:lsdException w:name="Medium Grid 2" w:semiHidden="0" w:uiPriority="68" w:unhideWhenUsed="0"/>
-    <w:lsdException w:name="Medium Grid 3" w:semiHidden="0" w:uiPriority="69" w:unhideWhenUsed="0"/>
-    <w:lsdException w:name="Dark List" w:semiHidden="0" w:uiPriority="70" w:unhideWhenUsed="0"/>
-    <w:lsdException w:name="Colorful Shading" w:semiHidden="0" w:uiPriority="71" w:unhideWhenUsed="0"/>
-    <w:lsdException w:name="Colorful List" w:semiHidden="0" w:uiPriority="72" w:unhideWhenUsed="0"/>
-    <w:lsdException w:name="Colorful Grid" w:semiHidden="0" w:uiPriority="73" w:unhideWhenUsed="0"/>
-    <w:lsdException w:name="Light Shading Accent 1" w:semiHidden="0" w:uiPriority="60" w:unhideWhenUsed="0"/>
-    <w:lsdException w:name="Light List Accent 1" w:semiHidden="0" w:uiPriority="61" w:unhideWhenUsed="0"/>
-    <w:lsdException w:name="Light Grid Accent 1" w:semiHidden="0" w:uiPriority="62" w:unhideWhenUsed="0"/>
-    <w:lsdException w:name="Medium Shading 1 Accent 1" w:semiHidden="0" w:uiPriority="63" w:unhideWhenUsed="0"/>
-    <w:lsdException w:name="Medium Shading 2 Accent 1" w:semiHidden="0" w:uiPriority="64" w:unhideWhenUsed="0"/>
-    <w:lsdException w:name="Medium List 1 Accent 1" w:semiHidden="0" w:uiPriority="65" w:unhideWhenUsed="0"/>
-    <w:lsdException w:name="Revision" w:unhideWhenUsed="0"/>
-    <w:lsdException w:name="List Paragraph" w:semiHidden="0" w:uiPriority="34" w:unhideWhenUsed="0" w:qFormat="1"/>
-    <w:lsdException w:name="Quote" w:semiHidden="0" w:uiPriority="29" w:unhideWhenUsed="0" w:qFormat="1"/>
-    <w:lsdException w:name="Intense Quote" w:semiHidden="0" w:uiPriority="30" w:unhideWhenUsed="0" w:qFormat="1"/>
-    <w:lsdException w:name="Medium List 2 Accent 1" w:semiHidden="0" w:uiPriority="66" w:unhideWhenUsed="0"/>
-    <w:lsdException w:name="Medium Grid 1 Accent 1" w:semiHidden="0" w:uiPriority="67" w:unhideWhenUsed="0"/>
-    <w:lsdException w:name="Medium Grid 2 Accent 1" w:semiHidden="0" w:uiPriority="68" w:unhideWhenUsed="0"/>
-    <w:lsdException w:name="Medium Grid 3 Accent 1" w:semiHidden="0" w:uiPriority="69" w:unhideWhenUsed="0"/>
-    <w:lsdException w:name="Dark List Accent 1" w:semiHidden="0" w:uiPriority="70" w:unhideWhenUsed="0"/>
-    <w:lsdException w:name="Colorful Shading Accent 1" w:semiHidden="0" w:uiPriority="71" w:unhideWhenUsed="0"/>
-    <w:lsdException w:name="Colorful List Accent 1" w:semiHidden="0" w:uiPriority="72" w:unhideWhenUsed="0"/>
-    <w:lsdException w:name="Colorful Grid Accent 1" w:semiHidden="0" w:uiPriority="73" w:unhideWhenUsed="0"/>
-    <w:lsdException w:name="Light Shading Accent 2" w:semiHidden="0" w:uiPriority="60" w:unhideWhenUsed="0"/>
-    <w:lsdException w:name="Light List Accent 2" w:semiHidden="0" w:uiPriority="61" w:unhideWhenUsed="0"/>
-    <w:lsdException w:name="Light Grid Accent 2" w:semiHidden="0" w:uiPriority="62" w:unhideWhenUsed="0"/>
-    <w:lsdException w:name="Medium Shading 1 Accent 2" w:semiHidden="0" w:uiPriority="63" w:unhideWhenUsed="0"/>
-    <w:lsdException w:name="Medium Shading 2 Accent 2" w:semiHidden="0" w:uiPriority="64" w:unhideWhenUsed="0"/>
-    <w:lsdException w:name="Medium List 1 Accent 2" w:semiHidden="0" w:uiPriority="65" w:unhideWhenUsed="0"/>
-    <w:lsdException w:name="Medium List 2 Accent 2" w:semiHidden="0" w:uiPriority="66" w:unhideWhenUsed="0"/>
-    <w:lsdException w:name="Medium Grid 1 Accent 2" w:semiHidden="0" w:uiPriority="67" w:unhideWhenUsed="0"/>
-    <w:lsdException w:name="Medium Grid 2 Accent 2" w:semiHidden="0" w:uiPriority="68" w:unhideWhenUsed="0"/>
-    <w:lsdException w:name="Medium Grid 3 Accent 2" w:semiHidden="0" w:uiPriority="69" w:unhideWhenUsed="0"/>
-    <w:lsdException w:name="Dark List Accent 2" w:semiHidden="0" w:uiPriority="70" w:unhideWhenUsed="0"/>
-    <w:lsdException w:name="Colorful Shading Accent 2" w:semiHidden="0" w:uiPriority="71" w:unhideWhenUsed="0"/>
-    <w:lsdException w:name="Colorful List Accent 2" w:semiHidden="0" w:uiPriority="72" w:unhideWhenUsed="0"/>
-    <w:lsdException w:name="Colorful Grid Accent 2" w:semiHidden="0" w:uiPriority="73" w:unhideWhenUsed="0"/>
-    <w:lsdException w:name="Light Shading Accent 3" w:semiHidden="0" w:uiPriority="60" w:unhideWhenUsed="0"/>
-    <w:lsdException w:name="Light List Accent 3" w:semiHidden="0" w:uiPriority="61" w:unhideWhenUsed="0"/>
-    <w:lsdException w:name="Light Grid Accent 3" w:semiHidden="0" w:uiPriority="62" w:unhideWhenUsed="0"/>
-    <w:lsdException w:name="Medium Shading 1 Accent 3" w:semiHidden="0" w:uiPriority="63" w:unhideWhenUsed="0"/>
-    <w:lsdException w:name="Medium Shading 2 Accent 3" w:semiHidden="0" w:uiPriority="64" w:unhideWhenUsed="0"/>
-    <w:lsdException w:name="Medium List 1 Accent 3" w:semiHidden="0" w:uiPriority="65" w:unhideWhenUsed="0"/>
-    <w:lsdException w:name="Medium List 2 Accent 3" w:semiHidden="0" w:uiPriority="66" w:unhideWhenUsed="0"/>
-    <w:lsdException w:name="Medium Grid 1 Accent 3" w:semiHidden="0" w:uiPriority="67" w:unhideWhenUsed="0"/>
-    <w:lsdException w:name="Medium Grid 2 Accent 3" w:semiHidden="0" w:uiPriority="68" w:unhideWhenUsed="0"/>
-    <w:lsdException w:name="Medium Grid 3 Accent 3" w:semiHidden="0" w:uiPriority="69" w:unhideWhenUsed="0"/>
-    <w:lsdException w:name="Dark List Accent 3" w:semiHidden="0" w:uiPriority="70" w:unhideWhenUsed="0"/>
-    <w:lsdException w:name="Colorful Shading Accent 3" w:semiHidden="0" w:uiPriority="71" w:unhideWhenUsed="0"/>
-    <w:lsdException w:name="Colorful List Accent 3" w:semiHidden="0" w:uiPriority="72" w:unhideWhenUsed="0"/>
-    <w:lsdException w:name="Colorful Grid Accent 3" w:semiHidden="0" w:uiPriority="73" w:unhideWhenUsed="0"/>
-    <w:lsdException w:name="Light Shading Accent 4" w:semiHidden="0" w:uiPriority="60" w:unhideWhenUsed="0"/>
-    <w:lsdException w:name="Light List Accent 4" w:semiHidden="0" w:uiPriority="61" w:unhideWhenUsed="0"/>
-    <w:lsdException w:name="Light Grid Accent 4" w:semiHidden="0" w:uiPriority="62" w:unhideWhenUsed="0"/>
-    <w:lsdException w:name="Medium Shading 1 Accent 4" w:semiHidden="0" w:uiPriority="63" w:unhideWhenUsed="0"/>
-    <w:lsdException w:name="Medium Shading 2 Accent 4" w:semiHidden="0" w:uiPriority="64" w:unhideWhenUsed="0"/>
-    <w:lsdException w:name="Medium List 1 Accent 4" w:semiHidden="0" w:uiPriority="65" w:unhideWhenUsed="0"/>
-    <w:lsdException w:name="Medium List 2 Accent 4" w:semiHidden="0" w:uiPriority="66" w:unhideWhenUsed="0"/>
-    <w:lsdException w:name="Medium Grid 1 Accent 4" w:semiHidden="0" w:uiPriority="67" w:unhideWhenUsed="0"/>
-    <w:lsdException w:name="Medium Grid 2 Accent 4" w:semiHidden="0" w:uiPriority="68" w:unhideWhenUsed="0"/>
-    <w:lsdException w:name="Medium Grid 3 Accent 4" w:semiHidden="0" w:uiPriority="69" w:unhideWhenUsed="0"/>
-    <w:lsdException w:name="Dark List Accent 4" w:semiHidden="0" w:uiPriority="70" w:unhideWhenUsed="0"/>
-    <w:lsdException w:name="Colorful Shading Accent 4" w:semiHidden="0" w:uiPriority="71" w:unhideWhenUsed="0"/>
-    <w:lsdException w:name="Colorful List Accent 4" w:semiHidden="0" w:uiPriority="72" w:unhideWhenUsed="0"/>
-    <w:lsdException w:name="Colorful Grid Accent 4" w:semiHidden="0" w:uiPriority="73" w:unhideWhenUsed="0"/>
-    <w:lsdException w:name="Light Shading Accent 5" w:semiHidden="0" w:uiPriority="60" w:unhideWhenUsed="0"/>
-    <w:lsdException w:name="Light List Accent 5" w:semiHidden="0" w:uiPriority="61" w:unhideWhenUsed="0"/>
-    <w:lsdException w:name="Light Grid Accent 5" w:semiHidden="0" w:uiPriority="62" w:unhideWhenUsed="0"/>
-    <w:lsdException w:name="Medium Shading 1 Accent 5" w:semiHidden="0" w:uiPriority="63" w:unhideWhenUsed="0"/>
-    <w:lsdException w:name="Medium Shading 2 Accent 5" w:semiHidden="0" w:uiPriority="64" w:unhideWhenUsed="0"/>
-    <w:lsdException w:name="Medium List 1 Accent 5" w:semiHidden="0" w:uiPriority="65" w:unhideWhenUsed="0"/>
-    <w:lsdException w:name="Medium List 2 Accent 5" w:semiHidden="0" w:uiPriority="66" w:unhideWhenUsed="0"/>
-    <w:lsdException w:name="Medium Grid 1 Accent 5" w:semiHidden="0" w:uiPriority="67" w:unhideWhenUsed="0"/>
-    <w:lsdException w:name="Medium Grid 2 Accent 5" w:semiHidden="0" w:uiPriority="68" w:unhideWhenUsed="0"/>
-    <w:lsdException w:name="Medium Grid 3 Accent 5" w:semiHidden="0" w:uiPriority="69" w:unhideWhenUsed="0"/>
-    <w:lsdException w:name="Dark List Accent 5" w:semiHidden="0" w:uiPriority="70" w:unhideWhenUsed="0"/>
-    <w:lsdException w:name="Colorful Shading Accent 5" w:semiHidden="0" w:uiPriority="71" w:unhideWhenUsed="0"/>
-    <w:lsdException w:name="Colorful List Accent 5" w:semiHidden="0" w:uiPriority="72" w:unhideWhenUsed="0"/>
-    <w:lsdException w:name="Colorful Grid Accent 5" w:semiHidden="0" w:uiPriority="73" w:unhideWhenUsed="0"/>
-    <w:lsdException w:name="Light Shading Accent 6" w:semiHidden="0" w:uiPriority="60" w:unhideWhenUsed="0"/>
-    <w:lsdException w:name="Light List Accent 6" w:semiHidden="0" w:uiPriority="61" w:unhideWhenUsed="0"/>
-    <w:lsdException w:name="Light Grid Accent 6" w:semiHidden="0" w:uiPriority="62" w:unhideWhenUsed="0"/>
-    <w:lsdException w:name="Medium Shading 1 Accent 6" w:semiHidden="0" w:uiPriority="63" w:unhideWhenUsed="0"/>
-    <w:lsdException w:name="Medium Shading 2 Accent 6" w:semiHidden="0" w:uiPriority="64" w:unhideWhenUsed="0"/>
-    <w:lsdException w:name="Medium List 1 Accent 6" w:semiHidden="0" w:uiPriority="65" w:unhideWhenUsed="0"/>
-    <w:lsdException w:name="Medium List 2 Accent 6" w:semiHidden="0" w:uiPriority="66" w:unhideWhenUsed="0"/>
-    <w:lsdException w:name="Medium Grid 1 Accent 6" w:semiHidden="0" w:uiPriority="67" w:unhideWhenUsed="0"/>
-    <w:lsdException w:name="Medium Grid 2 Accent 6" w:semiHidden="0" w:uiPriority="68" w:unhideWhenUsed="0"/>
-    <w:lsdException w:name="Medium Grid 3 Accent 6" w:semiHidden="0" w:uiPriority="69" w:unhideWhenUsed="0"/>
-    <w:lsdException w:name="Dark List Accent 6" w:semiHidden="0" w:uiPriority="70" w:unhideWhenUsed="0"/>
-    <w:lsdException w:name="Colorful Shading Accent 6" w:semiHidden="0" w:uiPriority="71" w:unhideWhenUsed="0"/>
-    <w:lsdException w:name="Colorful List Accent 6" w:semiHidden="0" w:uiPriority="72" w:unhideWhenUsed="0"/>
-    <w:lsdException w:name="Colorful Grid Accent 6" w:semiHidden="0" w:uiPriority="73" w:unhideWhenUsed="0"/>
-    <w:lsdException w:name="Subtle Emphasis" w:semiHidden="0" w:uiPriority="19" w:unhideWhenUsed="0" w:qFormat="1"/>
-    <w:lsdException w:name="Intense Emphasis" w:semiHidden="0" w:uiPriority="21" w:unhideWhenUsed="0" w:qFormat="1"/>
-    <w:lsdException w:name="Subtle Reference" w:semiHidden="0" w:uiPriority="31" w:unhideWhenUsed="0" w:qFormat="1"/>
-    <w:lsdException w:name="Intense Reference" w:semiHidden="0" w:uiPriority="32" w:unhideWhenUsed="0" w:qFormat="1"/>
-    <w:lsdException w:name="Book Title" w:semiHidden="0" w:uiPriority="33" w:unhideWhenUsed="0" w:qFormat="1"/>
-    <w:lsdException w:name="Bibliography" w:uiPriority="37"/>
-    <w:lsdException w:name="TOC Heading" w:uiPriority="39" w:qFormat="1"/>
-  </w:latentStyles>
-  <w:style w:type="paragraph" w:default="1" w:styleId="Normal">
-    <w:name w:val="Normal"/>
-    <w:qFormat/>
-  </w:style>
-  <w:style w:type="paragraph" w:styleId="Titre1">
-    <w:name w:val="heading 1"/>
-    <w:basedOn w:val="Normal"/>
-    <w:link w:val="Titre1Car"/>
-    <w:uiPriority w:val="9"/>
-    <w:qFormat/>
-    <w:rsid w:val="009A7ABF"/>
-    <w:pPr>
-      <w:spacing w:before="100" w:beforeAutospacing="1" w:after="119" w:line="240" w:lineRule="auto"/>
-      <w:outlineLvl w:val="0"/>
-    </w:pPr>
-    <w:rPr>
-      <w:rFonts w:eastAsia="Times New Roman" w:cs="Times New Roman"/>
-      <w:b/>
-      <w:bCs/>
-      <w:color w:val="222A35" w:themeColor="text2" w:themeShade="80"/>
-      <w:kern w:val="36"/>
-      <w:sz w:val="48"/>
-      <w:szCs w:val="48"/>
-      <w:lang w:eastAsia="fr-FR"/>
-      <w14:reflection w14:blurRad="6350" w14:stA="55000" w14:stPos="0" w14:endA="300" w14:endPos="45500" w14:dist="0" w14:dir="5400000" w14:fadeDir="5400000" w14:sx="100000" w14:sy="-100000" w14:kx="0" w14:ky="0" w14:algn="bl"/>
-    </w:rPr>
-  </w:style>
-  <w:style w:type="paragraph" w:styleId="Titre2">
-    <w:name w:val="heading 2"/>
-    <w:basedOn w:val="Normal"/>
-    <w:next w:val="Normal"/>
-    <w:link w:val="Titre2Car"/>
-    <w:autoRedefine/>
-    <w:uiPriority w:val="9"/>
-    <w:unhideWhenUsed/>
-    <w:qFormat/>
-    <w:rsid w:val="00573D4B"/>
-    <w:pPr>
-      <w:keepNext/>
-      <w:keepLines/>
-      <w:numPr>
-        <w:ilvl w:val="2"/>
-        <w:numId w:val="12"/>
-      </w:numPr>
-      <w:spacing w:before="40" w:after="0"/>
-      <w:jc w:val="both"/>
-      <w:outlineLvl w:val="1"/>
-    </w:pPr>
-    <w:rPr>
-      <w:rFonts w:eastAsiaTheme="majorEastAsia" w:cstheme="majorBidi"/>
-      <w:b/>
-      <w:bCs/>
-      <w:i/>
-      <w:color w:val="323E4F" w:themeColor="text2" w:themeShade="BF"/>
-      <w:sz w:val="32"/>
-      <w:szCs w:val="26"/>
-      <w14:reflection w14:blurRad="6350" w14:stA="55000" w14:stPos="0" w14:endA="300" w14:endPos="45500" w14:dist="0" w14:dir="5400000" w14:fadeDir="5400000" w14:sx="100000" w14:sy="-100000" w14:kx="0" w14:ky="0" w14:algn="bl"/>
-    </w:rPr>
-  </w:style>
-  <w:style w:type="paragraph" w:styleId="Titre3">
-    <w:name w:val="heading 3"/>
-    <w:basedOn w:val="Normal"/>
-    <w:next w:val="Normal"/>
-    <w:link w:val="Titre3Car"/>
-    <w:uiPriority w:val="9"/>
-    <w:unhideWhenUsed/>
-    <w:qFormat/>
-    <w:rsid w:val="009F6B3A"/>
-    <w:pPr>
-      <w:keepNext/>
-      <w:keepLines/>
-      <w:spacing w:before="40" w:after="0"/>
-      <w:outlineLvl w:val="2"/>
-    </w:pPr>
-    <w:rPr>
-      <w:rFonts w:asciiTheme="majorHAnsi" w:eastAsiaTheme="majorEastAsia" w:hAnsiTheme="majorHAnsi" w:cstheme="majorBidi"/>
-      <w:color w:val="1F3763" w:themeColor="accent1" w:themeShade="7F"/>
-      <w:sz w:val="24"/>
-      <w:szCs w:val="24"/>
-    </w:rPr>
-  </w:style>
-  <w:style w:type="paragraph" w:styleId="Titre4">
-    <w:name w:val="heading 4"/>
-    <w:basedOn w:val="Normal"/>
-    <w:next w:val="Normal"/>
-    <w:link w:val="Titre4Car"/>
-    <w:uiPriority w:val="9"/>
-    <w:unhideWhenUsed/>
-    <w:qFormat/>
-    <w:rsid w:val="004E2523"/>
-    <w:pPr>
-      <w:keepNext/>
-      <w:keepLines/>
-      <w:spacing w:before="200" w:after="0"/>
-      <w:outlineLvl w:val="3"/>
-    </w:pPr>
-    <w:rPr>
-      <w:rFonts w:asciiTheme="majorHAnsi" w:eastAsiaTheme="majorEastAsia" w:hAnsiTheme="majorHAnsi" w:cstheme="majorBidi"/>
-      <w:b/>
-      <w:bCs/>
-      <w:i/>
-      <w:iCs/>
-      <w:color w:val="4472C4" w:themeColor="accent1"/>
-    </w:rPr>
-  </w:style>
-  <w:style w:type="character" w:default="1" w:styleId="Policepardfaut">
-    <w:name w:val="Default Paragraph Font"/>
-    <w:uiPriority w:val="1"/>
-    <w:semiHidden/>
-    <w:unhideWhenUsed/>
-  </w:style>
-  <w:style w:type="table" w:default="1" w:styleId="TableauNormal">
-    <w:name w:val="Normal Table"/>
-    <w:uiPriority w:val="99"/>
-    <w:semiHidden/>
-    <w:unhideWhenUsed/>
-    <w:tblPr>
-      <w:tblInd w:w="0" w:type="dxa"/>
-      <w:tblCellMar>
-        <w:top w:w="0" w:type="dxa"/>
-        <w:left w:w="108" w:type="dxa"/>
-        <w:bottom w:w="0" w:type="dxa"/>
-        <w:right w:w="108" w:type="dxa"/>
-      </w:tblCellMar>
-    </w:tblPr>
-  </w:style>
-  <w:style w:type="numbering" w:default="1" w:styleId="Aucuneliste">
-    <w:name w:val="No List"/>
-    <w:uiPriority w:val="99"/>
-    <w:semiHidden/>
-    <w:unhideWhenUsed/>
-  </w:style>
-  <w:style w:type="character" w:customStyle="1" w:styleId="Titre1Car">
-    <w:name w:val="Titre 1 Car"/>
-    <w:basedOn w:val="Policepardfaut"/>
-    <w:link w:val="Titre1"/>
-    <w:uiPriority w:val="9"/>
-    <w:rsid w:val="009A7ABF"/>
-    <w:rPr>
-      <w:rFonts w:eastAsia="Times New Roman" w:cs="Times New Roman"/>
-      <w:b/>
-      <w:bCs/>
-      <w:color w:val="222A35" w:themeColor="text2" w:themeShade="80"/>
-      <w:kern w:val="36"/>
-      <w:sz w:val="48"/>
-      <w:szCs w:val="48"/>
-      <w:lang w:eastAsia="fr-FR"/>
-      <w14:reflection w14:blurRad="6350" w14:stA="55000" w14:stPos="0" w14:endA="300" w14:endPos="45500" w14:dist="0" w14:dir="5400000" w14:fadeDir="5400000" w14:sx="100000" w14:sy="-100000" w14:kx="0" w14:ky="0" w14:algn="bl"/>
-    </w:rPr>
-  </w:style>
-  <w:style w:type="character" w:customStyle="1" w:styleId="Titre2Car">
-    <w:name w:val="Titre 2 Car"/>
-    <w:basedOn w:val="Policepardfaut"/>
-    <w:link w:val="Titre2"/>
-    <w:uiPriority w:val="9"/>
-    <w:rsid w:val="00573D4B"/>
-    <w:rPr>
-      <w:rFonts w:eastAsiaTheme="majorEastAsia" w:cstheme="majorBidi"/>
-      <w:b/>
-      <w:bCs/>
-      <w:i/>
-      <w:color w:val="323E4F" w:themeColor="text2" w:themeShade="BF"/>
-      <w:sz w:val="32"/>
-      <w:szCs w:val="26"/>
-      <w14:reflection w14:blurRad="6350" w14:stA="55000" w14:stPos="0" w14:endA="300" w14:endPos="45500" w14:dist="0" w14:dir="5400000" w14:fadeDir="5400000" w14:sx="100000" w14:sy="-100000" w14:kx="0" w14:ky="0" w14:algn="bl"/>
-    </w:rPr>
-  </w:style>
-  <w:style w:type="paragraph" w:styleId="En-tte">
-    <w:name w:val="header"/>
-    <w:basedOn w:val="Normal"/>
-    <w:link w:val="En-tteCar"/>
-    <w:uiPriority w:val="99"/>
-    <w:unhideWhenUsed/>
-    <w:rsid w:val="00507680"/>
-    <w:pPr>
-      <w:tabs>
-        <w:tab w:val="center" w:pos="4536"/>
-        <w:tab w:val="right" w:pos="9072"/>
-      </w:tabs>
-      <w:spacing w:after="0" w:line="240" w:lineRule="auto"/>
-    </w:pPr>
-  </w:style>
-  <w:style w:type="character" w:customStyle="1" w:styleId="En-tteCar">
-    <w:name w:val="En-tête Car"/>
-    <w:basedOn w:val="Policepardfaut"/>
-    <w:link w:val="En-tte"/>
-    <w:uiPriority w:val="99"/>
-    <w:rsid w:val="00507680"/>
-  </w:style>
-  <w:style w:type="paragraph" w:styleId="Pieddepage">
-    <w:name w:val="footer"/>
-    <w:basedOn w:val="Normal"/>
-    <w:link w:val="PieddepageCar"/>
-    <w:uiPriority w:val="99"/>
-    <w:unhideWhenUsed/>
-    <w:rsid w:val="00507680"/>
-    <w:pPr>
-      <w:tabs>
-        <w:tab w:val="center" w:pos="4536"/>
-        <w:tab w:val="right" w:pos="9072"/>
-      </w:tabs>
-      <w:spacing w:after="0" w:line="240" w:lineRule="auto"/>
-    </w:pPr>
-  </w:style>
-  <w:style w:type="character" w:customStyle="1" w:styleId="PieddepageCar">
-    <w:name w:val="Pied de page Car"/>
-    <w:basedOn w:val="Policepardfaut"/>
-    <w:link w:val="Pieddepage"/>
-    <w:uiPriority w:val="99"/>
-    <w:rsid w:val="00507680"/>
-  </w:style>
-  <w:style w:type="paragraph" w:styleId="NormalWeb">
-    <w:name w:val="Normal (Web)"/>
-    <w:basedOn w:val="Normal"/>
-    <w:uiPriority w:val="99"/>
-    <w:unhideWhenUsed/>
-    <w:rsid w:val="00507680"/>
-    <w:pPr>
-      <w:spacing w:before="100" w:beforeAutospacing="1" w:after="119" w:line="240" w:lineRule="auto"/>
-    </w:pPr>
-    <w:rPr>
-      <w:rFonts w:ascii="Times New Roman" w:eastAsia="Times New Roman" w:hAnsi="Times New Roman" w:cs="Times New Roman"/>
-      <w:sz w:val="24"/>
-      <w:szCs w:val="24"/>
-      <w:lang w:eastAsia="fr-FR"/>
-    </w:rPr>
-  </w:style>
-  <w:style w:type="paragraph" w:styleId="PrformatHTML">
-    <w:name w:val="HTML Preformatted"/>
-    <w:basedOn w:val="Normal"/>
-    <w:link w:val="PrformatHTMLCar"/>
-    <w:uiPriority w:val="99"/>
-    <w:semiHidden/>
-    <w:unhideWhenUsed/>
-    <w:rsid w:val="00507680"/>
-    <w:pPr>
-      <w:tabs>
-        <w:tab w:val="left" w:pos="916"/>
-        <w:tab w:val="left" w:pos="1832"/>
-        <w:tab w:val="left" w:pos="2748"/>
-        <w:tab w:val="left" w:pos="3664"/>
-        <w:tab w:val="left" w:pos="4580"/>
-        <w:tab w:val="left" w:pos="5496"/>
-        <w:tab w:val="left" w:pos="6412"/>
-        <w:tab w:val="left" w:pos="7328"/>
-        <w:tab w:val="left" w:pos="8244"/>
-        <w:tab w:val="left" w:pos="9160"/>
-        <w:tab w:val="left" w:pos="10076"/>
-        <w:tab w:val="left" w:pos="10992"/>
-        <w:tab w:val="left" w:pos="11908"/>
-        <w:tab w:val="left" w:pos="12824"/>
-        <w:tab w:val="left" w:pos="13740"/>
-        <w:tab w:val="left" w:pos="14656"/>
-      </w:tabs>
-      <w:spacing w:after="0" w:line="240" w:lineRule="auto"/>
-    </w:pPr>
-    <w:rPr>
-      <w:rFonts w:ascii="Courier New" w:eastAsia="Times New Roman" w:hAnsi="Courier New" w:cs="Courier New"/>
-      <w:sz w:val="20"/>
-      <w:szCs w:val="20"/>
-      <w:lang w:eastAsia="fr-FR"/>
-    </w:rPr>
-  </w:style>
-  <w:style w:type="character" w:customStyle="1" w:styleId="PrformatHTMLCar">
-    <w:name w:val="Préformaté HTML Car"/>
-    <w:basedOn w:val="Policepardfaut"/>
-    <w:link w:val="PrformatHTML"/>
-    <w:uiPriority w:val="99"/>
-    <w:semiHidden/>
-    <w:rsid w:val="00507680"/>
-    <w:rPr>
-      <w:rFonts w:ascii="Courier New" w:eastAsia="Times New Roman" w:hAnsi="Courier New" w:cs="Courier New"/>
-      <w:sz w:val="20"/>
-      <w:szCs w:val="20"/>
-      <w:lang w:eastAsia="fr-FR"/>
-    </w:rPr>
-  </w:style>
-  <w:style w:type="character" w:styleId="Lienhypertexte">
-    <w:name w:val="Hyperlink"/>
-    <w:basedOn w:val="Policepardfaut"/>
-    <w:uiPriority w:val="99"/>
-    <w:unhideWhenUsed/>
-    <w:rsid w:val="00507680"/>
-    <w:rPr>
-      <w:color w:val="0000FF"/>
-      <w:u w:val="single"/>
-    </w:rPr>
-  </w:style>
-  <w:style w:type="paragraph" w:customStyle="1" w:styleId="msonormal0">
-    <w:name w:val="msonormal"/>
-    <w:basedOn w:val="Normal"/>
-    <w:rsid w:val="00507680"/>
-    <w:pPr>
-      <w:spacing w:before="100" w:beforeAutospacing="1" w:after="119" w:line="240" w:lineRule="auto"/>
-    </w:pPr>
-    <w:rPr>
-      <w:rFonts w:ascii="Times New Roman" w:eastAsia="Times New Roman" w:hAnsi="Times New Roman" w:cs="Times New Roman"/>
-      <w:sz w:val="24"/>
-      <w:szCs w:val="24"/>
-      <w:lang w:eastAsia="fr-FR"/>
-    </w:rPr>
-  </w:style>
-  <w:style w:type="paragraph" w:styleId="Textedebulles">
-    <w:name w:val="Balloon Text"/>
-    <w:basedOn w:val="Normal"/>
-    <w:link w:val="TextedebullesCar"/>
-    <w:uiPriority w:val="99"/>
-    <w:semiHidden/>
-    <w:unhideWhenUsed/>
-    <w:rsid w:val="00D330E8"/>
-    <w:pPr>
-      <w:spacing w:after="0" w:line="240" w:lineRule="auto"/>
-    </w:pPr>
-    <w:rPr>
-      <w:rFonts w:ascii="Segoe UI" w:hAnsi="Segoe UI" w:cs="Segoe UI"/>
-      <w:sz w:val="18"/>
-      <w:szCs w:val="18"/>
-    </w:rPr>
-  </w:style>
-  <w:style w:type="character" w:customStyle="1" w:styleId="TextedebullesCar">
-    <w:name w:val="Texte de bulles Car"/>
-    <w:basedOn w:val="Policepardfaut"/>
-    <w:link w:val="Textedebulles"/>
-    <w:uiPriority w:val="99"/>
-    <w:semiHidden/>
-    <w:rsid w:val="00D330E8"/>
-    <w:rPr>
-      <w:rFonts w:ascii="Segoe UI" w:hAnsi="Segoe UI" w:cs="Segoe UI"/>
-      <w:sz w:val="18"/>
-      <w:szCs w:val="18"/>
-    </w:rPr>
-  </w:style>
-  <w:style w:type="character" w:customStyle="1" w:styleId="Mentionnonrsolue1">
-    <w:name w:val="Mention non résolue1"/>
+  <w:style w:type="character" w:styleId="Mentionnonrsolue">
+    <w:name w:val="Unresolved Mention"/>
     <w:basedOn w:val="Policepardfaut"/>
     <w:uiPriority w:val="99"/>
     <w:semiHidden/>
     <w:unhideWhenUsed/>
-    <w:rsid w:val="009F6B3A"/>
+    <w:rsid w:val="00ED7D85"/>
     <w:rPr>
       <w:color w:val="605E5C"/>
       <w:shd w:val="clear" w:color="auto" w:fill="E1DFDD"/>
-    </w:rPr>
-  </w:style>
-  <w:style w:type="character" w:customStyle="1" w:styleId="Titre3Car">
-    <w:name w:val="Titre 3 Car"/>
-    <w:basedOn w:val="Policepardfaut"/>
-    <w:link w:val="Titre3"/>
-    <w:uiPriority w:val="9"/>
-    <w:rsid w:val="009F6B3A"/>
-    <w:rPr>
-      <w:rFonts w:asciiTheme="majorHAnsi" w:eastAsiaTheme="majorEastAsia" w:hAnsiTheme="majorHAnsi" w:cstheme="majorBidi"/>
-      <w:color w:val="1F3763" w:themeColor="accent1" w:themeShade="7F"/>
-      <w:sz w:val="24"/>
-      <w:szCs w:val="24"/>
-    </w:rPr>
-  </w:style>
-  <w:style w:type="paragraph" w:styleId="En-ttedetabledesmatires">
-    <w:name w:val="TOC Heading"/>
-    <w:basedOn w:val="Titre1"/>
-    <w:next w:val="Normal"/>
-    <w:uiPriority w:val="39"/>
-    <w:unhideWhenUsed/>
-    <w:qFormat/>
-    <w:rsid w:val="00F1095A"/>
-    <w:pPr>
-      <w:keepNext/>
-      <w:keepLines/>
-      <w:spacing w:before="240" w:beforeAutospacing="0" w:after="0" w:line="259" w:lineRule="auto"/>
-      <w:outlineLvl w:val="9"/>
-    </w:pPr>
-    <w:rPr>
-      <w:rFonts w:asciiTheme="majorHAnsi" w:eastAsiaTheme="majorEastAsia" w:hAnsiTheme="majorHAnsi" w:cstheme="majorBidi"/>
-      <w:b w:val="0"/>
-      <w:bCs w:val="0"/>
-      <w:color w:val="2F5496" w:themeColor="accent1" w:themeShade="BF"/>
-      <w:kern w:val="0"/>
-      <w:sz w:val="32"/>
-      <w:szCs w:val="32"/>
-      <w14:reflection w14:blurRad="0" w14:stA="0" w14:stPos="0" w14:endA="0" w14:endPos="0" w14:dist="0" w14:dir="0" w14:fadeDir="0" w14:sx="0" w14:sy="0" w14:kx="0" w14:ky="0" w14:algn="none"/>
-    </w:rPr>
-  </w:style>
-  <w:style w:type="paragraph" w:styleId="TM1">
-    <w:name w:val="toc 1"/>
-    <w:basedOn w:val="Normal"/>
-    <w:next w:val="Normal"/>
-    <w:autoRedefine/>
-    <w:uiPriority w:val="39"/>
-    <w:unhideWhenUsed/>
-    <w:rsid w:val="00F1095A"/>
-    <w:pPr>
-      <w:spacing w:after="100"/>
-    </w:pPr>
-  </w:style>
-  <w:style w:type="paragraph" w:styleId="TM2">
-    <w:name w:val="toc 2"/>
-    <w:basedOn w:val="Normal"/>
-    <w:next w:val="Normal"/>
-    <w:autoRedefine/>
-    <w:uiPriority w:val="39"/>
-    <w:unhideWhenUsed/>
-    <w:rsid w:val="00F1095A"/>
-    <w:pPr>
-      <w:spacing w:after="100"/>
-      <w:ind w:left="220"/>
-    </w:pPr>
-  </w:style>
-  <w:style w:type="paragraph" w:styleId="TM3">
-    <w:name w:val="toc 3"/>
-    <w:basedOn w:val="Normal"/>
-    <w:next w:val="Normal"/>
-    <w:autoRedefine/>
-    <w:uiPriority w:val="39"/>
-    <w:unhideWhenUsed/>
-    <w:rsid w:val="00F1095A"/>
-    <w:pPr>
-      <w:spacing w:after="100"/>
-      <w:ind w:left="440"/>
-    </w:pPr>
-    <w:rPr>
-      <w:rFonts w:eastAsiaTheme="minorEastAsia" w:cs="Times New Roman"/>
-      <w:lang w:eastAsia="fr-FR"/>
-    </w:rPr>
-  </w:style>
-  <w:style w:type="paragraph" w:styleId="Sansinterligne">
-    <w:name w:val="No Spacing"/>
-    <w:uiPriority w:val="1"/>
-    <w:qFormat/>
-    <w:rsid w:val="00FC0FFD"/>
-    <w:pPr>
-      <w:spacing w:after="0" w:line="240" w:lineRule="auto"/>
-    </w:pPr>
-  </w:style>
-  <w:style w:type="paragraph" w:styleId="Paragraphedeliste">
-    <w:name w:val="List Paragraph"/>
-    <w:basedOn w:val="Normal"/>
-    <w:uiPriority w:val="34"/>
-    <w:qFormat/>
-    <w:rsid w:val="00C0117B"/>
-    <w:pPr>
-      <w:ind w:left="720"/>
-      <w:contextualSpacing/>
-    </w:pPr>
-  </w:style>
-  <w:style w:type="character" w:customStyle="1" w:styleId="indicateur-langue">
-    <w:name w:val="indicateur-langue"/>
-    <w:basedOn w:val="Policepardfaut"/>
-    <w:rsid w:val="00377068"/>
-  </w:style>
-  <w:style w:type="character" w:customStyle="1" w:styleId="u-nowrap-sm">
-    <w:name w:val="u-nowrap-sm"/>
-    <w:basedOn w:val="Policepardfaut"/>
-    <w:rsid w:val="00CE1336"/>
-  </w:style>
-  <w:style w:type="character" w:customStyle="1" w:styleId="Mentionnonrsolue2">
-    <w:name w:val="Mention non résolue2"/>
-    <w:basedOn w:val="Policepardfaut"/>
-    <w:uiPriority w:val="99"/>
-    <w:semiHidden/>
-    <w:unhideWhenUsed/>
-    <w:rsid w:val="00CE1336"/>
-    <w:rPr>
-      <w:color w:val="605E5C"/>
-      <w:shd w:val="clear" w:color="auto" w:fill="E1DFDD"/>
-    </w:rPr>
-  </w:style>
-  <w:style w:type="character" w:customStyle="1" w:styleId="Titre4Car">
-    <w:name w:val="Titre 4 Car"/>
-    <w:basedOn w:val="Policepardfaut"/>
-    <w:link w:val="Titre4"/>
-    <w:uiPriority w:val="9"/>
-    <w:rsid w:val="004E2523"/>
-    <w:rPr>
-      <w:rFonts w:asciiTheme="majorHAnsi" w:eastAsiaTheme="majorEastAsia" w:hAnsiTheme="majorHAnsi" w:cstheme="majorBidi"/>
-      <w:b/>
-      <w:bCs/>
-      <w:i/>
-      <w:iCs/>
-      <w:color w:val="4472C4" w:themeColor="accent1"/>
-    </w:rPr>
-  </w:style>
-  <w:style w:type="character" w:styleId="CodeHTML">
-    <w:name w:val="HTML Code"/>
-    <w:basedOn w:val="Policepardfaut"/>
-    <w:uiPriority w:val="99"/>
-    <w:semiHidden/>
-    <w:unhideWhenUsed/>
-    <w:rsid w:val="00294389"/>
-    <w:rPr>
-      <w:rFonts w:ascii="Courier New" w:eastAsia="Times New Roman" w:hAnsi="Courier New" w:cs="Courier New"/>
-      <w:sz w:val="20"/>
-      <w:szCs w:val="20"/>
     </w:rPr>
   </w:style>
 </w:styles>
@@ -19473,7 +19377,7 @@
   <a:extraClrSchemeLst/>
   <a:extLst>
     <a:ext uri="{05A4C25C-085E-4340-85A3-A5531E510DB2}">
-      <thm15:themeFamily xmlns:thm15="http://schemas.microsoft.com/office/thememl/2012/main" xmlns="" name="Office Theme" id="{62F939B6-93AF-4DB8-9C6B-D6C7DFDC589F}" vid="{4A3C46E8-61CC-4603-A589-7422A47A8E4A}"/>
+      <thm15:themeFamily xmlns:thm15="http://schemas.microsoft.com/office/thememl/2012/main" name="Office Theme" id="{62F939B6-93AF-4DB8-9C6B-D6C7DFDC589F}" vid="{4A3C46E8-61CC-4603-A589-7422A47A8E4A}"/>
     </a:ext>
   </a:extLst>
 </a:theme>

</xml_diff>

<commit_message>
[ADD] Add new compo edite Account and debug
</commit_message>
<xml_diff>
--- a/Dossier conception/DOSSIERDESYNTHESE_Valentin_ACEBES_MplayZ.docx
+++ b/Dossier conception/DOSSIERDESYNTHESE_Valentin_ACEBES_MplayZ.docx
@@ -284,7 +284,7 @@
             <w14:round/>
           </w14:textOutline>
         </w:rPr>
-        <w:t xml:space="preserve">Développeur Web et Web </w:t>
+        <w:t>Concepteur Développeur</w:t>
       </w:r>
       <w:r>
         <w:rPr>
@@ -314,37 +314,7 @@
             <w14:round/>
           </w14:textOutline>
         </w:rPr>
-        <w:t>m</w:t>
-      </w:r>
-      <w:r>
-        <w:rPr>
-          <w:rFonts w:ascii="Calibri" w:hAnsi="Calibri" w:cs="Aharoni"/>
-          <w:color w:val="806000" w:themeColor="accent4" w:themeShade="80"/>
-          <w:sz w:val="56"/>
-          <w:szCs w:val="56"/>
-          <w14:glow w14:rad="63500">
-            <w14:schemeClr w14:val="accent3">
-              <w14:alpha w14:val="60000"/>
-              <w14:satMod w14:val="175000"/>
-            </w14:schemeClr>
-          </w14:glow>
-          <w14:shadow w14:blurRad="50800" w14:dist="38100" w14:dir="2700000" w14:sx="100000" w14:sy="100000" w14:kx="0" w14:ky="0" w14:algn="tl">
-            <w14:srgbClr w14:val="000000">
-              <w14:alpha w14:val="60000"/>
-            </w14:srgbClr>
-          </w14:shadow>
-          <w14:reflection w14:blurRad="6350" w14:stA="55000" w14:stPos="0" w14:endA="300" w14:endPos="45500" w14:dist="0" w14:dir="5400000" w14:fadeDir="5400000" w14:sx="100000" w14:sy="-100000" w14:kx="0" w14:ky="0" w14:algn="bl"/>
-          <w14:textOutline w14:w="9525" w14:cap="flat" w14:cmpd="sng" w14:algn="ctr">
-            <w14:solidFill>
-              <w14:schemeClr w14:val="tx2">
-                <w14:lumMod w14:val="50000"/>
-              </w14:schemeClr>
-            </w14:solidFill>
-            <w14:prstDash w14:val="solid"/>
-            <w14:round/>
-          </w14:textOutline>
-        </w:rPr>
-        <w:t>obile</w:t>
+        <w:t xml:space="preserve"> Web</w:t>
       </w:r>
     </w:p>
     <w:p>
@@ -7221,17 +7191,15 @@
         </w:rPr>
         <w:t xml:space="preserve"> de</w:t>
       </w:r>
-    </w:p>
-    <w:p>
-      <w:pPr>
+      <w:r>
         <w:rPr>
           <w:rFonts w:cs="Aharoni"/>
           <w:sz w:val="28"/>
           <w:szCs w:val="28"/>
           <w:lang w:eastAsia="fr-FR"/>
         </w:rPr>
-      </w:pPr>
-      <w:proofErr w:type="gramStart"/>
+        <w:t xml:space="preserve"> </w:t>
+      </w:r>
       <w:r>
         <w:rPr>
           <w:rFonts w:cs="Aharoni"/>
@@ -7239,17 +7207,7 @@
           <w:szCs w:val="28"/>
           <w:lang w:eastAsia="fr-FR"/>
         </w:rPr>
-        <w:t>publier</w:t>
-      </w:r>
-      <w:proofErr w:type="gramEnd"/>
-      <w:r>
-        <w:rPr>
-          <w:rFonts w:cs="Aharoni"/>
-          <w:sz w:val="28"/>
-          <w:szCs w:val="28"/>
-          <w:lang w:eastAsia="fr-FR"/>
-        </w:rPr>
-        <w:t xml:space="preserve"> des vidéos sur le thème des jeux vidéo vers des plateformes </w:t>
+        <w:t xml:space="preserve">publier des vidéos sur le thème des jeux vidéo vers des plateformes </w:t>
       </w:r>
       <w:r>
         <w:rPr>
@@ -8803,7 +8761,6 @@
         </w:rPr>
         <w:t xml:space="preserve">dyslexique, je souhaite </w:t>
       </w:r>
-      <w:proofErr w:type="gramStart"/>
       <w:r>
         <w:rPr>
           <w:rFonts w:asciiTheme="minorHAnsi" w:hAnsiTheme="minorHAnsi" w:cs="Aharoni"/>
@@ -8811,9 +8768,8 @@
           <w:sz w:val="28"/>
           <w:szCs w:val="28"/>
         </w:rPr>
-        <w:t>apporté</w:t>
-      </w:r>
-      <w:proofErr w:type="gramEnd"/>
+        <w:t>apporter</w:t>
+      </w:r>
       <w:r>
         <w:rPr>
           <w:rFonts w:asciiTheme="minorHAnsi" w:hAnsiTheme="minorHAnsi" w:cs="Aharoni"/>
@@ -10662,10 +10618,7 @@
         <w:fldChar w:fldCharType="begin"/>
       </w:r>
       <w:r>
-        <w:instrText xml:space="preserve"> HYPERLI</w:instrText>
-      </w:r>
-      <w:r>
-        <w:instrText xml:space="preserve">NK "https://fr.wikipedia.org/wiki/CoffeeScript" \o "CoffeeScript" </w:instrText>
+        <w:instrText xml:space="preserve"> HYPERLINK "https://fr.wikipedia.org/wiki/CoffeeScript" \o "CoffeeScript" </w:instrText>
       </w:r>
       <w:r>
         <w:fldChar w:fldCharType="separate"/>
@@ -16858,11 +16811,9 @@
       <w:r>
         <w:t xml:space="preserve"> </w:t>
       </w:r>
-      <w:proofErr w:type="gramStart"/>
-      <w:r>
-        <w:t>voir</w:t>
-      </w:r>
-      <w:proofErr w:type="gramEnd"/>
+      <w:r>
+        <w:t>voire</w:t>
+      </w:r>
       <w:r>
         <w:t xml:space="preserve"> au-dessus. </w:t>
       </w:r>
@@ -16920,7 +16871,7 @@
       </w:r>
       <w:bookmarkEnd w:id="48"/>
       <w:r>
-        <w:t xml:space="preserve"> </w:t>
+        <w:t>ce</w:t>
       </w:r>
     </w:p>
     <w:p>
@@ -17665,11 +17616,9 @@
       <w:r>
         <w:t xml:space="preserve"> car les restrictions de publications sont juridiquement </w:t>
       </w:r>
-      <w:proofErr w:type="gramStart"/>
-      <w:r>
-        <w:t>complexe</w:t>
-      </w:r>
-      <w:proofErr w:type="gramEnd"/>
+      <w:r>
+        <w:t>complexes</w:t>
+      </w:r>
       <w:r>
         <w:t>,</w:t>
       </w:r>
@@ -17719,9 +17668,6 @@
       <w:r>
         <w:t>.</w:t>
       </w:r>
-      <w:r>
-        <w:t xml:space="preserve"> </w:t>
-      </w:r>
     </w:p>
     <w:p>
       <w:pPr>
@@ -17743,11 +17689,9 @@
       </w:r>
     </w:p>
     <w:p>
-      <w:proofErr w:type="gramStart"/>
-      <w:r>
-        <w:t>poster</w:t>
-      </w:r>
-      <w:proofErr w:type="gramEnd"/>
+      <w:r>
+        <w:t>Poster</w:t>
+      </w:r>
       <w:r>
         <w:t xml:space="preserve"> des vidéos près charg</w:t>
       </w:r>
@@ -20132,7 +20076,6 @@
                                 <w:calendar w:val="gregorian"/>
                               </w:date>
                             </w:sdtPr>
-                            <w:sdtEndPr/>
                             <w:sdtContent>
                               <w:p>
                                 <w:pPr>
@@ -20194,7 +20137,6 @@
                           <w:calendar w:val="gregorian"/>
                         </w:date>
                       </w:sdtPr>
-                      <w:sdtEndPr/>
                       <w:sdtContent>
                         <w:p>
                           <w:pPr>

</xml_diff>